<commit_message>
Updated Pseudocode and added better error handeling
</commit_message>
<xml_diff>
--- a/Admin PseudoCode By Joshua Finlayson.docx
+++ b/Admin PseudoCode By Joshua Finlayson.docx
@@ -3,17 +3,82 @@
 <w:document xmlns:wpc="http://schemas.microsoft.com/office/word/2010/wordprocessingCanvas" xmlns:cx="http://schemas.microsoft.com/office/drawing/2014/chartex" xmlns:cx1="http://schemas.microsoft.com/office/drawing/2015/9/8/chartex" xmlns:cx2="http://schemas.microsoft.com/office/drawing/2015/10/21/chartex" xmlns:cx3="http://schemas.microsoft.com/office/drawing/2016/5/9/chartex" xmlns:cx4="http://schemas.microsoft.com/office/drawing/2016/5/10/chartex" xmlns:cx5="http://schemas.microsoft.com/office/drawing/2016/5/11/chartex" xmlns:cx6="http://schemas.microsoft.com/office/drawing/2016/5/12/chartex" xmlns:cx7="http://schemas.microsoft.com/office/drawing/2016/5/13/chartex" xmlns:cx8="http://schemas.microsoft.com/office/drawing/2016/5/14/chartex" xmlns:mc="http://schemas.openxmlformats.org/markup-compatibility/2006" xmlns:aink="http://schemas.microsoft.com/office/drawing/2016/ink" xmlns:am3d="http://schemas.microsoft.com/office/drawing/2017/model3d" xmlns:o="urn:schemas-microsoft-com:office:office" xmlns:oel="http://schemas.microsoft.com/office/2019/extlst" xmlns:r="http://schemas.openxmlformats.org/officeDocument/2006/relationships" xmlns:m="http://schemas.openxmlformats.org/officeDocument/2006/math" xmlns:v="urn:schemas-microsoft-com:vml" xmlns:wp14="http://schemas.microsoft.com/office/word/2010/wordprocessingDrawing" xmlns:wp="http://schemas.openxmlformats.org/drawingml/2006/wordprocessingDrawing" xmlns:w10="urn:schemas-microsoft-com:office:word" xmlns:w="http://schemas.openxmlformats.org/wordprocessingml/2006/main" xmlns:w14="http://schemas.microsoft.com/office/word/2010/wordml" xmlns:w15="http://schemas.microsoft.com/office/word/2012/wordml" xmlns:w16cex="http://schemas.microsoft.com/office/word/2018/wordml/cex" xmlns:w16cid="http://schemas.microsoft.com/office/word/2016/wordml/cid" xmlns:w16="http://schemas.microsoft.com/office/word/2018/wordml" xmlns:w16du="http://schemas.microsoft.com/office/word/2023/wordml/word16du" xmlns:w16sdtdh="http://schemas.microsoft.com/office/word/2020/wordml/sdtdatahash" xmlns:w16sdtfl="http://schemas.microsoft.com/office/word/2024/wordml/sdtformatlock" xmlns:w16se="http://schemas.microsoft.com/office/word/2015/wordml/symex" xmlns:wpg="http://schemas.microsoft.com/office/word/2010/wordprocessingGroup" xmlns:wpi="http://schemas.microsoft.com/office/word/2010/wordprocessingInk" xmlns:wne="http://schemas.microsoft.com/office/word/2006/wordml" xmlns:wps="http://schemas.microsoft.com/office/word/2010/wordprocessingShape" mc:Ignorable="w14 w15 w16se w16cid w16 w16cex w16sdtdh w16sdtfl w16du wp14">
   <w:body>
     <w:p>
-      <w:r>
+      <w:pPr>
         <w:rPr>
           <w:b/>
           <w:bCs/>
         </w:rPr>
+      </w:pPr>
+      <w:r>
+        <w:rPr>
+          <w:b/>
+          <w:bCs/>
+        </w:rPr>
         <w:t>Main Code</w:t>
       </w:r>
     </w:p>
     <w:p>
       <w:r>
-        <w:t xml:space="preserve">Open the “data.txt” file in read mode as </w:t>
+        <w:t>Initialise global constant</w:t>
+      </w:r>
+      <w:r>
+        <w:t xml:space="preserve"> </w:t>
+      </w:r>
+      <w:r>
+        <w:rPr>
+          <w:i/>
+          <w:iCs/>
+          <w:color w:val="FF0000"/>
+        </w:rPr>
+        <w:t>DATA_FILE_PATH</w:t>
+      </w:r>
+      <w:r>
+        <w:rPr>
+          <w:color w:val="FF0000"/>
+        </w:rPr>
+        <w:t xml:space="preserve"> </w:t>
+      </w:r>
+      <w:r>
+        <w:t>= “data.txt”</w:t>
+      </w:r>
+    </w:p>
+    <w:p/>
+    <w:p>
+      <w:r>
+        <w:t xml:space="preserve">Initialise </w:t>
+      </w:r>
+      <w:r>
+        <w:rPr>
+          <w:i/>
+          <w:iCs/>
+          <w:color w:val="FF0000"/>
+        </w:rPr>
+        <w:t>data</w:t>
+      </w:r>
+      <w:r>
+        <w:rPr>
+          <w:color w:val="FF0000"/>
+        </w:rPr>
+        <w:t xml:space="preserve"> </w:t>
+      </w:r>
+      <w:r>
+        <w:t>to be an empty list</w:t>
+      </w:r>
+    </w:p>
+    <w:p>
+      <w:r>
+        <w:t xml:space="preserve">Open the </w:t>
+      </w:r>
+      <w:r>
+        <w:rPr>
+          <w:i/>
+          <w:iCs/>
+          <w:color w:val="FF0000"/>
+        </w:rPr>
+        <w:t xml:space="preserve">DATA_FILE_PATH </w:t>
+      </w:r>
+      <w:r>
+        <w:t xml:space="preserve">file in read mode as </w:t>
       </w:r>
       <w:r>
         <w:rPr>
@@ -26,180 +91,302 @@
     </w:p>
     <w:p>
       <w:r>
+        <w:t xml:space="preserve">Append </w:t>
+      </w:r>
+      <w:r>
+        <w:t xml:space="preserve">all </w:t>
+      </w:r>
+      <w:r>
+        <w:t xml:space="preserve">the JSON data in </w:t>
+      </w:r>
+      <w:r>
+        <w:rPr>
+          <w:i/>
+          <w:iCs/>
+          <w:color w:val="FF0000"/>
+        </w:rPr>
+        <w:t>file</w:t>
+      </w:r>
+      <w:r>
+        <w:rPr>
+          <w:color w:val="FF0000"/>
+        </w:rPr>
+        <w:t xml:space="preserve"> </w:t>
+      </w:r>
+      <w:r>
+        <w:t xml:space="preserve">as </w:t>
+      </w:r>
+      <w:r>
+        <w:t>multiple different dictionaries</w:t>
+      </w:r>
+      <w:r>
+        <w:t xml:space="preserve"> onto the end of </w:t>
+      </w:r>
+      <w:r>
+        <w:rPr>
+          <w:i/>
+          <w:iCs/>
+          <w:color w:val="FF0000"/>
+        </w:rPr>
+        <w:t>data</w:t>
+      </w:r>
+    </w:p>
+    <w:p>
+      <w:pPr>
+        <w:rPr>
+          <w:i/>
+          <w:iCs/>
+          <w:color w:val="FF0000"/>
+        </w:rPr>
+      </w:pPr>
+      <w:r>
+        <w:t xml:space="preserve">Close </w:t>
+      </w:r>
+      <w:r>
+        <w:rPr>
+          <w:i/>
+          <w:iCs/>
+          <w:color w:val="FF0000"/>
+        </w:rPr>
+        <w:t>file</w:t>
+      </w:r>
+    </w:p>
+    <w:p/>
+    <w:p>
+      <w:r>
+        <w:t>Print “Welcome to the Admin Interface of The Boardgame Catalogue.”</w:t>
+      </w:r>
+    </w:p>
+    <w:p>
+      <w:r>
+        <w:t>Loop indefinitely</w:t>
+      </w:r>
+    </w:p>
+    <w:p>
+      <w:r>
+        <w:tab/>
+        <w:t>Print “Choose [a]dd, [l]</w:t>
+      </w:r>
+      <w:proofErr w:type="spellStart"/>
+      <w:r>
+        <w:t>ist</w:t>
+      </w:r>
+      <w:proofErr w:type="spellEnd"/>
+      <w:r>
+        <w:t>, [s]</w:t>
+      </w:r>
+      <w:proofErr w:type="spellStart"/>
+      <w:r>
+        <w:t>earch</w:t>
+      </w:r>
+      <w:proofErr w:type="spellEnd"/>
+      <w:r>
+        <w:t>, [v]</w:t>
+      </w:r>
+      <w:proofErr w:type="spellStart"/>
+      <w:r>
+        <w:t>iew</w:t>
+      </w:r>
+      <w:proofErr w:type="spellEnd"/>
+      <w:r>
+        <w:t>, [d]</w:t>
+      </w:r>
+      <w:proofErr w:type="spellStart"/>
+      <w:r>
+        <w:t>elete</w:t>
+      </w:r>
+      <w:proofErr w:type="spellEnd"/>
+      <w:r>
+        <w:t xml:space="preserve"> or [q]</w:t>
+      </w:r>
+      <w:proofErr w:type="spellStart"/>
+      <w:r>
+        <w:t>uit</w:t>
+      </w:r>
+      <w:proofErr w:type="spellEnd"/>
+      <w:r>
+        <w:t>.”</w:t>
+      </w:r>
+    </w:p>
+    <w:p>
+      <w:r>
+        <w:tab/>
+      </w:r>
+      <w:r>
+        <w:t>P</w:t>
+      </w:r>
+      <w:r>
+        <w:t>rint</w:t>
+      </w:r>
+      <w:r>
+        <w:t xml:space="preserve"> </w:t>
+      </w:r>
+      <w:r>
+        <w:t>"For (s)</w:t>
+      </w:r>
+      <w:proofErr w:type="spellStart"/>
+      <w:r>
+        <w:t>earch</w:t>
+      </w:r>
+      <w:proofErr w:type="spellEnd"/>
+      <w:r>
+        <w:t>, (v)</w:t>
+      </w:r>
+      <w:proofErr w:type="spellStart"/>
+      <w:r>
+        <w:t>iew</w:t>
+      </w:r>
+      <w:proofErr w:type="spellEnd"/>
+      <w:r>
+        <w:t>, and (d)</w:t>
+      </w:r>
+      <w:proofErr w:type="spellStart"/>
+      <w:r>
+        <w:t>elete</w:t>
+      </w:r>
+      <w:proofErr w:type="spellEnd"/>
+      <w:r>
+        <w:t xml:space="preserve"> if you type the specifier after the letter the command runs. (e.g. 's Hello' searches for the 'Hello' term</w:t>
+      </w:r>
+      <w:r>
+        <w:t>)</w:t>
+      </w:r>
+      <w:r>
+        <w:t>"</w:t>
+      </w:r>
+    </w:p>
+    <w:p>
+      <w:pPr>
+        <w:rPr>
+          <w:i/>
+          <w:iCs/>
+        </w:rPr>
+      </w:pPr>
+      <w:r>
+        <w:tab/>
+        <w:t xml:space="preserve">Get user input and save as </w:t>
+      </w:r>
+      <w:proofErr w:type="spellStart"/>
+      <w:r>
+        <w:rPr>
+          <w:i/>
+          <w:iCs/>
+          <w:color w:val="FF0000"/>
+        </w:rPr>
+        <w:t>inp</w:t>
+      </w:r>
+      <w:proofErr w:type="spellEnd"/>
+    </w:p>
+    <w:p>
+      <w:r>
+        <w:rPr>
+          <w:i/>
+          <w:iCs/>
+        </w:rPr>
+        <w:tab/>
+      </w:r>
+      <w:r>
+        <w:t xml:space="preserve">Set </w:t>
+      </w:r>
+      <w:proofErr w:type="spellStart"/>
+      <w:r>
+        <w:rPr>
+          <w:i/>
+          <w:iCs/>
+          <w:color w:val="FF0000"/>
+        </w:rPr>
+        <w:t>inp</w:t>
+      </w:r>
+      <w:proofErr w:type="spellEnd"/>
+      <w:r>
+        <w:rPr>
+          <w:color w:val="FF0000"/>
+        </w:rPr>
+        <w:t xml:space="preserve"> </w:t>
+      </w:r>
+      <w:r>
+        <w:t xml:space="preserve">to </w:t>
+      </w:r>
+      <w:proofErr w:type="spellStart"/>
+      <w:r>
+        <w:rPr>
+          <w:i/>
+          <w:iCs/>
+          <w:color w:val="FF0000"/>
+        </w:rPr>
+        <w:t>inp</w:t>
+      </w:r>
+      <w:proofErr w:type="spellEnd"/>
+      <w:r>
+        <w:rPr>
+          <w:color w:val="FF0000"/>
+        </w:rPr>
+        <w:t xml:space="preserve"> </w:t>
+      </w:r>
+      <w:r>
+        <w:t>in all lowercase</w:t>
+      </w:r>
+    </w:p>
+    <w:p>
+      <w:r>
+        <w:tab/>
+        <w:t xml:space="preserve">Strip all whitespace from </w:t>
+      </w:r>
+      <w:proofErr w:type="spellStart"/>
+      <w:r>
+        <w:rPr>
+          <w:i/>
+          <w:iCs/>
+          <w:color w:val="FF0000"/>
+        </w:rPr>
+        <w:t>inp</w:t>
+      </w:r>
+      <w:proofErr w:type="spellEnd"/>
+    </w:p>
+    <w:p>
+      <w:r>
+        <w:tab/>
+        <w:t>If</w:t>
+      </w:r>
+      <w:r>
+        <w:t xml:space="preserve"> the first word in</w:t>
+      </w:r>
+      <w:r>
+        <w:t xml:space="preserve"> </w:t>
+      </w:r>
+      <w:proofErr w:type="spellStart"/>
+      <w:r>
+        <w:rPr>
+          <w:i/>
+          <w:iCs/>
+          <w:color w:val="FF0000"/>
+        </w:rPr>
+        <w:t>inp</w:t>
+      </w:r>
+      <w:proofErr w:type="spellEnd"/>
+      <w:r>
+        <w:rPr>
+          <w:i/>
+          <w:iCs/>
+          <w:color w:val="FF0000"/>
+        </w:rPr>
+        <w:t xml:space="preserve"> </w:t>
+      </w:r>
+      <w:r>
+        <w:t>is “a”</w:t>
+      </w:r>
+    </w:p>
+    <w:p>
+      <w:r>
+        <w:tab/>
+      </w:r>
+      <w:r>
+        <w:tab/>
+      </w:r>
+      <w:r>
         <w:t xml:space="preserve">Initialise </w:t>
       </w:r>
-      <w:r>
-        <w:rPr>
-          <w:i/>
-          <w:iCs/>
-          <w:color w:val="FF0000"/>
-        </w:rPr>
-        <w:t xml:space="preserve">data </w:t>
-      </w:r>
-      <w:r>
-        <w:t xml:space="preserve">set to the JSON data in </w:t>
-      </w:r>
-      <w:r>
-        <w:rPr>
-          <w:i/>
-          <w:iCs/>
-          <w:color w:val="FF0000"/>
-        </w:rPr>
-        <w:t>file</w:t>
-      </w:r>
-      <w:r>
-        <w:rPr>
-          <w:color w:val="FF0000"/>
-        </w:rPr>
-        <w:t xml:space="preserve"> </w:t>
-      </w:r>
-      <w:r>
-        <w:t>as a list of dictionaries</w:t>
-      </w:r>
-    </w:p>
-    <w:p>
-      <w:pPr>
-        <w:rPr>
-          <w:i/>
-          <w:iCs/>
-        </w:rPr>
-      </w:pPr>
-      <w:r>
-        <w:t xml:space="preserve">Close </w:t>
-      </w:r>
-      <w:r>
-        <w:rPr>
-          <w:i/>
-          <w:iCs/>
-          <w:color w:val="FF0000"/>
-        </w:rPr>
-        <w:t>file</w:t>
-      </w:r>
-    </w:p>
-    <w:p/>
-    <w:p>
-      <w:r>
-        <w:t>Print “Welcome to the Admin Interface of The Boardgame Catalogue.”</w:t>
-      </w:r>
-    </w:p>
-    <w:p>
-      <w:r>
-        <w:t>Loop indefinitely</w:t>
-      </w:r>
-    </w:p>
-    <w:p>
-      <w:r>
-        <w:tab/>
-        <w:t>Print “Choose [a]dd, [l]ist, [s]earch, [v]iew, [d]elete or [q]uit.”</w:t>
-      </w:r>
-    </w:p>
-    <w:p>
-      <w:pPr>
-        <w:rPr>
-          <w:i/>
-          <w:iCs/>
-        </w:rPr>
-      </w:pPr>
-      <w:r>
-        <w:tab/>
-        <w:t xml:space="preserve">Get user input and save as </w:t>
-      </w:r>
-      <w:r>
-        <w:rPr>
-          <w:i/>
-          <w:iCs/>
-          <w:color w:val="FF0000"/>
-        </w:rPr>
-        <w:t>inp</w:t>
-      </w:r>
-    </w:p>
-    <w:p>
-      <w:r>
-        <w:rPr>
-          <w:i/>
-          <w:iCs/>
-        </w:rPr>
-        <w:tab/>
-      </w:r>
-      <w:r>
-        <w:t xml:space="preserve">Set </w:t>
-      </w:r>
-      <w:r>
-        <w:rPr>
-          <w:i/>
-          <w:iCs/>
-          <w:color w:val="FF0000"/>
-        </w:rPr>
-        <w:t>inp</w:t>
-      </w:r>
-      <w:r>
-        <w:rPr>
-          <w:color w:val="FF0000"/>
-        </w:rPr>
-        <w:t xml:space="preserve"> </w:t>
-      </w:r>
-      <w:r>
-        <w:t xml:space="preserve">to </w:t>
-      </w:r>
-      <w:r>
-        <w:rPr>
-          <w:i/>
-          <w:iCs/>
-          <w:color w:val="FF0000"/>
-        </w:rPr>
-        <w:t>inp</w:t>
-      </w:r>
-      <w:r>
-        <w:rPr>
-          <w:color w:val="FF0000"/>
-        </w:rPr>
-        <w:t xml:space="preserve"> </w:t>
-      </w:r>
-      <w:r>
-        <w:t>in all lowercase</w:t>
-      </w:r>
-    </w:p>
-    <w:p>
-      <w:r>
-        <w:tab/>
-        <w:t xml:space="preserve">Strip all whitespace from </w:t>
-      </w:r>
-      <w:r>
-        <w:rPr>
-          <w:i/>
-          <w:iCs/>
-          <w:color w:val="FF0000"/>
-        </w:rPr>
-        <w:t>inp</w:t>
-      </w:r>
-    </w:p>
-    <w:p>
-      <w:r>
-        <w:tab/>
-        <w:t xml:space="preserve">If </w:t>
-      </w:r>
-      <w:r>
-        <w:rPr>
-          <w:i/>
-          <w:iCs/>
-          <w:color w:val="FF0000"/>
-        </w:rPr>
-        <w:t xml:space="preserve">inp </w:t>
-      </w:r>
-      <w:r>
-        <w:t>is “a”</w:t>
-      </w:r>
-    </w:p>
-    <w:p>
-      <w:r>
-        <w:tab/>
-      </w:r>
-      <w:r>
-        <w:tab/>
-      </w:r>
-      <w:r>
-        <w:t xml:space="preserve">Initialise </w:t>
-      </w:r>
+      <w:proofErr w:type="spellStart"/>
       <w:r>
         <w:rPr>
           <w:i/>
@@ -208,6 +395,7 @@
         </w:rPr>
         <w:t>new_data</w:t>
       </w:r>
+      <w:proofErr w:type="spellEnd"/>
       <w:r>
         <w:rPr>
           <w:color w:val="FF0000"/>
@@ -225,6 +413,7 @@
       <w:r>
         <w:t xml:space="preserve">Set </w:t>
       </w:r>
+      <w:proofErr w:type="spellStart"/>
       <w:r>
         <w:rPr>
           <w:i/>
@@ -233,6 +422,7 @@
         </w:rPr>
         <w:t>new_data</w:t>
       </w:r>
+      <w:proofErr w:type="spellEnd"/>
       <w:r>
         <w:t>[‘name’] to</w:t>
       </w:r>
@@ -242,6 +432,7 @@
       <w:r>
         <w:t xml:space="preserve"> </w:t>
       </w:r>
+      <w:proofErr w:type="spellStart"/>
       <w:r>
         <w:rPr>
           <w:b/>
@@ -250,6 +441,7 @@
         </w:rPr>
         <w:t>input_something</w:t>
       </w:r>
+      <w:proofErr w:type="spellEnd"/>
       <w:r>
         <w:rPr>
           <w:color w:val="0070C0"/>
@@ -287,6 +479,7 @@
       <w:r>
         <w:t xml:space="preserve">Set </w:t>
       </w:r>
+      <w:proofErr w:type="spellStart"/>
       <w:r>
         <w:rPr>
           <w:i/>
@@ -295,6 +488,7 @@
         </w:rPr>
         <w:t>new_data</w:t>
       </w:r>
+      <w:proofErr w:type="spellEnd"/>
       <w:r>
         <w:t>[‘year’] to</w:t>
       </w:r>
@@ -304,6 +498,7 @@
       <w:r>
         <w:t xml:space="preserve"> </w:t>
       </w:r>
+      <w:proofErr w:type="spellStart"/>
       <w:r>
         <w:rPr>
           <w:b/>
@@ -312,6 +507,7 @@
         </w:rPr>
         <w:t>input_int</w:t>
       </w:r>
+      <w:proofErr w:type="spellEnd"/>
       <w:r>
         <w:rPr>
           <w:color w:val="0070C0"/>
@@ -346,6 +542,7 @@
       <w:r>
         <w:t xml:space="preserve">Set </w:t>
       </w:r>
+      <w:proofErr w:type="spellStart"/>
       <w:r>
         <w:rPr>
           <w:i/>
@@ -354,6 +551,7 @@
         </w:rPr>
         <w:t>new_data</w:t>
       </w:r>
+      <w:proofErr w:type="spellEnd"/>
       <w:r>
         <w:t>[‘desc’] to</w:t>
       </w:r>
@@ -363,6 +561,7 @@
       <w:r>
         <w:t xml:space="preserve"> </w:t>
       </w:r>
+      <w:proofErr w:type="spellStart"/>
       <w:r>
         <w:rPr>
           <w:b/>
@@ -371,6 +570,7 @@
         </w:rPr>
         <w:t>input_something</w:t>
       </w:r>
+      <w:proofErr w:type="spellEnd"/>
       <w:r>
         <w:rPr>
           <w:color w:val="0070C0"/>
@@ -394,8 +594,10 @@
         <w:ind w:left="720" w:firstLine="720"/>
       </w:pPr>
       <w:r>
+        <w:lastRenderedPageBreak/>
         <w:t xml:space="preserve">Set </w:t>
       </w:r>
+      <w:proofErr w:type="spellStart"/>
       <w:r>
         <w:rPr>
           <w:i/>
@@ -404,6 +606,7 @@
         </w:rPr>
         <w:t>new_data</w:t>
       </w:r>
+      <w:proofErr w:type="spellEnd"/>
       <w:r>
         <w:t>[‘players’] to</w:t>
       </w:r>
@@ -413,6 +616,7 @@
       <w:r>
         <w:t xml:space="preserve"> </w:t>
       </w:r>
+      <w:proofErr w:type="spellStart"/>
       <w:r>
         <w:rPr>
           <w:b/>
@@ -421,6 +625,7 @@
         </w:rPr>
         <w:t>input_range</w:t>
       </w:r>
+      <w:proofErr w:type="spellEnd"/>
       <w:r>
         <w:rPr>
           <w:color w:val="0070C0"/>
@@ -446,6 +651,7 @@
       <w:r>
         <w:t xml:space="preserve">Set </w:t>
       </w:r>
+      <w:proofErr w:type="spellStart"/>
       <w:r>
         <w:rPr>
           <w:i/>
@@ -454,6 +660,7 @@
         </w:rPr>
         <w:t>new_data</w:t>
       </w:r>
+      <w:proofErr w:type="spellEnd"/>
       <w:r>
         <w:t>[‘playtime] to</w:t>
       </w:r>
@@ -463,6 +670,7 @@
       <w:r>
         <w:t xml:space="preserve"> </w:t>
       </w:r>
+      <w:proofErr w:type="spellStart"/>
       <w:r>
         <w:rPr>
           <w:b/>
@@ -471,6 +679,7 @@
         </w:rPr>
         <w:t>input_range</w:t>
       </w:r>
+      <w:proofErr w:type="spellEnd"/>
       <w:r>
         <w:rPr>
           <w:color w:val="0070C0"/>
@@ -502,6 +711,7 @@
       <w:r>
         <w:t xml:space="preserve">Set </w:t>
       </w:r>
+      <w:proofErr w:type="spellStart"/>
       <w:r>
         <w:rPr>
           <w:i/>
@@ -510,14 +720,20 @@
         </w:rPr>
         <w:t>new_data</w:t>
       </w:r>
+      <w:proofErr w:type="spellEnd"/>
       <w:r>
         <w:t>[‘</w:t>
       </w:r>
+      <w:proofErr w:type="spellStart"/>
       <w:r>
         <w:t>min_</w:t>
       </w:r>
       <w:r>
-        <w:t>age’] to</w:t>
+        <w:t>age</w:t>
+      </w:r>
+      <w:proofErr w:type="spellEnd"/>
+      <w:r>
+        <w:t>’] to</w:t>
       </w:r>
       <w:r>
         <w:t xml:space="preserve"> the return of</w:t>
@@ -525,6 +741,7 @@
       <w:r>
         <w:t xml:space="preserve"> </w:t>
       </w:r>
+      <w:proofErr w:type="spellStart"/>
       <w:r>
         <w:rPr>
           <w:b/>
@@ -533,6 +750,7 @@
         </w:rPr>
         <w:t>input_int</w:t>
       </w:r>
+      <w:proofErr w:type="spellEnd"/>
       <w:r>
         <w:rPr>
           <w:color w:val="0070C0"/>
@@ -579,6 +797,7 @@
       <w:r>
         <w:t xml:space="preserve">Set </w:t>
       </w:r>
+      <w:proofErr w:type="spellStart"/>
       <w:r>
         <w:rPr>
           <w:i/>
@@ -587,6 +806,7 @@
         </w:rPr>
         <w:t>new_data</w:t>
       </w:r>
+      <w:proofErr w:type="spellEnd"/>
       <w:r>
         <w:t>[‘complexity’] to</w:t>
       </w:r>
@@ -599,6 +819,7 @@
       <w:r>
         <w:t xml:space="preserve"> </w:t>
       </w:r>
+      <w:proofErr w:type="spellStart"/>
       <w:r>
         <w:rPr>
           <w:b/>
@@ -607,6 +828,7 @@
         </w:rPr>
         <w:t>input_int</w:t>
       </w:r>
+      <w:proofErr w:type="spellEnd"/>
       <w:r>
         <w:rPr>
           <w:color w:val="0070C0"/>
@@ -646,6 +868,7 @@
       <w:r>
         <w:t xml:space="preserve">Append </w:t>
       </w:r>
+      <w:proofErr w:type="spellStart"/>
       <w:r>
         <w:rPr>
           <w:i/>
@@ -654,6 +877,7 @@
         </w:rPr>
         <w:t>new_data</w:t>
       </w:r>
+      <w:proofErr w:type="spellEnd"/>
       <w:r>
         <w:rPr>
           <w:color w:val="FF0000"/>
@@ -679,6 +903,7 @@
       <w:r>
         <w:t xml:space="preserve">Print </w:t>
       </w:r>
+      <w:proofErr w:type="spellStart"/>
       <w:r>
         <w:rPr>
           <w:i/>
@@ -687,6 +912,7 @@
         </w:rPr>
         <w:t>new_data</w:t>
       </w:r>
+      <w:proofErr w:type="spellEnd"/>
       <w:r>
         <w:t xml:space="preserve">[‘name’] + </w:t>
       </w:r>
@@ -712,6 +938,7 @@
       <w:r>
         <w:t xml:space="preserve">Call </w:t>
       </w:r>
+      <w:proofErr w:type="spellStart"/>
       <w:r>
         <w:rPr>
           <w:b/>
@@ -736,6 +963,7 @@
         </w:rPr>
         <w:t>ata</w:t>
       </w:r>
+      <w:proofErr w:type="spellEnd"/>
       <w:r>
         <w:rPr>
           <w:color w:val="0070C0"/>
@@ -765,12 +993,28 @@
         <w:t xml:space="preserve">f </w:t>
       </w:r>
       <w:r>
-        <w:rPr>
-          <w:i/>
-          <w:iCs/>
-          <w:color w:val="FF0000"/>
-        </w:rPr>
-        <w:t xml:space="preserve">inp </w:t>
+        <w:t>the first word in</w:t>
+      </w:r>
+      <w:r>
+        <w:t xml:space="preserve"> </w:t>
+      </w:r>
+      <w:proofErr w:type="spellStart"/>
+      <w:r>
+        <w:rPr>
+          <w:i/>
+          <w:iCs/>
+          <w:color w:val="FF0000"/>
+        </w:rPr>
+        <w:t>inp</w:t>
+      </w:r>
+      <w:proofErr w:type="spellEnd"/>
+      <w:r>
+        <w:rPr>
+          <w:i/>
+          <w:iCs/>
+          <w:color w:val="FF0000"/>
+        </w:rPr>
+        <w:t xml:space="preserve"> </w:t>
       </w:r>
       <w:r>
         <w:t>is “l”</w:t>
@@ -872,6 +1116,7 @@
       <w:r>
         <w:t xml:space="preserve">saving the enumeration number as </w:t>
       </w:r>
+      <w:proofErr w:type="spellStart"/>
       <w:r>
         <w:rPr>
           <w:i/>
@@ -880,6 +1125,7 @@
         </w:rPr>
         <w:t>i</w:t>
       </w:r>
+      <w:proofErr w:type="spellEnd"/>
     </w:p>
     <w:p>
       <w:r>
@@ -897,13 +1143,23 @@
       <w:r>
         <w:t>(</w:t>
       </w:r>
-      <w:r>
-        <w:rPr>
-          <w:i/>
-          <w:iCs/>
-          <w:color w:val="FF0000"/>
-        </w:rPr>
-        <w:t xml:space="preserve">i </w:t>
+      <w:proofErr w:type="spellStart"/>
+      <w:r>
+        <w:rPr>
+          <w:i/>
+          <w:iCs/>
+          <w:color w:val="FF0000"/>
+        </w:rPr>
+        <w:t>i</w:t>
+      </w:r>
+      <w:proofErr w:type="spellEnd"/>
+      <w:r>
+        <w:rPr>
+          <w:i/>
+          <w:iCs/>
+          <w:color w:val="FF0000"/>
+        </w:rPr>
+        <w:t xml:space="preserve"> </w:t>
       </w:r>
       <w:r>
         <w:t>+1) +</w:t>
@@ -930,6 +1186,7 @@
       <w:r>
         <w:t>[</w:t>
       </w:r>
+      <w:proofErr w:type="spellStart"/>
       <w:r>
         <w:rPr>
           <w:i/>
@@ -938,6 +1195,7 @@
         </w:rPr>
         <w:t>i</w:t>
       </w:r>
+      <w:proofErr w:type="spellEnd"/>
       <w:r>
         <w:t>]</w:t>
       </w:r>
@@ -964,6 +1222,7 @@
       <w:r>
         <w:t>[</w:t>
       </w:r>
+      <w:proofErr w:type="spellStart"/>
       <w:r>
         <w:rPr>
           <w:i/>
@@ -972,6 +1231,7 @@
         </w:rPr>
         <w:t>i</w:t>
       </w:r>
+      <w:proofErr w:type="spellEnd"/>
       <w:r>
         <w:t>][‘year’]</w:t>
       </w:r>
@@ -990,6 +1250,13 @@
         <w:t xml:space="preserve">f </w:t>
       </w:r>
       <w:r>
+        <w:t>the first word in</w:t>
+      </w:r>
+      <w:r>
+        <w:t xml:space="preserve"> </w:t>
+      </w:r>
+      <w:proofErr w:type="spellStart"/>
+      <w:r>
         <w:rPr>
           <w:i/>
           <w:iCs/>
@@ -997,8 +1264,11 @@
         </w:rPr>
         <w:t>inp</w:t>
       </w:r>
-      <w:r>
-        <w:rPr>
+      <w:proofErr w:type="spellEnd"/>
+      <w:r>
+        <w:rPr>
+          <w:i/>
+          <w:iCs/>
           <w:color w:val="FF0000"/>
         </w:rPr>
         <w:t xml:space="preserve"> </w:t>
@@ -1073,10 +1343,9 @@
       </w:r>
       <w:r>
         <w:tab/>
-      </w:r>
-      <w:r>
         <w:t xml:space="preserve">Initialise </w:t>
       </w:r>
+      <w:proofErr w:type="spellStart"/>
       <w:r>
         <w:rPr>
           <w:i/>
@@ -1085,14 +1354,142 @@
         </w:rPr>
         <w:t>search_term</w:t>
       </w:r>
-      <w:r>
-        <w:rPr>
-          <w:color w:val="FF0000"/>
-        </w:rPr>
-        <w:t xml:space="preserve"> </w:t>
-      </w:r>
-      <w:r>
-        <w:t>as</w:t>
+      <w:proofErr w:type="spellEnd"/>
+      <w:r>
+        <w:rPr>
+          <w:color w:val="FF0000"/>
+        </w:rPr>
+        <w:t xml:space="preserve"> </w:t>
+      </w:r>
+      <w:r>
+        <w:t>to be an empty string</w:t>
+      </w:r>
+    </w:p>
+    <w:p>
+      <w:r>
+        <w:lastRenderedPageBreak/>
+        <w:tab/>
+      </w:r>
+      <w:r>
+        <w:tab/>
+        <w:t>If</w:t>
+      </w:r>
+      <w:r>
+        <w:t xml:space="preserve"> </w:t>
+      </w:r>
+      <w:proofErr w:type="spellStart"/>
+      <w:r>
+        <w:rPr>
+          <w:i/>
+          <w:iCs/>
+          <w:color w:val="FF0000"/>
+        </w:rPr>
+        <w:t>inp</w:t>
+      </w:r>
+      <w:proofErr w:type="spellEnd"/>
+      <w:r>
+        <w:rPr>
+          <w:color w:val="FF0000"/>
+        </w:rPr>
+        <w:t xml:space="preserve"> </w:t>
+      </w:r>
+      <w:r>
+        <w:t>was more than one word:</w:t>
+      </w:r>
+    </w:p>
+    <w:p>
+      <w:r>
+        <w:tab/>
+      </w:r>
+      <w:r>
+        <w:tab/>
+      </w:r>
+      <w:r>
+        <w:tab/>
+        <w:t xml:space="preserve">Set </w:t>
+      </w:r>
+      <w:proofErr w:type="spellStart"/>
+      <w:r>
+        <w:rPr>
+          <w:i/>
+          <w:iCs/>
+          <w:color w:val="FF0000"/>
+        </w:rPr>
+        <w:t>search_term</w:t>
+      </w:r>
+      <w:proofErr w:type="spellEnd"/>
+      <w:r>
+        <w:rPr>
+          <w:color w:val="FF0000"/>
+        </w:rPr>
+        <w:t xml:space="preserve"> </w:t>
+      </w:r>
+      <w:r>
+        <w:t xml:space="preserve">to be </w:t>
+      </w:r>
+      <w:proofErr w:type="spellStart"/>
+      <w:r>
+        <w:rPr>
+          <w:i/>
+          <w:iCs/>
+          <w:color w:val="FF0000"/>
+        </w:rPr>
+        <w:t>inp</w:t>
+      </w:r>
+      <w:proofErr w:type="spellEnd"/>
+      <w:r>
+        <w:rPr>
+          <w:color w:val="FF0000"/>
+        </w:rPr>
+        <w:t xml:space="preserve"> </w:t>
+      </w:r>
+      <w:r>
+        <w:t>without the first word</w:t>
+      </w:r>
+    </w:p>
+    <w:p>
+      <w:r>
+        <w:tab/>
+      </w:r>
+      <w:r>
+        <w:tab/>
+        <w:t>Else:</w:t>
+      </w:r>
+    </w:p>
+    <w:p>
+      <w:r>
+        <w:tab/>
+      </w:r>
+      <w:r>
+        <w:tab/>
+      </w:r>
+      <w:r>
+        <w:tab/>
+      </w:r>
+      <w:r>
+        <w:t>Set</w:t>
+      </w:r>
+      <w:r>
+        <w:t xml:space="preserve"> </w:t>
+      </w:r>
+      <w:proofErr w:type="spellStart"/>
+      <w:r>
+        <w:rPr>
+          <w:i/>
+          <w:iCs/>
+          <w:color w:val="FF0000"/>
+        </w:rPr>
+        <w:t>search_term</w:t>
+      </w:r>
+      <w:proofErr w:type="spellEnd"/>
+      <w:r>
+        <w:rPr>
+          <w:color w:val="FF0000"/>
+        </w:rPr>
+        <w:t xml:space="preserve"> </w:t>
+      </w:r>
+      <w:r>
+        <w:t>to</w:t>
       </w:r>
       <w:r>
         <w:t xml:space="preserve"> the return of</w:t>
@@ -1100,6 +1497,7 @@
       <w:r>
         <w:t xml:space="preserve"> </w:t>
       </w:r>
+      <w:proofErr w:type="spellStart"/>
       <w:r>
         <w:rPr>
           <w:b/>
@@ -1116,6 +1514,7 @@
         </w:rPr>
         <w:t>something</w:t>
       </w:r>
+      <w:proofErr w:type="spellEnd"/>
       <w:r>
         <w:rPr>
           <w:color w:val="0070C0"/>
@@ -1144,6 +1543,7 @@
       <w:r>
         <w:t xml:space="preserve">Set </w:t>
       </w:r>
+      <w:proofErr w:type="spellStart"/>
       <w:r>
         <w:rPr>
           <w:i/>
@@ -1152,6 +1552,7 @@
         </w:rPr>
         <w:t>search_term</w:t>
       </w:r>
+      <w:proofErr w:type="spellEnd"/>
       <w:r>
         <w:rPr>
           <w:i/>
@@ -1163,6 +1564,7 @@
       <w:r>
         <w:t xml:space="preserve">to </w:t>
       </w:r>
+      <w:proofErr w:type="spellStart"/>
       <w:r>
         <w:rPr>
           <w:i/>
@@ -1171,6 +1573,7 @@
         </w:rPr>
         <w:t>search_term</w:t>
       </w:r>
+      <w:proofErr w:type="spellEnd"/>
       <w:r>
         <w:rPr>
           <w:color w:val="FF0000"/>
@@ -1189,6 +1592,7 @@
         <w:tab/>
         <w:t xml:space="preserve">Initialise </w:t>
       </w:r>
+      <w:proofErr w:type="spellStart"/>
       <w:r>
         <w:rPr>
           <w:i/>
@@ -1197,6 +1601,7 @@
         </w:rPr>
         <w:t>search_results</w:t>
       </w:r>
+      <w:proofErr w:type="spellEnd"/>
       <w:r>
         <w:rPr>
           <w:color w:val="FF0000"/>
@@ -1234,6 +1639,7 @@
       <w:r>
         <w:t xml:space="preserve">saving the enumeration number as </w:t>
       </w:r>
+      <w:proofErr w:type="spellStart"/>
       <w:r>
         <w:rPr>
           <w:i/>
@@ -1242,6 +1648,7 @@
         </w:rPr>
         <w:t>i</w:t>
       </w:r>
+      <w:proofErr w:type="spellEnd"/>
     </w:p>
     <w:p>
       <w:r>
@@ -1265,6 +1672,7 @@
       <w:r>
         <w:t>[</w:t>
       </w:r>
+      <w:proofErr w:type="spellStart"/>
       <w:r>
         <w:rPr>
           <w:i/>
@@ -1273,6 +1681,7 @@
         </w:rPr>
         <w:t>i</w:t>
       </w:r>
+      <w:proofErr w:type="spellEnd"/>
       <w:r>
         <w:t xml:space="preserve">][‘name’] or </w:t>
       </w:r>
@@ -1287,6 +1696,7 @@
       <w:r>
         <w:t>[</w:t>
       </w:r>
+      <w:proofErr w:type="spellStart"/>
       <w:r>
         <w:rPr>
           <w:i/>
@@ -1295,9 +1705,11 @@
         </w:rPr>
         <w:t>i</w:t>
       </w:r>
+      <w:proofErr w:type="spellEnd"/>
       <w:r>
         <w:t xml:space="preserve">][‘desc’] contains </w:t>
       </w:r>
+      <w:proofErr w:type="spellStart"/>
       <w:r>
         <w:rPr>
           <w:i/>
@@ -1306,10 +1718,10 @@
         </w:rPr>
         <w:t>search_term</w:t>
       </w:r>
-    </w:p>
-    <w:p>
-      <w:r>
-        <w:lastRenderedPageBreak/>
+      <w:proofErr w:type="spellEnd"/>
+    </w:p>
+    <w:p>
+      <w:r>
         <w:tab/>
       </w:r>
       <w:r>
@@ -1324,6 +1736,7 @@
       <w:r>
         <w:t xml:space="preserve">Initialise </w:t>
       </w:r>
+      <w:proofErr w:type="spellStart"/>
       <w:r>
         <w:rPr>
           <w:i/>
@@ -1332,6 +1745,7 @@
         </w:rPr>
         <w:t>lst</w:t>
       </w:r>
+      <w:proofErr w:type="spellEnd"/>
       <w:r>
         <w:rPr>
           <w:color w:val="FF0000"/>
@@ -1341,6 +1755,7 @@
       <w:r>
         <w:t xml:space="preserve">to a lost containing </w:t>
       </w:r>
+      <w:proofErr w:type="spellStart"/>
       <w:r>
         <w:rPr>
           <w:i/>
@@ -1349,6 +1764,7 @@
         </w:rPr>
         <w:t>i</w:t>
       </w:r>
+      <w:proofErr w:type="spellEnd"/>
       <w:r>
         <w:rPr>
           <w:color w:val="FF0000"/>
@@ -1369,6 +1785,7 @@
       <w:r>
         <w:t>[</w:t>
       </w:r>
+      <w:proofErr w:type="spellStart"/>
       <w:r>
         <w:rPr>
           <w:i/>
@@ -1377,6 +1794,7 @@
         </w:rPr>
         <w:t>i</w:t>
       </w:r>
+      <w:proofErr w:type="spellEnd"/>
       <w:r>
         <w:t>]</w:t>
       </w:r>
@@ -1388,6 +1806,7 @@
       <w:r>
         <w:t xml:space="preserve">Append </w:t>
       </w:r>
+      <w:proofErr w:type="spellStart"/>
       <w:r>
         <w:rPr>
           <w:i/>
@@ -1396,6 +1815,7 @@
         </w:rPr>
         <w:t>lst</w:t>
       </w:r>
+      <w:proofErr w:type="spellEnd"/>
       <w:r>
         <w:rPr>
           <w:color w:val="FF0000"/>
@@ -1405,6 +1825,7 @@
       <w:r>
         <w:t xml:space="preserve">to the end of </w:t>
       </w:r>
+      <w:proofErr w:type="spellStart"/>
       <w:r>
         <w:rPr>
           <w:i/>
@@ -1413,6 +1834,7 @@
         </w:rPr>
         <w:t>search_results</w:t>
       </w:r>
+      <w:proofErr w:type="spellEnd"/>
     </w:p>
     <w:p>
       <w:r>
@@ -1422,6 +1844,7 @@
         <w:tab/>
         <w:t xml:space="preserve">If </w:t>
       </w:r>
+      <w:proofErr w:type="spellStart"/>
       <w:r>
         <w:rPr>
           <w:i/>
@@ -1462,6 +1885,7 @@
         </w:rPr>
         <w:t>ults</w:t>
       </w:r>
+      <w:proofErr w:type="spellEnd"/>
       <w:r>
         <w:rPr>
           <w:color w:val="FF0000"/>
@@ -1528,6 +1952,7 @@
       <w:r>
         <w:t xml:space="preserve">Loop for the length of </w:t>
       </w:r>
+      <w:proofErr w:type="spellStart"/>
       <w:r>
         <w:rPr>
           <w:i/>
@@ -1536,6 +1961,7 @@
         </w:rPr>
         <w:t>search_results</w:t>
       </w:r>
+      <w:proofErr w:type="spellEnd"/>
       <w:r>
         <w:rPr>
           <w:color w:val="FF0000"/>
@@ -1545,6 +1971,7 @@
       <w:r>
         <w:t xml:space="preserve">saving the enumeration number as </w:t>
       </w:r>
+      <w:proofErr w:type="spellStart"/>
       <w:r>
         <w:rPr>
           <w:i/>
@@ -1553,6 +1980,7 @@
         </w:rPr>
         <w:t>i</w:t>
       </w:r>
+      <w:proofErr w:type="spellEnd"/>
     </w:p>
     <w:p>
       <w:r>
@@ -1565,6 +1993,7 @@
         <w:tab/>
         <w:t>Print (</w:t>
       </w:r>
+      <w:proofErr w:type="spellStart"/>
       <w:r>
         <w:rPr>
           <w:i/>
@@ -1573,9 +2002,11 @@
         </w:rPr>
         <w:t>search_results</w:t>
       </w:r>
+      <w:proofErr w:type="spellEnd"/>
       <w:r>
         <w:t>[</w:t>
       </w:r>
+      <w:proofErr w:type="spellStart"/>
       <w:r>
         <w:rPr>
           <w:i/>
@@ -1584,6 +2015,7 @@
         </w:rPr>
         <w:t>i</w:t>
       </w:r>
+      <w:proofErr w:type="spellEnd"/>
       <w:r>
         <w:t xml:space="preserve">][0] </w:t>
       </w:r>
@@ -1598,6 +2030,7 @@
       <w:r>
         <w:t xml:space="preserve"> + </w:t>
       </w:r>
+      <w:proofErr w:type="spellStart"/>
       <w:r>
         <w:rPr>
           <w:i/>
@@ -1606,9 +2039,11 @@
         </w:rPr>
         <w:t>search_results</w:t>
       </w:r>
+      <w:proofErr w:type="spellEnd"/>
       <w:r>
         <w:t>[</w:t>
       </w:r>
+      <w:proofErr w:type="spellStart"/>
       <w:r>
         <w:rPr>
           <w:i/>
@@ -1617,9 +2052,11 @@
         </w:rPr>
         <w:t>i</w:t>
       </w:r>
+      <w:proofErr w:type="spellEnd"/>
       <w:r>
         <w:t xml:space="preserve">][1][‘name’] + “ (” + </w:t>
       </w:r>
+      <w:proofErr w:type="spellStart"/>
       <w:r>
         <w:rPr>
           <w:i/>
@@ -1628,9 +2065,11 @@
         </w:rPr>
         <w:t>search_results</w:t>
       </w:r>
+      <w:proofErr w:type="spellEnd"/>
       <w:r>
         <w:t>[</w:t>
       </w:r>
+      <w:proofErr w:type="spellStart"/>
       <w:r>
         <w:rPr>
           <w:i/>
@@ -1639,6 +2078,7 @@
         </w:rPr>
         <w:t>i</w:t>
       </w:r>
+      <w:proofErr w:type="spellEnd"/>
       <w:r>
         <w:t>]</w:t>
       </w:r>
@@ -1657,12 +2097,28 @@
         <w:t xml:space="preserve">f </w:t>
       </w:r>
       <w:r>
-        <w:rPr>
-          <w:i/>
-          <w:iCs/>
-          <w:color w:val="FF0000"/>
-        </w:rPr>
-        <w:t xml:space="preserve">inp </w:t>
+        <w:t>the first word in</w:t>
+      </w:r>
+      <w:r>
+        <w:t xml:space="preserve"> </w:t>
+      </w:r>
+      <w:proofErr w:type="spellStart"/>
+      <w:r>
+        <w:rPr>
+          <w:i/>
+          <w:iCs/>
+          <w:color w:val="FF0000"/>
+        </w:rPr>
+        <w:t>inp</w:t>
+      </w:r>
+      <w:proofErr w:type="spellEnd"/>
+      <w:r>
+        <w:rPr>
+          <w:i/>
+          <w:iCs/>
+          <w:color w:val="FF0000"/>
+        </w:rPr>
+        <w:t xml:space="preserve"> </w:t>
       </w:r>
       <w:r>
         <w:t>is “</w:t>
@@ -1680,8 +2136,6 @@
       </w:r>
       <w:r>
         <w:tab/>
-      </w:r>
-      <w:r>
         <w:t>If data is empty</w:t>
       </w:r>
     </w:p>
@@ -1710,32 +2164,314 @@
       </w:r>
     </w:p>
     <w:p>
-      <w:r>
-        <w:tab/>
-      </w:r>
-      <w:r>
-        <w:tab/>
-      </w:r>
-      <w:r>
+      <w:pPr>
+        <w:ind w:left="720" w:firstLine="720"/>
+      </w:pPr>
+      <w:r>
+        <w:lastRenderedPageBreak/>
+        <w:t xml:space="preserve">Initialise int </w:t>
+      </w:r>
+      <w:r>
+        <w:rPr>
+          <w:i/>
+          <w:iCs/>
+          <w:color w:val="FF0000"/>
+        </w:rPr>
+        <w:t>num</w:t>
+      </w:r>
+      <w:r>
+        <w:rPr>
+          <w:color w:val="FF0000"/>
+        </w:rPr>
+        <w:t xml:space="preserve"> </w:t>
+      </w:r>
+      <w:r>
+        <w:t>as</w:t>
+      </w:r>
+      <w:r>
+        <w:t xml:space="preserve"> -1</w:t>
+      </w:r>
+    </w:p>
+    <w:p>
+      <w:pPr>
+        <w:ind w:left="720" w:firstLine="720"/>
+      </w:pPr>
+      <w:r>
+        <w:t xml:space="preserve">If </w:t>
+      </w:r>
+      <w:proofErr w:type="spellStart"/>
+      <w:r>
+        <w:rPr>
+          <w:i/>
+          <w:iCs/>
+        </w:rPr>
+        <w:t>inp</w:t>
+      </w:r>
+      <w:proofErr w:type="spellEnd"/>
+      <w:r>
+        <w:t xml:space="preserve"> was more than one word:</w:t>
+      </w:r>
+    </w:p>
+    <w:p>
+      <w:pPr>
+        <w:ind w:left="720" w:firstLine="720"/>
+        <w:rPr>
+          <w:i/>
+          <w:iCs/>
+        </w:rPr>
+      </w:pPr>
+      <w:r>
+        <w:tab/>
         <w:t xml:space="preserve">Initialise </w:t>
       </w:r>
-      <w:r>
-        <w:rPr>
-          <w:i/>
-          <w:iCs/>
-          <w:color w:val="FF0000"/>
-        </w:rPr>
-        <w:t xml:space="preserve">num </w:t>
-      </w:r>
-      <w:r>
-        <w:t>as</w:t>
-      </w:r>
-      <w:r>
-        <w:t xml:space="preserve"> the return of</w:t>
-      </w:r>
-      <w:r>
-        <w:t xml:space="preserve"> </w:t>
-      </w:r>
+      <w:proofErr w:type="spellStart"/>
+      <w:r>
+        <w:rPr>
+          <w:i/>
+          <w:iCs/>
+          <w:color w:val="FF0000"/>
+        </w:rPr>
+        <w:t>str_num</w:t>
+      </w:r>
+      <w:proofErr w:type="spellEnd"/>
+      <w:r>
+        <w:rPr>
+          <w:color w:val="FF0000"/>
+        </w:rPr>
+        <w:t xml:space="preserve"> </w:t>
+      </w:r>
+      <w:r>
+        <w:t xml:space="preserve">to </w:t>
+      </w:r>
+      <w:proofErr w:type="spellStart"/>
+      <w:r>
+        <w:rPr>
+          <w:i/>
+          <w:iCs/>
+          <w:color w:val="FF0000"/>
+        </w:rPr>
+        <w:t>inp</w:t>
+      </w:r>
+      <w:proofErr w:type="spellEnd"/>
+      <w:r>
+        <w:rPr>
+          <w:color w:val="FF0000"/>
+        </w:rPr>
+        <w:t xml:space="preserve"> </w:t>
+      </w:r>
+      <w:r>
+        <w:t xml:space="preserve">without the first word </w:t>
+      </w:r>
+    </w:p>
+    <w:p>
+      <w:pPr>
+        <w:ind w:left="1440" w:firstLine="720"/>
+      </w:pPr>
+      <w:r>
+        <w:t xml:space="preserve">if </w:t>
+      </w:r>
+      <w:proofErr w:type="spellStart"/>
+      <w:r>
+        <w:rPr>
+          <w:i/>
+          <w:iCs/>
+          <w:color w:val="FF0000"/>
+        </w:rPr>
+        <w:t>str_num</w:t>
+      </w:r>
+      <w:proofErr w:type="spellEnd"/>
+      <w:r>
+        <w:rPr>
+          <w:color w:val="FF0000"/>
+        </w:rPr>
+        <w:t xml:space="preserve"> </w:t>
+      </w:r>
+      <w:r>
+        <w:t>can be converted into an integer</w:t>
+      </w:r>
+      <w:r>
+        <w:t xml:space="preserve"> and </w:t>
+      </w:r>
+      <w:proofErr w:type="spellStart"/>
+      <w:r>
+        <w:rPr>
+          <w:i/>
+          <w:iCs/>
+          <w:color w:val="FF0000"/>
+        </w:rPr>
+        <w:t>str_num</w:t>
+      </w:r>
+      <w:proofErr w:type="spellEnd"/>
+      <w:r>
+        <w:rPr>
+          <w:color w:val="FF0000"/>
+        </w:rPr>
+        <w:t xml:space="preserve"> </w:t>
+      </w:r>
+      <w:r>
+        <w:t xml:space="preserve">is between 1 and the length of </w:t>
+      </w:r>
+      <w:r>
+        <w:rPr>
+          <w:i/>
+          <w:iCs/>
+          <w:color w:val="FF0000"/>
+        </w:rPr>
+        <w:t>data</w:t>
+      </w:r>
+    </w:p>
+    <w:p>
+      <w:pPr>
+        <w:ind w:left="2160" w:firstLine="720"/>
+      </w:pPr>
+      <w:r>
+        <w:rPr>
+          <w:i/>
+          <w:iCs/>
+          <w:color w:val="FF0000"/>
+        </w:rPr>
+        <w:t>num</w:t>
+      </w:r>
+      <w:r>
+        <w:rPr>
+          <w:color w:val="FF0000"/>
+        </w:rPr>
+        <w:t xml:space="preserve"> </w:t>
+      </w:r>
+      <w:r>
+        <w:t xml:space="preserve">= </w:t>
+      </w:r>
+      <w:proofErr w:type="spellStart"/>
+      <w:r>
+        <w:rPr>
+          <w:i/>
+          <w:iCs/>
+          <w:color w:val="FF0000"/>
+        </w:rPr>
+        <w:t>str_num</w:t>
+      </w:r>
+      <w:proofErr w:type="spellEnd"/>
+      <w:r>
+        <w:t xml:space="preserve"> </w:t>
+      </w:r>
+      <w:r>
+        <w:t xml:space="preserve">as an integer </w:t>
+      </w:r>
+      <w:r>
+        <w:t>–</w:t>
+      </w:r>
+      <w:r>
+        <w:t xml:space="preserve"> 1</w:t>
+      </w:r>
+    </w:p>
+    <w:p>
+      <w:pPr>
+        <w:ind w:left="1440" w:firstLine="720"/>
+      </w:pPr>
+      <w:r>
+        <w:t>else:</w:t>
+      </w:r>
+    </w:p>
+    <w:p>
+      <w:pPr>
+        <w:ind w:left="2160" w:firstLine="720"/>
+      </w:pPr>
+      <w:r>
+        <w:t>P</w:t>
+      </w:r>
+      <w:r>
+        <w:t>rint</w:t>
+      </w:r>
+      <w:r>
+        <w:t xml:space="preserve"> </w:t>
+      </w:r>
+      <w:proofErr w:type="spellStart"/>
+      <w:r>
+        <w:t>str_num</w:t>
+      </w:r>
+      <w:proofErr w:type="spellEnd"/>
+      <w:r>
+        <w:t xml:space="preserve"> </w:t>
+      </w:r>
+      <w:proofErr w:type="gramStart"/>
+      <w:r>
+        <w:t xml:space="preserve">+ </w:t>
+      </w:r>
+      <w:r>
+        <w:t xml:space="preserve"> </w:t>
+      </w:r>
+      <w:r>
+        <w:t>“</w:t>
+      </w:r>
+      <w:proofErr w:type="gramEnd"/>
+      <w:r>
+        <w:t xml:space="preserve"> </w:t>
+      </w:r>
+      <w:r>
+        <w:t>is not a valid input. Please try again"</w:t>
+      </w:r>
+    </w:p>
+    <w:p>
+      <w:pPr>
+        <w:ind w:left="720" w:firstLine="720"/>
+      </w:pPr>
+      <w:r>
+        <w:t xml:space="preserve">if </w:t>
+      </w:r>
+      <w:r>
+        <w:rPr>
+          <w:i/>
+          <w:iCs/>
+          <w:color w:val="FF0000"/>
+        </w:rPr>
+        <w:t>num</w:t>
+      </w:r>
+      <w:r>
+        <w:rPr>
+          <w:color w:val="FF0000"/>
+        </w:rPr>
+        <w:t xml:space="preserve"> </w:t>
+      </w:r>
+      <w:r>
+        <w:t>is</w:t>
+      </w:r>
+      <w:r>
+        <w:t xml:space="preserve"> -1:</w:t>
+      </w:r>
+    </w:p>
+    <w:p>
+      <w:pPr>
+        <w:ind w:left="1440" w:firstLine="720"/>
+        <w:rPr>
+          <w:i/>
+          <w:iCs/>
+          <w:color w:val="FF0000"/>
+        </w:rPr>
+      </w:pPr>
+      <w:r>
+        <w:t xml:space="preserve">Set </w:t>
+      </w:r>
+      <w:r>
+        <w:rPr>
+          <w:i/>
+          <w:iCs/>
+          <w:color w:val="FF0000"/>
+        </w:rPr>
+        <w:t>num</w:t>
+      </w:r>
+      <w:r>
+        <w:rPr>
+          <w:color w:val="FF0000"/>
+        </w:rPr>
+        <w:t xml:space="preserve"> </w:t>
+      </w:r>
+      <w:r>
+        <w:t>to</w:t>
+      </w:r>
+      <w:r>
+        <w:t xml:space="preserve"> the return of </w:t>
+      </w:r>
+      <w:proofErr w:type="spellStart"/>
       <w:r>
         <w:rPr>
           <w:b/>
@@ -1744,51 +2480,766 @@
         </w:rPr>
         <w:t>input_int</w:t>
       </w:r>
-      <w:r>
-        <w:rPr>
-          <w:color w:val="0070C0"/>
-        </w:rPr>
-        <w:t xml:space="preserve"> </w:t>
-      </w:r>
-      <w:r>
-        <w:t xml:space="preserve">passing in </w:t>
+      <w:proofErr w:type="spellEnd"/>
+      <w:r>
+        <w:t xml:space="preserve"> passing in </w:t>
+      </w:r>
+      <w:r>
+        <w:t xml:space="preserve">"Boardgame number to view: ", 1, </w:t>
+      </w:r>
+      <w:r>
+        <w:t xml:space="preserve">and the length of </w:t>
+      </w:r>
+      <w:r>
+        <w:rPr>
+          <w:i/>
+          <w:iCs/>
+          <w:color w:val="FF0000"/>
+        </w:rPr>
+        <w:t>data</w:t>
+      </w:r>
+    </w:p>
+    <w:p>
+      <w:pPr>
+        <w:ind w:left="1440" w:firstLine="720"/>
+      </w:pPr>
+      <w:r>
+        <w:t xml:space="preserve">Set </w:t>
+      </w:r>
+      <w:r>
+        <w:rPr>
+          <w:i/>
+          <w:iCs/>
+          <w:color w:val="FF0000"/>
+        </w:rPr>
+        <w:t xml:space="preserve">num </w:t>
+      </w:r>
+      <w:r>
+        <w:t xml:space="preserve">to </w:t>
+      </w:r>
+      <w:r>
+        <w:rPr>
+          <w:i/>
+          <w:iCs/>
+          <w:color w:val="FF0000"/>
+        </w:rPr>
+        <w:t>num</w:t>
+      </w:r>
+      <w:r>
+        <w:rPr>
+          <w:color w:val="FF0000"/>
+        </w:rPr>
+        <w:t xml:space="preserve"> </w:t>
+      </w:r>
+      <w:r>
+        <w:t>- 1</w:t>
+      </w:r>
+    </w:p>
+    <w:p>
+      <w:r>
+        <w:tab/>
+      </w:r>
+      <w:r>
+        <w:tab/>
+        <w:t xml:space="preserve">Print </w:t>
+      </w:r>
+      <w:r>
+        <w:rPr>
+          <w:i/>
+          <w:iCs/>
+          <w:color w:val="FF0000"/>
+        </w:rPr>
+        <w:t>data</w:t>
+      </w:r>
+      <w:r>
+        <w:t>[</w:t>
+      </w:r>
+      <w:r>
+        <w:rPr>
+          <w:i/>
+          <w:iCs/>
+          <w:color w:val="FF0000"/>
+        </w:rPr>
+        <w:t>num</w:t>
+      </w:r>
+      <w:r>
+        <w:t xml:space="preserve">][‘name’] + </w:t>
+      </w:r>
+      <w:proofErr w:type="gramStart"/>
+      <w:r>
+        <w:t>“ (</w:t>
+      </w:r>
+      <w:proofErr w:type="gramEnd"/>
+      <w:r>
+        <w:t>” +</w:t>
+      </w:r>
+      <w:r>
+        <w:t xml:space="preserve"> </w:t>
+      </w:r>
+      <w:r>
+        <w:rPr>
+          <w:i/>
+          <w:iCs/>
+          <w:color w:val="FF0000"/>
+        </w:rPr>
+        <w:t>data</w:t>
+      </w:r>
+      <w:r>
+        <w:t>[</w:t>
+      </w:r>
+      <w:r>
+        <w:rPr>
+          <w:i/>
+          <w:iCs/>
+          <w:color w:val="FF0000"/>
+        </w:rPr>
+        <w:t>num</w:t>
+      </w:r>
+      <w:r>
+        <w:t>][‘year’] + “)”</w:t>
+      </w:r>
+    </w:p>
+    <w:p>
+      <w:r>
+        <w:tab/>
+      </w:r>
+      <w:r>
+        <w:tab/>
+        <w:t xml:space="preserve">Print </w:t>
+      </w:r>
+      <w:r>
+        <w:rPr>
+          <w:i/>
+          <w:iCs/>
+          <w:color w:val="FF0000"/>
+        </w:rPr>
+        <w:t>data</w:t>
+      </w:r>
+      <w:r>
+        <w:t>[</w:t>
+      </w:r>
+      <w:r>
+        <w:rPr>
+          <w:i/>
+          <w:iCs/>
+          <w:color w:val="FF0000"/>
+        </w:rPr>
+        <w:t>num</w:t>
+      </w:r>
+      <w:r>
+        <w:t>][‘desc’]</w:t>
+      </w:r>
+    </w:p>
+    <w:p>
+      <w:r>
+        <w:tab/>
+      </w:r>
+      <w:r>
+        <w:tab/>
+        <w:t>Print “Players</w:t>
+      </w:r>
+      <w:proofErr w:type="gramStart"/>
+      <w:r>
+        <w:t>: ”</w:t>
+      </w:r>
+      <w:proofErr w:type="gramEnd"/>
+      <w:r>
+        <w:t xml:space="preserve"> + </w:t>
+      </w:r>
+      <w:r>
+        <w:rPr>
+          <w:i/>
+          <w:iCs/>
+          <w:color w:val="FF0000"/>
+        </w:rPr>
+        <w:t>data</w:t>
+      </w:r>
+      <w:r>
+        <w:t>[</w:t>
+      </w:r>
+      <w:r>
+        <w:rPr>
+          <w:i/>
+          <w:iCs/>
+          <w:color w:val="FF0000"/>
+        </w:rPr>
+        <w:t>num</w:t>
+      </w:r>
+      <w:r>
+        <w:t>][‘players’][0] + “</w:t>
+      </w:r>
+      <w:r>
+        <w:t>-”</w:t>
+      </w:r>
+      <w:r>
+        <w:t xml:space="preserve"> + </w:t>
+      </w:r>
+      <w:r>
+        <w:rPr>
+          <w:i/>
+          <w:iCs/>
+          <w:color w:val="FF0000"/>
+        </w:rPr>
+        <w:t>data</w:t>
+      </w:r>
+      <w:r>
+        <w:t>[</w:t>
+      </w:r>
+      <w:r>
+        <w:rPr>
+          <w:i/>
+          <w:iCs/>
+          <w:color w:val="FF0000"/>
+        </w:rPr>
+        <w:t>num</w:t>
+      </w:r>
+      <w:r>
+        <w:t>][‘players’][1]</w:t>
+      </w:r>
+    </w:p>
+    <w:p>
+      <w:r>
+        <w:tab/>
+      </w:r>
+      <w:r>
+        <w:tab/>
+        <w:t>Print “Playtime</w:t>
+      </w:r>
+      <w:proofErr w:type="gramStart"/>
+      <w:r>
+        <w:t>: ”</w:t>
+      </w:r>
+      <w:proofErr w:type="gramEnd"/>
+      <w:r>
+        <w:t xml:space="preserve"> + </w:t>
+      </w:r>
+      <w:r>
+        <w:rPr>
+          <w:i/>
+          <w:iCs/>
+          <w:color w:val="FF0000"/>
+        </w:rPr>
+        <w:t>data</w:t>
+      </w:r>
+      <w:r>
+        <w:t>[</w:t>
+      </w:r>
+      <w:r>
+        <w:rPr>
+          <w:i/>
+          <w:iCs/>
+          <w:color w:val="FF0000"/>
+        </w:rPr>
+        <w:t>num</w:t>
+      </w:r>
+      <w:r>
+        <w:t>][‘playtime</w:t>
+      </w:r>
+      <w:r>
+        <w:t>’</w:t>
+      </w:r>
+      <w:r>
+        <w:t xml:space="preserve">][0] + “-” + </w:t>
+      </w:r>
+      <w:r>
+        <w:rPr>
+          <w:i/>
+          <w:iCs/>
+          <w:color w:val="FF0000"/>
+        </w:rPr>
+        <w:t>data</w:t>
+      </w:r>
+      <w:r>
+        <w:t>[</w:t>
+      </w:r>
+      <w:r>
+        <w:rPr>
+          <w:i/>
+          <w:iCs/>
+          <w:color w:val="FF0000"/>
+        </w:rPr>
+        <w:t>num</w:t>
+      </w:r>
+      <w:r>
+        <w:t>][‘playtime’][1] + “ minutes”</w:t>
+      </w:r>
+    </w:p>
+    <w:p>
+      <w:r>
+        <w:tab/>
+      </w:r>
+      <w:r>
+        <w:tab/>
+        <w:t>Print “Age</w:t>
+      </w:r>
+      <w:proofErr w:type="gramStart"/>
+      <w:r>
+        <w:t>: ”</w:t>
+      </w:r>
+      <w:proofErr w:type="gramEnd"/>
+      <w:r>
+        <w:t xml:space="preserve"> + </w:t>
+      </w:r>
+      <w:r>
+        <w:rPr>
+          <w:i/>
+          <w:iCs/>
+          <w:color w:val="FF0000"/>
+        </w:rPr>
+        <w:t>data</w:t>
+      </w:r>
+      <w:r>
+        <w:t>[</w:t>
+      </w:r>
+      <w:r>
+        <w:rPr>
+          <w:i/>
+          <w:iCs/>
+          <w:color w:val="FF0000"/>
+        </w:rPr>
+        <w:t>num</w:t>
+      </w:r>
+      <w:r>
+        <w:t>][‘</w:t>
+      </w:r>
+      <w:proofErr w:type="spellStart"/>
+      <w:r>
+        <w:t>min_age</w:t>
+      </w:r>
+      <w:proofErr w:type="spellEnd"/>
+      <w:r>
+        <w:t>’] + “+”</w:t>
+      </w:r>
+    </w:p>
+    <w:p>
+      <w:pPr>
+        <w:rPr>
+          <w:i/>
+          <w:iCs/>
+        </w:rPr>
+      </w:pPr>
+      <w:r>
+        <w:tab/>
+      </w:r>
+      <w:r>
+        <w:tab/>
+        <w:t>Print “Complexity</w:t>
+      </w:r>
+      <w:proofErr w:type="gramStart"/>
+      <w:r>
+        <w:t>: ”</w:t>
+      </w:r>
+      <w:proofErr w:type="gramEnd"/>
+      <w:r>
+        <w:t xml:space="preserve"> + </w:t>
+      </w:r>
+      <w:r>
+        <w:rPr>
+          <w:i/>
+          <w:iCs/>
+          <w:color w:val="FF0000"/>
+        </w:rPr>
+        <w:t>data</w:t>
+      </w:r>
+      <w:r>
+        <w:t>[</w:t>
+      </w:r>
+      <w:r>
+        <w:rPr>
+          <w:i/>
+          <w:iCs/>
+          <w:color w:val="FF0000"/>
+        </w:rPr>
+        <w:t>num</w:t>
+      </w:r>
+      <w:r>
+        <w:t>][</w:t>
+      </w:r>
+      <w:r>
+        <w:t>‘complexity’]</w:t>
+      </w:r>
+      <w:r>
+        <w:t xml:space="preserve"> + “/5”</w:t>
+      </w:r>
+    </w:p>
+    <w:p>
+      <w:r>
+        <w:tab/>
+      </w:r>
+      <w:r>
+        <w:t>Else i</w:t>
+      </w:r>
+      <w:r>
+        <w:t xml:space="preserve">f </w:t>
+      </w:r>
+      <w:r>
+        <w:t>the first word in</w:t>
+      </w:r>
+      <w:r>
+        <w:t xml:space="preserve"> </w:t>
+      </w:r>
+      <w:proofErr w:type="spellStart"/>
+      <w:r>
+        <w:rPr>
+          <w:i/>
+          <w:iCs/>
+          <w:color w:val="FF0000"/>
+        </w:rPr>
+        <w:t>inp</w:t>
+      </w:r>
+      <w:proofErr w:type="spellEnd"/>
+      <w:r>
+        <w:rPr>
+          <w:i/>
+          <w:iCs/>
+          <w:color w:val="FF0000"/>
+        </w:rPr>
+        <w:t xml:space="preserve"> </w:t>
+      </w:r>
+      <w:r>
+        <w:t>is “d”</w:t>
+      </w:r>
+    </w:p>
+    <w:p>
+      <w:r>
+        <w:tab/>
+      </w:r>
+      <w:r>
+        <w:tab/>
+        <w:t xml:space="preserve">If </w:t>
+      </w:r>
+      <w:r>
+        <w:rPr>
+          <w:i/>
+          <w:iCs/>
+          <w:color w:val="FF0000"/>
+        </w:rPr>
+        <w:t>data</w:t>
+      </w:r>
+      <w:r>
+        <w:rPr>
+          <w:color w:val="FF0000"/>
+        </w:rPr>
+        <w:t xml:space="preserve"> </w:t>
+      </w:r>
+      <w:r>
+        <w:t>is empty</w:t>
+      </w:r>
+    </w:p>
+    <w:p>
+      <w:r>
+        <w:tab/>
+      </w:r>
+      <w:r>
+        <w:tab/>
+      </w:r>
+      <w:r>
+        <w:tab/>
+        <w:t>Print “No boardgames saved”</w:t>
+      </w:r>
+    </w:p>
+    <w:p>
+      <w:r>
+        <w:tab/>
+      </w:r>
+      <w:r>
+        <w:tab/>
+      </w:r>
+      <w:r>
+        <w:tab/>
+      </w:r>
+      <w:r>
+        <w:t xml:space="preserve">Restart </w:t>
+      </w:r>
+      <w:r>
+        <w:t xml:space="preserve">the </w:t>
+      </w:r>
+      <w:r>
+        <w:t>loop</w:t>
+      </w:r>
+    </w:p>
+    <w:p>
+      <w:pPr>
+        <w:ind w:left="720" w:firstLine="720"/>
+      </w:pPr>
+      <w:r>
+        <w:lastRenderedPageBreak/>
+        <w:t xml:space="preserve">Initialise int </w:t>
+      </w:r>
+      <w:r>
+        <w:rPr>
+          <w:i/>
+          <w:iCs/>
+          <w:color w:val="FF0000"/>
+        </w:rPr>
+        <w:t>num</w:t>
+      </w:r>
+      <w:r>
+        <w:rPr>
+          <w:color w:val="FF0000"/>
+        </w:rPr>
+        <w:t xml:space="preserve"> </w:t>
+      </w:r>
+      <w:r>
+        <w:t>as</w:t>
+      </w:r>
+      <w:r>
+        <w:t xml:space="preserve"> -1</w:t>
+      </w:r>
+    </w:p>
+    <w:p>
+      <w:pPr>
+        <w:ind w:left="720" w:firstLine="720"/>
+      </w:pPr>
+      <w:r>
+        <w:t xml:space="preserve">If </w:t>
+      </w:r>
+      <w:proofErr w:type="spellStart"/>
+      <w:r>
+        <w:rPr>
+          <w:i/>
+          <w:iCs/>
+        </w:rPr>
+        <w:t>inp</w:t>
+      </w:r>
+      <w:proofErr w:type="spellEnd"/>
+      <w:r>
+        <w:t xml:space="preserve"> was more than one word:</w:t>
+      </w:r>
+    </w:p>
+    <w:p>
+      <w:pPr>
+        <w:ind w:left="720" w:firstLine="720"/>
+        <w:rPr>
+          <w:i/>
+          <w:iCs/>
+        </w:rPr>
+      </w:pPr>
+      <w:r>
+        <w:tab/>
+        <w:t xml:space="preserve">Initialise </w:t>
+      </w:r>
+      <w:proofErr w:type="spellStart"/>
+      <w:r>
+        <w:rPr>
+          <w:i/>
+          <w:iCs/>
+          <w:color w:val="FF0000"/>
+        </w:rPr>
+        <w:t>str_num</w:t>
+      </w:r>
+      <w:proofErr w:type="spellEnd"/>
+      <w:r>
+        <w:rPr>
+          <w:color w:val="FF0000"/>
+        </w:rPr>
+        <w:t xml:space="preserve"> </w:t>
+      </w:r>
+      <w:r>
+        <w:t xml:space="preserve">to </w:t>
+      </w:r>
+      <w:proofErr w:type="spellStart"/>
+      <w:r>
+        <w:rPr>
+          <w:i/>
+          <w:iCs/>
+          <w:color w:val="FF0000"/>
+        </w:rPr>
+        <w:t>inp</w:t>
+      </w:r>
+      <w:proofErr w:type="spellEnd"/>
+      <w:r>
+        <w:rPr>
+          <w:color w:val="FF0000"/>
+        </w:rPr>
+        <w:t xml:space="preserve"> </w:t>
+      </w:r>
+      <w:r>
+        <w:t xml:space="preserve">without the first word </w:t>
+      </w:r>
+    </w:p>
+    <w:p>
+      <w:pPr>
+        <w:ind w:left="1440" w:firstLine="720"/>
+      </w:pPr>
+      <w:r>
+        <w:t xml:space="preserve">if </w:t>
+      </w:r>
+      <w:proofErr w:type="spellStart"/>
+      <w:r>
+        <w:rPr>
+          <w:i/>
+          <w:iCs/>
+          <w:color w:val="FF0000"/>
+        </w:rPr>
+        <w:t>str_num</w:t>
+      </w:r>
+      <w:proofErr w:type="spellEnd"/>
+      <w:r>
+        <w:rPr>
+          <w:color w:val="FF0000"/>
+        </w:rPr>
+        <w:t xml:space="preserve"> </w:t>
+      </w:r>
+      <w:r>
+        <w:t>can be converted into an integer</w:t>
+      </w:r>
+      <w:r>
+        <w:t xml:space="preserve"> and </w:t>
+      </w:r>
+      <w:proofErr w:type="spellStart"/>
+      <w:r>
+        <w:rPr>
+          <w:i/>
+          <w:iCs/>
+          <w:color w:val="FF0000"/>
+        </w:rPr>
+        <w:t>str_num</w:t>
+      </w:r>
+      <w:proofErr w:type="spellEnd"/>
+      <w:r>
+        <w:rPr>
+          <w:color w:val="FF0000"/>
+        </w:rPr>
+        <w:t xml:space="preserve"> </w:t>
+      </w:r>
+      <w:r>
+        <w:t xml:space="preserve">is between 1 and the length of </w:t>
+      </w:r>
+      <w:r>
+        <w:rPr>
+          <w:i/>
+          <w:iCs/>
+          <w:color w:val="FF0000"/>
+        </w:rPr>
+        <w:t>data</w:t>
+      </w:r>
+    </w:p>
+    <w:p>
+      <w:pPr>
+        <w:ind w:left="2160" w:firstLine="720"/>
+      </w:pPr>
+      <w:r>
+        <w:rPr>
+          <w:i/>
+          <w:iCs/>
+          <w:color w:val="FF0000"/>
+        </w:rPr>
+        <w:t>num</w:t>
+      </w:r>
+      <w:r>
+        <w:rPr>
+          <w:color w:val="FF0000"/>
+        </w:rPr>
+        <w:t xml:space="preserve"> </w:t>
+      </w:r>
+      <w:r>
+        <w:t xml:space="preserve">= </w:t>
+      </w:r>
+      <w:proofErr w:type="spellStart"/>
+      <w:r>
+        <w:rPr>
+          <w:i/>
+          <w:iCs/>
+          <w:color w:val="FF0000"/>
+        </w:rPr>
+        <w:t>str_num</w:t>
+      </w:r>
+      <w:proofErr w:type="spellEnd"/>
+      <w:r>
+        <w:t xml:space="preserve"> </w:t>
+      </w:r>
+      <w:r>
+        <w:t>as an integer –</w:t>
+      </w:r>
+      <w:r>
+        <w:t xml:space="preserve"> 1</w:t>
+      </w:r>
+    </w:p>
+    <w:p>
+      <w:pPr>
+        <w:ind w:left="1440" w:firstLine="720"/>
+      </w:pPr>
+      <w:r>
+        <w:t>else:</w:t>
+      </w:r>
+    </w:p>
+    <w:p>
+      <w:pPr>
+        <w:ind w:left="2160" w:firstLine="720"/>
+      </w:pPr>
+      <w:r>
+        <w:t>P</w:t>
+      </w:r>
+      <w:r>
+        <w:t>rint</w:t>
+      </w:r>
+      <w:r>
+        <w:t xml:space="preserve"> </w:t>
+      </w:r>
+      <w:proofErr w:type="spellStart"/>
+      <w:r>
+        <w:t>str_num</w:t>
+      </w:r>
+      <w:proofErr w:type="spellEnd"/>
+      <w:r>
+        <w:t xml:space="preserve"> </w:t>
+      </w:r>
+      <w:proofErr w:type="gramStart"/>
+      <w:r>
+        <w:t xml:space="preserve">+ </w:t>
+      </w:r>
+      <w:r>
+        <w:t xml:space="preserve"> </w:t>
       </w:r>
       <w:r>
         <w:t>“</w:t>
       </w:r>
-      <w:r>
-        <w:t>Boardgame number to view</w:t>
-      </w:r>
-      <w:proofErr w:type="gramStart"/>
-      <w:r>
-        <w:t>: ”</w:t>
-      </w:r>
       <w:proofErr w:type="gramEnd"/>
       <w:r>
-        <w:t xml:space="preserve">, 1, </w:t>
-      </w:r>
-      <w:r>
-        <w:t xml:space="preserve">and </w:t>
-      </w:r>
-      <w:r>
-        <w:t xml:space="preserve">the length of </w:t>
-      </w:r>
-      <w:r>
-        <w:rPr>
-          <w:i/>
-          <w:iCs/>
-          <w:color w:val="FF0000"/>
-        </w:rPr>
-        <w:t>data</w:t>
-      </w:r>
-    </w:p>
-    <w:p>
-      <w:r>
-        <w:tab/>
-      </w:r>
-      <w:r>
-        <w:tab/>
-      </w:r>
+        <w:t xml:space="preserve"> </w:t>
+      </w:r>
+      <w:r>
+        <w:t>is not a valid input. Please try again"</w:t>
+      </w:r>
+    </w:p>
+    <w:p>
+      <w:pPr>
+        <w:ind w:left="720" w:firstLine="720"/>
+      </w:pPr>
+      <w:r>
+        <w:t xml:space="preserve">if </w:t>
+      </w:r>
+      <w:r>
+        <w:rPr>
+          <w:i/>
+          <w:iCs/>
+          <w:color w:val="FF0000"/>
+        </w:rPr>
+        <w:t>num</w:t>
+      </w:r>
+      <w:r>
+        <w:rPr>
+          <w:color w:val="FF0000"/>
+        </w:rPr>
+        <w:t xml:space="preserve"> </w:t>
+      </w:r>
+      <w:r>
+        <w:t>is</w:t>
+      </w:r>
+      <w:r>
+        <w:t xml:space="preserve"> -1:</w:t>
+      </w:r>
+    </w:p>
+    <w:p>
+      <w:pPr>
+        <w:ind w:left="1440" w:firstLine="720"/>
+        <w:rPr>
+          <w:i/>
+          <w:iCs/>
+          <w:color w:val="FF0000"/>
+        </w:rPr>
+      </w:pPr>
       <w:r>
         <w:t xml:space="preserve">Set </w:t>
       </w:r>
@@ -1802,476 +3253,14 @@
       </w:r>
       <w:r>
         <w:rPr>
-          <w:i/>
-          <w:iCs/>
-          <w:color w:val="FF0000"/>
-        </w:rPr>
-        <w:t xml:space="preserve"> </w:t>
-      </w:r>
-      <w:r>
-        <w:rPr>
-          <w:i/>
-          <w:iCs/>
-        </w:rPr>
-        <w:t xml:space="preserve">to </w:t>
-      </w:r>
-      <w:r>
-        <w:rPr>
-          <w:i/>
-          <w:iCs/>
-          <w:color w:val="FF0000"/>
-        </w:rPr>
-        <w:t>num</w:t>
-      </w:r>
-      <w:r>
-        <w:rPr>
-          <w:color w:val="FF0000"/>
-        </w:rPr>
-        <w:t xml:space="preserve"> </w:t>
-      </w:r>
-      <w:r>
-        <w:t>– 1</w:t>
-      </w:r>
-    </w:p>
-    <w:p>
-      <w:r>
-        <w:tab/>
-      </w:r>
-      <w:r>
-        <w:tab/>
-        <w:t xml:space="preserve">Print </w:t>
-      </w:r>
-      <w:r>
-        <w:rPr>
-          <w:i/>
-          <w:iCs/>
-          <w:color w:val="FF0000"/>
-        </w:rPr>
-        <w:t>data</w:t>
-      </w:r>
-      <w:r>
-        <w:t>[</w:t>
-      </w:r>
-      <w:r>
-        <w:rPr>
-          <w:i/>
-          <w:iCs/>
-          <w:color w:val="FF0000"/>
-        </w:rPr>
-        <w:t>num</w:t>
-      </w:r>
-      <w:r>
-        <w:t xml:space="preserve">][‘name’] + </w:t>
-      </w:r>
-      <w:proofErr w:type="gramStart"/>
-      <w:r>
-        <w:t>“ (</w:t>
-      </w:r>
-      <w:proofErr w:type="gramEnd"/>
-      <w:r>
-        <w:t>” +</w:t>
-      </w:r>
-      <w:r>
-        <w:t xml:space="preserve"> </w:t>
-      </w:r>
-      <w:r>
-        <w:rPr>
-          <w:i/>
-          <w:iCs/>
-          <w:color w:val="FF0000"/>
-        </w:rPr>
-        <w:t>data</w:t>
-      </w:r>
-      <w:r>
-        <w:t>[</w:t>
-      </w:r>
-      <w:r>
-        <w:rPr>
-          <w:i/>
-          <w:iCs/>
-          <w:color w:val="FF0000"/>
-        </w:rPr>
-        <w:t>num</w:t>
-      </w:r>
-      <w:r>
-        <w:t>][‘year’] + “)”</w:t>
-      </w:r>
-    </w:p>
-    <w:p>
-      <w:r>
-        <w:tab/>
-      </w:r>
-      <w:r>
-        <w:tab/>
-        <w:t xml:space="preserve">Print </w:t>
-      </w:r>
-      <w:r>
-        <w:rPr>
-          <w:i/>
-          <w:iCs/>
-          <w:color w:val="FF0000"/>
-        </w:rPr>
-        <w:t>data</w:t>
-      </w:r>
-      <w:r>
-        <w:t>[</w:t>
-      </w:r>
-      <w:r>
-        <w:rPr>
-          <w:i/>
-          <w:iCs/>
-          <w:color w:val="FF0000"/>
-        </w:rPr>
-        <w:t>num</w:t>
-      </w:r>
-      <w:r>
-        <w:t>][‘desc’]</w:t>
-      </w:r>
-    </w:p>
-    <w:p>
-      <w:r>
-        <w:tab/>
-      </w:r>
-      <w:r>
-        <w:tab/>
-        <w:t>Print “Players</w:t>
-      </w:r>
-      <w:proofErr w:type="gramStart"/>
-      <w:r>
-        <w:t>: ”</w:t>
-      </w:r>
-      <w:proofErr w:type="gramEnd"/>
-      <w:r>
-        <w:t xml:space="preserve"> + </w:t>
-      </w:r>
-      <w:r>
-        <w:rPr>
-          <w:i/>
-          <w:iCs/>
-          <w:color w:val="FF0000"/>
-        </w:rPr>
-        <w:t>data</w:t>
-      </w:r>
-      <w:r>
-        <w:t>[</w:t>
-      </w:r>
-      <w:r>
-        <w:rPr>
-          <w:i/>
-          <w:iCs/>
-          <w:color w:val="FF0000"/>
-        </w:rPr>
-        <w:t>num</w:t>
-      </w:r>
-      <w:r>
-        <w:t>][‘players’][0] + “</w:t>
-      </w:r>
-      <w:r>
-        <w:t>-”</w:t>
-      </w:r>
-      <w:r>
-        <w:t xml:space="preserve"> + </w:t>
-      </w:r>
-      <w:r>
-        <w:rPr>
-          <w:i/>
-          <w:iCs/>
-          <w:color w:val="FF0000"/>
-        </w:rPr>
-        <w:t>data</w:t>
-      </w:r>
-      <w:r>
-        <w:t>[</w:t>
-      </w:r>
-      <w:r>
-        <w:rPr>
-          <w:i/>
-          <w:iCs/>
-          <w:color w:val="FF0000"/>
-        </w:rPr>
-        <w:t>num</w:t>
-      </w:r>
-      <w:r>
-        <w:t>][‘players’][1]</w:t>
-      </w:r>
-    </w:p>
-    <w:p>
-      <w:r>
-        <w:tab/>
-      </w:r>
-      <w:r>
-        <w:tab/>
-        <w:t>Print “Playtime</w:t>
-      </w:r>
-      <w:proofErr w:type="gramStart"/>
-      <w:r>
-        <w:t>: ”</w:t>
-      </w:r>
-      <w:proofErr w:type="gramEnd"/>
-      <w:r>
-        <w:t xml:space="preserve"> + </w:t>
-      </w:r>
-      <w:r>
-        <w:rPr>
-          <w:i/>
-          <w:iCs/>
-          <w:color w:val="FF0000"/>
-        </w:rPr>
-        <w:t>data</w:t>
-      </w:r>
-      <w:r>
-        <w:t>[</w:t>
-      </w:r>
-      <w:r>
-        <w:rPr>
-          <w:i/>
-          <w:iCs/>
-          <w:color w:val="FF0000"/>
-        </w:rPr>
-        <w:t>num</w:t>
-      </w:r>
-      <w:r>
-        <w:t>][‘playtime</w:t>
-      </w:r>
-      <w:r>
-        <w:t>’</w:t>
-      </w:r>
-      <w:r>
-        <w:t xml:space="preserve">][0] + “-” + </w:t>
-      </w:r>
-      <w:r>
-        <w:rPr>
-          <w:i/>
-          <w:iCs/>
-          <w:color w:val="FF0000"/>
-        </w:rPr>
-        <w:t>data</w:t>
-      </w:r>
-      <w:r>
-        <w:t>[</w:t>
-      </w:r>
-      <w:r>
-        <w:rPr>
-          <w:i/>
-          <w:iCs/>
-          <w:color w:val="FF0000"/>
-        </w:rPr>
-        <w:t>num</w:t>
-      </w:r>
-      <w:r>
-        <w:t>][‘playtime’][1] + “ minutes”</w:t>
-      </w:r>
-    </w:p>
-    <w:p>
-      <w:r>
-        <w:tab/>
-      </w:r>
-      <w:r>
-        <w:tab/>
-        <w:t>Print “Age</w:t>
-      </w:r>
-      <w:proofErr w:type="gramStart"/>
-      <w:r>
-        <w:t>: ”</w:t>
-      </w:r>
-      <w:proofErr w:type="gramEnd"/>
-      <w:r>
-        <w:t xml:space="preserve"> + </w:t>
-      </w:r>
-      <w:r>
-        <w:rPr>
-          <w:i/>
-          <w:iCs/>
-          <w:color w:val="FF0000"/>
-        </w:rPr>
-        <w:t>data</w:t>
-      </w:r>
-      <w:r>
-        <w:t>[</w:t>
-      </w:r>
-      <w:r>
-        <w:rPr>
-          <w:i/>
-          <w:iCs/>
-          <w:color w:val="FF0000"/>
-        </w:rPr>
-        <w:t>num</w:t>
-      </w:r>
-      <w:r>
-        <w:t>][‘min_age’] + “+”</w:t>
-      </w:r>
-    </w:p>
-    <w:p>
-      <w:pPr>
-        <w:rPr>
-          <w:i/>
-          <w:iCs/>
-        </w:rPr>
-      </w:pPr>
-      <w:r>
-        <w:tab/>
-      </w:r>
-      <w:r>
-        <w:tab/>
-        <w:t>Print “Complexity</w:t>
-      </w:r>
-      <w:proofErr w:type="gramStart"/>
-      <w:r>
-        <w:t>: ”</w:t>
-      </w:r>
-      <w:proofErr w:type="gramEnd"/>
-      <w:r>
-        <w:t xml:space="preserve"> + </w:t>
-      </w:r>
-      <w:r>
-        <w:rPr>
-          <w:i/>
-          <w:iCs/>
-          <w:color w:val="FF0000"/>
-        </w:rPr>
-        <w:t>data</w:t>
-      </w:r>
-      <w:r>
-        <w:t>[</w:t>
-      </w:r>
-      <w:r>
-        <w:rPr>
-          <w:i/>
-          <w:iCs/>
-          <w:color w:val="FF0000"/>
-        </w:rPr>
-        <w:t>num</w:t>
-      </w:r>
-      <w:r>
-        <w:t>][</w:t>
-      </w:r>
-      <w:r>
-        <w:t>‘complexity’]</w:t>
-      </w:r>
-      <w:r>
-        <w:t xml:space="preserve"> + “/5”</w:t>
-      </w:r>
-    </w:p>
-    <w:p>
-      <w:r>
-        <w:lastRenderedPageBreak/>
-        <w:tab/>
-      </w:r>
-      <w:r>
-        <w:t>Else i</w:t>
-      </w:r>
-      <w:r>
-        <w:t xml:space="preserve">f </w:t>
-      </w:r>
-      <w:r>
-        <w:rPr>
-          <w:i/>
-          <w:iCs/>
-          <w:color w:val="FF0000"/>
-        </w:rPr>
-        <w:t>inp</w:t>
-      </w:r>
-      <w:r>
-        <w:rPr>
-          <w:color w:val="FF0000"/>
-        </w:rPr>
-        <w:t xml:space="preserve"> </w:t>
-      </w:r>
-      <w:r>
-        <w:t>is “d”</w:t>
-      </w:r>
-    </w:p>
-    <w:p>
-      <w:r>
-        <w:tab/>
-      </w:r>
-      <w:r>
-        <w:tab/>
-        <w:t xml:space="preserve">If </w:t>
-      </w:r>
-      <w:r>
-        <w:rPr>
-          <w:i/>
-          <w:iCs/>
-          <w:color w:val="FF0000"/>
-        </w:rPr>
-        <w:t>data</w:t>
-      </w:r>
-      <w:r>
-        <w:rPr>
-          <w:color w:val="FF0000"/>
-        </w:rPr>
-        <w:t xml:space="preserve"> </w:t>
-      </w:r>
-      <w:r>
-        <w:t>is empty</w:t>
-      </w:r>
-    </w:p>
-    <w:p>
-      <w:r>
-        <w:tab/>
-      </w:r>
-      <w:r>
-        <w:tab/>
-      </w:r>
-      <w:r>
-        <w:tab/>
-        <w:t>Print “No boardgames saved”</w:t>
-      </w:r>
-    </w:p>
-    <w:p>
-      <w:r>
-        <w:tab/>
-      </w:r>
-      <w:r>
-        <w:tab/>
-      </w:r>
-      <w:r>
-        <w:tab/>
-      </w:r>
-      <w:r>
-        <w:t xml:space="preserve">Restart </w:t>
-      </w:r>
-      <w:r>
-        <w:t xml:space="preserve">the </w:t>
-      </w:r>
-      <w:r>
-        <w:t>loop</w:t>
-      </w:r>
-    </w:p>
-    <w:p>
-      <w:r>
-        <w:tab/>
-      </w:r>
-      <w:r>
-        <w:tab/>
-      </w:r>
-      <w:r>
-        <w:t xml:space="preserve">Initialise </w:t>
-      </w:r>
-      <w:r>
-        <w:rPr>
-          <w:i/>
-          <w:iCs/>
-          <w:color w:val="FF0000"/>
-        </w:rPr>
-        <w:t>num</w:t>
-      </w:r>
-      <w:r>
-        <w:rPr>
-          <w:color w:val="FF0000"/>
-        </w:rPr>
-        <w:t xml:space="preserve"> </w:t>
-      </w:r>
-      <w:r>
-        <w:t>to</w:t>
-      </w:r>
-      <w:r>
-        <w:t xml:space="preserve"> the return of</w:t>
-      </w:r>
-      <w:r>
-        <w:t xml:space="preserve"> </w:t>
-      </w:r>
+          <w:color w:val="FF0000"/>
+        </w:rPr>
+        <w:t xml:space="preserve"> </w:t>
+      </w:r>
+      <w:r>
+        <w:t xml:space="preserve">to the return of </w:t>
+      </w:r>
+      <w:proofErr w:type="spellStart"/>
       <w:r>
         <w:rPr>
           <w:b/>
@@ -2280,43 +3269,21 @@
         </w:rPr>
         <w:t>input_int</w:t>
       </w:r>
-      <w:r>
-        <w:rPr>
-          <w:color w:val="0070C0"/>
-        </w:rPr>
-        <w:t xml:space="preserve"> </w:t>
-      </w:r>
-      <w:r>
-        <w:t xml:space="preserve">passing in </w:t>
-      </w:r>
-      <w:r>
-        <w:t>“Enter boardgame</w:t>
-      </w:r>
-      <w:r>
-        <w:t xml:space="preserve"> number to delete</w:t>
-      </w:r>
-      <w:proofErr w:type="gramStart"/>
-      <w:r>
-        <w:t xml:space="preserve">: </w:t>
-      </w:r>
-      <w:r>
-        <w:t>”</w:t>
-      </w:r>
-      <w:proofErr w:type="gramEnd"/>
-      <w:r>
-        <w:t>, 1,</w:t>
-      </w:r>
-      <w:r>
-        <w:t xml:space="preserve"> and</w:t>
-      </w:r>
-      <w:r>
-        <w:t xml:space="preserve"> </w:t>
-      </w:r>
-      <w:r>
-        <w:t xml:space="preserve">the </w:t>
-      </w:r>
-      <w:r>
-        <w:t xml:space="preserve">length of </w:t>
+      <w:proofErr w:type="spellEnd"/>
+      <w:r>
+        <w:t xml:space="preserve"> passing in </w:t>
+      </w:r>
+      <w:r>
+        <w:t xml:space="preserve">"Boardgame number to </w:t>
+      </w:r>
+      <w:r>
+        <w:t>delete</w:t>
+      </w:r>
+      <w:r>
+        <w:t xml:space="preserve">: ", 1, </w:t>
+      </w:r>
+      <w:r>
+        <w:t xml:space="preserve">and the length of </w:t>
       </w:r>
       <w:r>
         <w:rPr>
@@ -2328,12 +3295,9 @@
       </w:r>
     </w:p>
     <w:p>
-      <w:r>
-        <w:tab/>
-      </w:r>
-      <w:r>
-        <w:tab/>
-      </w:r>
+      <w:pPr>
+        <w:ind w:left="1440" w:firstLine="720"/>
+      </w:pPr>
       <w:r>
         <w:t xml:space="preserve">Set </w:t>
       </w:r>
@@ -2363,8 +3327,16 @@
         <w:t xml:space="preserve"> </w:t>
       </w:r>
       <w:r>
-        <w:t>– 1</w:t>
-      </w:r>
+        <w:t>–</w:t>
+      </w:r>
+      <w:r>
+        <w:t xml:space="preserve"> 1</w:t>
+      </w:r>
+    </w:p>
+    <w:p>
+      <w:pPr>
+        <w:ind w:left="1440" w:firstLine="720"/>
+      </w:pPr>
     </w:p>
     <w:p>
       <w:r>
@@ -2419,6 +3391,7 @@
         <w:tab/>
         <w:t xml:space="preserve">Call </w:t>
       </w:r>
+      <w:proofErr w:type="spellStart"/>
       <w:r>
         <w:rPr>
           <w:b/>
@@ -2427,6 +3400,7 @@
         </w:rPr>
         <w:t>save_data</w:t>
       </w:r>
+      <w:proofErr w:type="spellEnd"/>
       <w:r>
         <w:rPr>
           <w:color w:val="0070C0"/>
@@ -2456,12 +3430,28 @@
         <w:t xml:space="preserve">f </w:t>
       </w:r>
       <w:r>
-        <w:rPr>
-          <w:i/>
-          <w:iCs/>
-          <w:color w:val="FF0000"/>
-        </w:rPr>
-        <w:t xml:space="preserve">inp </w:t>
+        <w:t>the first word in</w:t>
+      </w:r>
+      <w:r>
+        <w:t xml:space="preserve"> </w:t>
+      </w:r>
+      <w:proofErr w:type="spellStart"/>
+      <w:r>
+        <w:rPr>
+          <w:i/>
+          <w:iCs/>
+          <w:color w:val="FF0000"/>
+        </w:rPr>
+        <w:t>inp</w:t>
+      </w:r>
+      <w:proofErr w:type="spellEnd"/>
+      <w:r>
+        <w:rPr>
+          <w:i/>
+          <w:iCs/>
+          <w:color w:val="FF0000"/>
+        </w:rPr>
+        <w:t xml:space="preserve"> </w:t>
       </w:r>
       <w:r>
         <w:t>is “q”</w:t>
@@ -2524,6 +3514,7 @@
         <w:ind w:left="720" w:firstLine="720"/>
       </w:pPr>
       <w:r>
+        <w:lastRenderedPageBreak/>
         <w:t xml:space="preserve">Print “Invalid Choice. Please </w:t>
       </w:r>
       <w:r>
@@ -2560,6 +3551,7 @@
       <w:r>
         <w:t xml:space="preserve">Function </w:t>
       </w:r>
+      <w:proofErr w:type="spellStart"/>
       <w:r>
         <w:rPr>
           <w:b/>
@@ -2568,6 +3560,7 @@
         </w:rPr>
         <w:t>input_something</w:t>
       </w:r>
+      <w:proofErr w:type="spellEnd"/>
       <w:r>
         <w:rPr>
           <w:color w:val="0070C0"/>
@@ -2588,7 +3581,6 @@
     </w:p>
     <w:p>
       <w:r>
-        <w:lastRenderedPageBreak/>
         <w:tab/>
         <w:t>Loop forever</w:t>
       </w:r>
@@ -2622,6 +3614,7 @@
       <w:r>
         <w:t xml:space="preserve">Get user input and save is as </w:t>
       </w:r>
+      <w:proofErr w:type="spellStart"/>
       <w:r>
         <w:rPr>
           <w:i/>
@@ -2630,6 +3623,7 @@
         </w:rPr>
         <w:t>inp</w:t>
       </w:r>
+      <w:proofErr w:type="spellEnd"/>
     </w:p>
     <w:p>
       <w:r>
@@ -2641,6 +3635,7 @@
       <w:r>
         <w:t xml:space="preserve">Set </w:t>
       </w:r>
+      <w:proofErr w:type="spellStart"/>
       <w:r>
         <w:rPr>
           <w:i/>
@@ -2649,6 +3644,7 @@
         </w:rPr>
         <w:t>inp</w:t>
       </w:r>
+      <w:proofErr w:type="spellEnd"/>
       <w:r>
         <w:rPr>
           <w:color w:val="FF0000"/>
@@ -2658,6 +3654,7 @@
       <w:r>
         <w:t xml:space="preserve">to </w:t>
       </w:r>
+      <w:proofErr w:type="spellStart"/>
       <w:r>
         <w:rPr>
           <w:i/>
@@ -2666,6 +3663,7 @@
         </w:rPr>
         <w:t>inp</w:t>
       </w:r>
+      <w:proofErr w:type="spellEnd"/>
       <w:r>
         <w:rPr>
           <w:color w:val="FF0000"/>
@@ -2694,6 +3692,7 @@
       <w:r>
         <w:t xml:space="preserve">If </w:t>
       </w:r>
+      <w:proofErr w:type="spellStart"/>
       <w:r>
         <w:rPr>
           <w:i/>
@@ -2702,6 +3701,7 @@
         </w:rPr>
         <w:t>inp</w:t>
       </w:r>
+      <w:proofErr w:type="spellEnd"/>
       <w:r>
         <w:rPr>
           <w:color w:val="FF0000"/>
@@ -2723,6 +3723,7 @@
         <w:tab/>
         <w:t xml:space="preserve">Return </w:t>
       </w:r>
+      <w:proofErr w:type="spellStart"/>
       <w:r>
         <w:rPr>
           <w:i/>
@@ -2731,6 +3732,7 @@
         </w:rPr>
         <w:t>inp</w:t>
       </w:r>
+      <w:proofErr w:type="spellEnd"/>
     </w:p>
     <w:p>
       <w:r>
@@ -2749,6 +3751,7 @@
       <w:r>
         <w:t xml:space="preserve">Function </w:t>
       </w:r>
+      <w:proofErr w:type="spellStart"/>
       <w:r>
         <w:rPr>
           <w:b/>
@@ -2757,6 +3760,7 @@
         </w:rPr>
         <w:t>input_int</w:t>
       </w:r>
+      <w:proofErr w:type="spellEnd"/>
       <w:r>
         <w:rPr>
           <w:color w:val="0070C0"/>
@@ -2777,6 +3781,7 @@
       <w:r>
         <w:t xml:space="preserve">, </w:t>
       </w:r>
+      <w:proofErr w:type="spellStart"/>
       <w:r>
         <w:rPr>
           <w:i/>
@@ -2785,12 +3790,14 @@
         </w:rPr>
         <w:t>min_value</w:t>
       </w:r>
+      <w:proofErr w:type="spellEnd"/>
       <w:r>
         <w:t>¸</w:t>
       </w:r>
       <w:r>
         <w:t xml:space="preserve"> </w:t>
       </w:r>
+      <w:proofErr w:type="spellStart"/>
       <w:r>
         <w:rPr>
           <w:i/>
@@ -2799,6 +3806,7 @@
         </w:rPr>
         <w:t>max_value</w:t>
       </w:r>
+      <w:proofErr w:type="spellEnd"/>
     </w:p>
     <w:p>
       <w:r>
@@ -2816,6 +3824,7 @@
       <w:r>
         <w:t xml:space="preserve">Call </w:t>
       </w:r>
+      <w:proofErr w:type="spellStart"/>
       <w:r>
         <w:rPr>
           <w:b/>
@@ -2840,6 +3849,7 @@
         </w:rPr>
         <w:t>thing</w:t>
       </w:r>
+      <w:proofErr w:type="spellEnd"/>
       <w:r>
         <w:rPr>
           <w:color w:val="0070C0"/>
@@ -2866,6 +3876,7 @@
         <w:tab/>
         <w:t xml:space="preserve">Save the return as </w:t>
       </w:r>
+      <w:proofErr w:type="spellStart"/>
       <w:r>
         <w:rPr>
           <w:i/>
@@ -2874,6 +3885,7 @@
         </w:rPr>
         <w:t>inp</w:t>
       </w:r>
+      <w:proofErr w:type="spellEnd"/>
     </w:p>
     <w:p>
       <w:r>
@@ -2883,6 +3895,7 @@
         <w:tab/>
         <w:t xml:space="preserve">If </w:t>
       </w:r>
+      <w:proofErr w:type="spellStart"/>
       <w:r>
         <w:rPr>
           <w:i/>
@@ -2891,6 +3904,7 @@
         </w:rPr>
         <w:t>inp</w:t>
       </w:r>
+      <w:proofErr w:type="spellEnd"/>
       <w:r>
         <w:rPr>
           <w:color w:val="FF0000"/>
@@ -2930,12 +3944,14 @@
     </w:p>
     <w:p>
       <w:r>
+        <w:lastRenderedPageBreak/>
         <w:tab/>
       </w:r>
       <w:r>
         <w:tab/>
         <w:t xml:space="preserve">Set </w:t>
       </w:r>
+      <w:proofErr w:type="spellStart"/>
       <w:r>
         <w:rPr>
           <w:i/>
@@ -2944,6 +3960,7 @@
         </w:rPr>
         <w:t>inp</w:t>
       </w:r>
+      <w:proofErr w:type="spellEnd"/>
       <w:r>
         <w:rPr>
           <w:color w:val="FF0000"/>
@@ -2962,6 +3979,7 @@
         <w:tab/>
         <w:t xml:space="preserve">If </w:t>
       </w:r>
+      <w:proofErr w:type="spellStart"/>
       <w:r>
         <w:rPr>
           <w:i/>
@@ -2970,6 +3988,7 @@
         </w:rPr>
         <w:t>min_value</w:t>
       </w:r>
+      <w:proofErr w:type="spellEnd"/>
       <w:r>
         <w:rPr>
           <w:color w:val="FF0000"/>
@@ -2991,6 +4010,7 @@
         <w:tab/>
         <w:t xml:space="preserve">If </w:t>
       </w:r>
+      <w:proofErr w:type="spellStart"/>
       <w:r>
         <w:rPr>
           <w:i/>
@@ -2999,6 +4019,7 @@
         </w:rPr>
         <w:t>inp</w:t>
       </w:r>
+      <w:proofErr w:type="spellEnd"/>
       <w:r>
         <w:rPr>
           <w:color w:val="FF0000"/>
@@ -3008,6 +4029,7 @@
       <w:r>
         <w:t xml:space="preserve">is less than </w:t>
       </w:r>
+      <w:proofErr w:type="spellStart"/>
       <w:r>
         <w:rPr>
           <w:i/>
@@ -3016,6 +4038,7 @@
         </w:rPr>
         <w:t>min_value</w:t>
       </w:r>
+      <w:proofErr w:type="spellEnd"/>
     </w:p>
     <w:p>
       <w:pPr>
@@ -3045,6 +4068,7 @@
       <w:r>
         <w:t xml:space="preserve"> + </w:t>
       </w:r>
+      <w:proofErr w:type="spellStart"/>
       <w:r>
         <w:rPr>
           <w:i/>
@@ -3053,6 +4077,7 @@
         </w:rPr>
         <w:t>min_value</w:t>
       </w:r>
+      <w:proofErr w:type="spellEnd"/>
     </w:p>
     <w:p>
       <w:r>
@@ -3089,13 +4114,13 @@
     </w:p>
     <w:p>
       <w:r>
-        <w:lastRenderedPageBreak/>
         <w:tab/>
       </w:r>
       <w:r>
         <w:tab/>
         <w:t xml:space="preserve">If </w:t>
       </w:r>
+      <w:proofErr w:type="spellStart"/>
       <w:r>
         <w:rPr>
           <w:i/>
@@ -3104,6 +4129,7 @@
         </w:rPr>
         <w:t>max_value</w:t>
       </w:r>
+      <w:proofErr w:type="spellEnd"/>
       <w:r>
         <w:rPr>
           <w:color w:val="FF0000"/>
@@ -3125,6 +4151,7 @@
         <w:tab/>
         <w:t xml:space="preserve">If </w:t>
       </w:r>
+      <w:proofErr w:type="spellStart"/>
       <w:r>
         <w:rPr>
           <w:i/>
@@ -3133,6 +4160,7 @@
         </w:rPr>
         <w:t>inp</w:t>
       </w:r>
+      <w:proofErr w:type="spellEnd"/>
       <w:r>
         <w:rPr>
           <w:color w:val="FF0000"/>
@@ -3142,6 +4170,7 @@
       <w:r>
         <w:t xml:space="preserve">is greater than </w:t>
       </w:r>
+      <w:proofErr w:type="spellStart"/>
       <w:r>
         <w:rPr>
           <w:i/>
@@ -3150,6 +4179,7 @@
         </w:rPr>
         <w:t>max_value</w:t>
       </w:r>
+      <w:proofErr w:type="spellEnd"/>
     </w:p>
     <w:p>
       <w:r>
@@ -3173,6 +4203,7 @@
       <w:r>
         <w:t xml:space="preserve"> + </w:t>
       </w:r>
+      <w:proofErr w:type="spellStart"/>
       <w:r>
         <w:rPr>
           <w:i/>
@@ -3181,6 +4212,7 @@
         </w:rPr>
         <w:t>max_value</w:t>
       </w:r>
+      <w:proofErr w:type="spellEnd"/>
     </w:p>
     <w:p>
       <w:r>
@@ -3214,6 +4246,7 @@
       <w:r>
         <w:t xml:space="preserve">Return </w:t>
       </w:r>
+      <w:proofErr w:type="spellStart"/>
       <w:r>
         <w:rPr>
           <w:i/>
@@ -3222,12 +4255,14 @@
         </w:rPr>
         <w:t>inp</w:t>
       </w:r>
+      <w:proofErr w:type="spellEnd"/>
     </w:p>
     <w:p/>
     <w:p>
       <w:r>
         <w:t xml:space="preserve">Function </w:t>
       </w:r>
+      <w:proofErr w:type="spellStart"/>
       <w:r>
         <w:rPr>
           <w:b/>
@@ -3236,6 +4271,7 @@
         </w:rPr>
         <w:t>input_range</w:t>
       </w:r>
+      <w:proofErr w:type="spellEnd"/>
       <w:r>
         <w:rPr>
           <w:color w:val="0070C0"/>
@@ -3293,6 +4329,7 @@
         <w:tab/>
         <w:t xml:space="preserve">Get user input and save as </w:t>
       </w:r>
+      <w:proofErr w:type="spellStart"/>
       <w:r>
         <w:rPr>
           <w:i/>
@@ -3301,6 +4338,7 @@
         </w:rPr>
         <w:t>inp</w:t>
       </w:r>
+      <w:proofErr w:type="spellEnd"/>
     </w:p>
     <w:p>
       <w:r>
@@ -3320,6 +4358,7 @@
       <w:r>
         <w:t xml:space="preserve">Set </w:t>
       </w:r>
+      <w:proofErr w:type="spellStart"/>
       <w:r>
         <w:rPr>
           <w:i/>
@@ -3328,6 +4367,7 @@
         </w:rPr>
         <w:t>inp</w:t>
       </w:r>
+      <w:proofErr w:type="spellEnd"/>
       <w:r>
         <w:rPr>
           <w:color w:val="FF0000"/>
@@ -3337,6 +4377,7 @@
       <w:r>
         <w:t xml:space="preserve">to be </w:t>
       </w:r>
+      <w:proofErr w:type="spellStart"/>
       <w:r>
         <w:rPr>
           <w:i/>
@@ -3345,6 +4386,7 @@
         </w:rPr>
         <w:t>inp</w:t>
       </w:r>
+      <w:proofErr w:type="spellEnd"/>
       <w:r>
         <w:rPr>
           <w:i/>
@@ -3375,6 +4417,7 @@
       <w:r>
         <w:t xml:space="preserve">If </w:t>
       </w:r>
+      <w:proofErr w:type="spellStart"/>
       <w:r>
         <w:rPr>
           <w:i/>
@@ -3383,6 +4426,7 @@
         </w:rPr>
         <w:t>inp</w:t>
       </w:r>
+      <w:proofErr w:type="spellEnd"/>
       <w:r>
         <w:rPr>
           <w:color w:val="FF0000"/>
@@ -3437,6 +4481,7 @@
         <w:tab/>
         <w:t xml:space="preserve">If </w:t>
       </w:r>
+      <w:proofErr w:type="spellStart"/>
       <w:r>
         <w:rPr>
           <w:i/>
@@ -3445,6 +4490,7 @@
         </w:rPr>
         <w:t>inp</w:t>
       </w:r>
+      <w:proofErr w:type="spellEnd"/>
       <w:r>
         <w:rPr>
           <w:color w:val="FF0000"/>
@@ -3457,6 +4503,7 @@
     </w:p>
     <w:p>
       <w:r>
+        <w:lastRenderedPageBreak/>
         <w:tab/>
       </w:r>
       <w:r>
@@ -3489,6 +4536,7 @@
         <w:tab/>
         <w:t xml:space="preserve">Split </w:t>
       </w:r>
+      <w:proofErr w:type="spellStart"/>
       <w:r>
         <w:rPr>
           <w:i/>
@@ -3497,6 +4545,7 @@
         </w:rPr>
         <w:t>inp</w:t>
       </w:r>
+      <w:proofErr w:type="spellEnd"/>
       <w:r>
         <w:rPr>
           <w:color w:val="FF0000"/>
@@ -3601,7 +4650,6 @@
     </w:p>
     <w:p>
       <w:r>
-        <w:lastRenderedPageBreak/>
         <w:tab/>
       </w:r>
       <w:r>
@@ -3785,6 +4833,7 @@
       <w:r>
         <w:t xml:space="preserve">Function </w:t>
       </w:r>
+      <w:proofErr w:type="spellStart"/>
       <w:r>
         <w:rPr>
           <w:b/>
@@ -3793,6 +4842,7 @@
         </w:rPr>
         <w:t>save_data</w:t>
       </w:r>
+      <w:proofErr w:type="spellEnd"/>
       <w:r>
         <w:rPr>
           <w:color w:val="0070C0"/>
@@ -3816,7 +4866,24 @@
         <w:tab/>
       </w:r>
       <w:r>
-        <w:t xml:space="preserve"> Open the “data.txt” file in write mode as </w:t>
+        <w:t xml:space="preserve"> Open the </w:t>
+      </w:r>
+      <w:r>
+        <w:rPr>
+          <w:i/>
+          <w:iCs/>
+          <w:color w:val="FF0000"/>
+        </w:rPr>
+        <w:t>DATA_FILE_PATH</w:t>
+      </w:r>
+      <w:r>
+        <w:rPr>
+          <w:color w:val="FF0000"/>
+        </w:rPr>
+        <w:t xml:space="preserve"> </w:t>
+      </w:r>
+      <w:r>
+        <w:t xml:space="preserve">file in write mode as </w:t>
       </w:r>
       <w:r>
         <w:rPr>
@@ -4571,7 +5638,6 @@
   <w:style w:type="character" w:default="1" w:styleId="DefaultParagraphFont">
     <w:name w:val="Default Paragraph Font"/>
     <w:uiPriority w:val="1"/>
-    <w:semiHidden/>
     <w:unhideWhenUsed/>
   </w:style>
   <w:style w:type="table" w:default="1" w:styleId="TableNormal">

</xml_diff>

<commit_message>
Renamed input_not_int to input_string
</commit_message>
<xml_diff>
--- a/Admin PseudoCode By Joshua Finlayson.docx
+++ b/Admin PseudoCode By Joshua Finlayson.docx
@@ -190,15 +190,7 @@
         <w:t>Print</w:t>
       </w:r>
       <w:r>
-        <w:t xml:space="preserve"> “The </w:t>
-      </w:r>
-      <w:proofErr w:type="gramStart"/>
-      <w:r>
-        <w:t>directory ”</w:t>
-      </w:r>
-      <w:proofErr w:type="gramEnd"/>
-      <w:r>
-        <w:t xml:space="preserve"> + </w:t>
+        <w:t xml:space="preserve"> “The directory ” + </w:t>
       </w:r>
       <w:r>
         <w:rPr>
@@ -215,15 +207,7 @@
         <w:t xml:space="preserve"> </w:t>
       </w:r>
       <w:r>
-        <w:t xml:space="preserve">+ </w:t>
-      </w:r>
-      <w:proofErr w:type="gramStart"/>
-      <w:r>
-        <w:t>“ is</w:t>
-      </w:r>
-      <w:proofErr w:type="gramEnd"/>
-      <w:r>
-        <w:t xml:space="preserve"> invalid, or can’t be reached”</w:t>
+        <w:t>+ “ is invalid, or can’t be reached”</w:t>
       </w:r>
     </w:p>
     <w:p>
@@ -243,15 +227,7 @@
     <w:p>
       <w:r>
         <w:tab/>
-        <w:t xml:space="preserve">Print “The </w:t>
-      </w:r>
-      <w:proofErr w:type="gramStart"/>
-      <w:r>
-        <w:t>file ”</w:t>
-      </w:r>
-      <w:proofErr w:type="gramEnd"/>
-      <w:r>
-        <w:t xml:space="preserve"> + </w:t>
+        <w:t xml:space="preserve">Print “The file ” + </w:t>
       </w:r>
       <w:r>
         <w:rPr>
@@ -259,37 +235,16 @@
           <w:iCs/>
           <w:color w:val="EE0000"/>
         </w:rPr>
-        <w:t>DATA_FILE_</w:t>
-      </w:r>
-      <w:proofErr w:type="gramStart"/>
-      <w:r>
-        <w:rPr>
-          <w:i/>
-          <w:iCs/>
+        <w:t xml:space="preserve">DATA_FILE_PATH </w:t>
+      </w:r>
+      <w:r>
+        <w:rPr>
           <w:color w:val="EE0000"/>
         </w:rPr>
-        <w:t xml:space="preserve">PATH </w:t>
-      </w:r>
-      <w:r>
-        <w:rPr>
-          <w:color w:val="EE0000"/>
-        </w:rPr>
-        <w:t xml:space="preserve"> </w:t>
-      </w:r>
-      <w:r>
-        <w:t>+</w:t>
-      </w:r>
-      <w:proofErr w:type="gramEnd"/>
-      <w:r>
-        <w:t xml:space="preserve"> </w:t>
-      </w:r>
-      <w:proofErr w:type="gramStart"/>
-      <w:r>
-        <w:t>“ was</w:t>
-      </w:r>
-      <w:proofErr w:type="gramEnd"/>
-      <w:r>
-        <w:t xml:space="preserve"> empty”</w:t>
+        <w:t xml:space="preserve"> </w:t>
+      </w:r>
+      <w:r>
+        <w:t>+ “ was empty”</w:t>
       </w:r>
     </w:p>
     <w:p>
@@ -332,47 +287,7 @@
     <w:p>
       <w:r>
         <w:tab/>
-        <w:t>Print “Choose [a]dd, [l]</w:t>
-      </w:r>
-      <w:proofErr w:type="spellStart"/>
-      <w:r>
-        <w:t>ist</w:t>
-      </w:r>
-      <w:proofErr w:type="spellEnd"/>
-      <w:r>
-        <w:t>, [s]</w:t>
-      </w:r>
-      <w:proofErr w:type="spellStart"/>
-      <w:r>
-        <w:t>earch</w:t>
-      </w:r>
-      <w:proofErr w:type="spellEnd"/>
-      <w:r>
-        <w:t>, [v]</w:t>
-      </w:r>
-      <w:proofErr w:type="spellStart"/>
-      <w:r>
-        <w:t>iew</w:t>
-      </w:r>
-      <w:proofErr w:type="spellEnd"/>
-      <w:r>
-        <w:t>, [d]</w:t>
-      </w:r>
-      <w:proofErr w:type="spellStart"/>
-      <w:r>
-        <w:t>elete</w:t>
-      </w:r>
-      <w:proofErr w:type="spellEnd"/>
-      <w:r>
-        <w:t xml:space="preserve"> or [q]</w:t>
-      </w:r>
-      <w:proofErr w:type="spellStart"/>
-      <w:r>
-        <w:t>uit</w:t>
-      </w:r>
-      <w:proofErr w:type="spellEnd"/>
-      <w:r>
-        <w:t>.”</w:t>
+        <w:t>Print “Choose [a]dd, [l]ist, [s]earch, [v]iew, [d]elete or [q]uit.”</w:t>
       </w:r>
     </w:p>
     <w:p>
@@ -386,31 +301,7 @@
         <w:t xml:space="preserve"> </w:t>
       </w:r>
       <w:r>
-        <w:t>"For (s)</w:t>
-      </w:r>
-      <w:proofErr w:type="spellStart"/>
-      <w:r>
-        <w:t>earch</w:t>
-      </w:r>
-      <w:proofErr w:type="spellEnd"/>
-      <w:r>
-        <w:t>, (v)</w:t>
-      </w:r>
-      <w:proofErr w:type="spellStart"/>
-      <w:r>
-        <w:t>iew</w:t>
-      </w:r>
-      <w:proofErr w:type="spellEnd"/>
-      <w:r>
-        <w:t>, and (d)</w:t>
-      </w:r>
-      <w:proofErr w:type="spellStart"/>
-      <w:r>
-        <w:t>elete</w:t>
-      </w:r>
-      <w:proofErr w:type="spellEnd"/>
-      <w:r>
-        <w:t xml:space="preserve"> if you type the specifier after the letter the command runs. (e.g. 's Hello' searches for the 'Hello' term</w:t>
+        <w:t>"For (s)earch, (v)iew, and (d)elete if you type the specifier after the letter the command runs. (e.g. 's Hello' searches for the 'Hello' term</w:t>
       </w:r>
       <w:r>
         <w:t>)</w:t>
@@ -430,7 +321,6 @@
         <w:tab/>
         <w:t xml:space="preserve">Get user input and save as </w:t>
       </w:r>
-      <w:proofErr w:type="spellStart"/>
       <w:r>
         <w:rPr>
           <w:i/>
@@ -439,7 +329,6 @@
         </w:rPr>
         <w:t>inp</w:t>
       </w:r>
-      <w:proofErr w:type="spellEnd"/>
     </w:p>
     <w:p>
       <w:r>
@@ -453,7 +342,6 @@
       <w:r>
         <w:t xml:space="preserve">Set </w:t>
       </w:r>
-      <w:proofErr w:type="spellStart"/>
       <w:r>
         <w:rPr>
           <w:i/>
@@ -462,7 +350,6 @@
         </w:rPr>
         <w:t>inp</w:t>
       </w:r>
-      <w:proofErr w:type="spellEnd"/>
       <w:r>
         <w:rPr>
           <w:color w:val="FF0000"/>
@@ -472,7 +359,6 @@
       <w:r>
         <w:t xml:space="preserve">to </w:t>
       </w:r>
-      <w:proofErr w:type="spellStart"/>
       <w:r>
         <w:rPr>
           <w:i/>
@@ -481,7 +367,6 @@
         </w:rPr>
         <w:t>inp</w:t>
       </w:r>
-      <w:proofErr w:type="spellEnd"/>
       <w:r>
         <w:rPr>
           <w:color w:val="FF0000"/>
@@ -503,7 +388,6 @@
       <w:r>
         <w:t xml:space="preserve"> whitespace from </w:t>
       </w:r>
-      <w:proofErr w:type="spellStart"/>
       <w:r>
         <w:rPr>
           <w:i/>
@@ -512,7 +396,6 @@
         </w:rPr>
         <w:t>inp</w:t>
       </w:r>
-      <w:proofErr w:type="spellEnd"/>
     </w:p>
     <w:p>
       <w:r>
@@ -525,23 +408,13 @@
       <w:r>
         <w:t xml:space="preserve"> </w:t>
       </w:r>
-      <w:proofErr w:type="spellStart"/>
-      <w:r>
-        <w:rPr>
-          <w:i/>
-          <w:iCs/>
-          <w:color w:val="FF0000"/>
-        </w:rPr>
-        <w:t>inp</w:t>
-      </w:r>
-      <w:proofErr w:type="spellEnd"/>
-      <w:r>
-        <w:rPr>
-          <w:i/>
-          <w:iCs/>
-          <w:color w:val="FF0000"/>
-        </w:rPr>
-        <w:t xml:space="preserve"> </w:t>
+      <w:r>
+        <w:rPr>
+          <w:i/>
+          <w:iCs/>
+          <w:color w:val="FF0000"/>
+        </w:rPr>
+        <w:t xml:space="preserve">inp </w:t>
       </w:r>
       <w:r>
         <w:t>is “a”</w:t>
@@ -557,7 +430,6 @@
       <w:r>
         <w:t xml:space="preserve">Initialise </w:t>
       </w:r>
-      <w:proofErr w:type="spellStart"/>
       <w:r>
         <w:rPr>
           <w:i/>
@@ -566,7 +438,6 @@
         </w:rPr>
         <w:t>new_data</w:t>
       </w:r>
-      <w:proofErr w:type="spellEnd"/>
       <w:r>
         <w:rPr>
           <w:color w:val="FF0000"/>
@@ -584,7 +455,6 @@
       <w:r>
         <w:t xml:space="preserve">Set </w:t>
       </w:r>
-      <w:proofErr w:type="spellStart"/>
       <w:r>
         <w:rPr>
           <w:i/>
@@ -593,7 +463,6 @@
         </w:rPr>
         <w:t>new_data</w:t>
       </w:r>
-      <w:proofErr w:type="spellEnd"/>
       <w:r>
         <w:t>[‘name’] to</w:t>
       </w:r>
@@ -603,20 +472,26 @@
       <w:r>
         <w:t xml:space="preserve"> </w:t>
       </w:r>
-      <w:proofErr w:type="spellStart"/>
       <w:r>
         <w:rPr>
           <w:b/>
           <w:bCs/>
           <w:color w:val="0070C0"/>
         </w:rPr>
-        <w:t>input_not_int</w:t>
-      </w:r>
-      <w:proofErr w:type="spellEnd"/>
-      <w:r>
-        <w:rPr>
+        <w:t>input_</w:t>
+      </w:r>
+      <w:r>
+        <w:rPr>
+          <w:b/>
+          <w:bCs/>
           <w:color w:val="0070C0"/>
         </w:rPr>
+        <w:t>string</w:t>
+      </w:r>
+      <w:r>
+        <w:rPr>
+          <w:color w:val="0070C0"/>
+        </w:rPr>
         <w:t xml:space="preserve"> </w:t>
       </w:r>
       <w:r>
@@ -635,13 +510,8 @@
         <w:t>n</w:t>
       </w:r>
       <w:r>
-        <w:t>ame</w:t>
-      </w:r>
-      <w:proofErr w:type="gramStart"/>
-      <w:r>
-        <w:t>: ”</w:t>
-      </w:r>
-      <w:proofErr w:type="gramEnd"/>
+        <w:t>ame: ”</w:t>
+      </w:r>
     </w:p>
     <w:p>
       <w:pPr>
@@ -650,7 +520,6 @@
       <w:r>
         <w:t xml:space="preserve">Set </w:t>
       </w:r>
-      <w:proofErr w:type="spellStart"/>
       <w:r>
         <w:rPr>
           <w:i/>
@@ -659,7 +528,6 @@
         </w:rPr>
         <w:t>new_data</w:t>
       </w:r>
-      <w:proofErr w:type="spellEnd"/>
       <w:r>
         <w:t>[‘year’] to</w:t>
       </w:r>
@@ -669,7 +537,6 @@
       <w:r>
         <w:t xml:space="preserve"> </w:t>
       </w:r>
-      <w:proofErr w:type="spellStart"/>
       <w:r>
         <w:rPr>
           <w:b/>
@@ -678,7 +545,6 @@
         </w:rPr>
         <w:t>input_int</w:t>
       </w:r>
-      <w:proofErr w:type="spellEnd"/>
       <w:r>
         <w:rPr>
           <w:color w:val="0070C0"/>
@@ -689,15 +555,7 @@
         <w:t xml:space="preserve">passing in </w:t>
       </w:r>
       <w:r>
-        <w:t>“Enter release year</w:t>
-      </w:r>
-      <w:proofErr w:type="gramStart"/>
-      <w:r>
-        <w:t>: ”</w:t>
-      </w:r>
-      <w:proofErr w:type="gramEnd"/>
-      <w:r>
-        <w:t xml:space="preserve">, 0, </w:t>
+        <w:t xml:space="preserve">“Enter release year: ”, 0, </w:t>
       </w:r>
       <w:r>
         <w:t xml:space="preserve">and </w:t>
@@ -713,7 +571,6 @@
       <w:r>
         <w:t xml:space="preserve">Initialise bool </w:t>
       </w:r>
-      <w:proofErr w:type="spellStart"/>
       <w:r>
         <w:rPr>
           <w:i/>
@@ -722,7 +579,6 @@
         </w:rPr>
         <w:t>already_in</w:t>
       </w:r>
-      <w:proofErr w:type="spellEnd"/>
       <w:r>
         <w:rPr>
           <w:color w:val="EE0000"/>
@@ -737,7 +593,6 @@
       <w:pPr>
         <w:ind w:left="720" w:firstLine="720"/>
       </w:pPr>
-      <w:proofErr w:type="spellStart"/>
       <w:r>
         <w:t xml:space="preserve">For </w:t>
       </w:r>
@@ -749,7 +604,6 @@
         </w:rPr>
         <w:t>d</w:t>
       </w:r>
-      <w:proofErr w:type="spellEnd"/>
       <w:r>
         <w:t xml:space="preserve"> in </w:t>
       </w:r>
@@ -796,7 +650,6 @@
       <w:r>
         <w:t xml:space="preserve">equals </w:t>
       </w:r>
-      <w:proofErr w:type="spellStart"/>
       <w:r>
         <w:rPr>
           <w:i/>
@@ -805,7 +658,6 @@
         </w:rPr>
         <w:t>new_data</w:t>
       </w:r>
-      <w:proofErr w:type="spellEnd"/>
       <w:r>
         <w:t xml:space="preserve">[‘name’] in lowercase and </w:t>
       </w:r>
@@ -820,7 +672,6 @@
       <w:r>
         <w:t xml:space="preserve">[‘year’] equals </w:t>
       </w:r>
-      <w:proofErr w:type="spellStart"/>
       <w:r>
         <w:rPr>
           <w:i/>
@@ -829,7 +680,6 @@
         </w:rPr>
         <w:t>new_data</w:t>
       </w:r>
-      <w:proofErr w:type="spellEnd"/>
       <w:r>
         <w:t>[‘year’]</w:t>
       </w:r>
@@ -847,7 +697,6 @@
       <w:r>
         <w:t xml:space="preserve">Set </w:t>
       </w:r>
-      <w:proofErr w:type="spellStart"/>
       <w:r>
         <w:rPr>
           <w:i/>
@@ -856,7 +705,6 @@
         </w:rPr>
         <w:t>already_in</w:t>
       </w:r>
-      <w:proofErr w:type="spellEnd"/>
       <w:r>
         <w:rPr>
           <w:color w:val="EE0000"/>
@@ -874,7 +722,6 @@
       <w:r>
         <w:t xml:space="preserve">If </w:t>
       </w:r>
-      <w:proofErr w:type="spellStart"/>
       <w:r>
         <w:rPr>
           <w:i/>
@@ -883,7 +730,6 @@
         </w:rPr>
         <w:t>already_in</w:t>
       </w:r>
-      <w:proofErr w:type="spellEnd"/>
       <w:r>
         <w:rPr>
           <w:color w:val="EE0000"/>
@@ -923,7 +769,6 @@
       <w:r>
         <w:t xml:space="preserve">Set </w:t>
       </w:r>
-      <w:proofErr w:type="spellStart"/>
       <w:r>
         <w:rPr>
           <w:i/>
@@ -932,7 +777,6 @@
         </w:rPr>
         <w:t>new_data</w:t>
       </w:r>
-      <w:proofErr w:type="spellEnd"/>
       <w:r>
         <w:t>[‘desc’] to</w:t>
       </w:r>
@@ -942,33 +786,34 @@
       <w:r>
         <w:t xml:space="preserve"> </w:t>
       </w:r>
-      <w:proofErr w:type="spellStart"/>
       <w:r>
         <w:rPr>
           <w:b/>
           <w:bCs/>
           <w:color w:val="0070C0"/>
         </w:rPr>
-        <w:t>input_not_int</w:t>
-      </w:r>
-      <w:proofErr w:type="spellEnd"/>
-      <w:r>
-        <w:rPr>
+        <w:t>input_</w:t>
+      </w:r>
+      <w:r>
+        <w:rPr>
+          <w:b/>
+          <w:bCs/>
           <w:color w:val="0070C0"/>
         </w:rPr>
+        <w:t>string</w:t>
+      </w:r>
+      <w:r>
+        <w:rPr>
+          <w:color w:val="0070C0"/>
+        </w:rPr>
         <w:t xml:space="preserve"> </w:t>
       </w:r>
       <w:r>
         <w:t xml:space="preserve">passing in </w:t>
       </w:r>
       <w:r>
-        <w:t>“Enter short description</w:t>
-      </w:r>
-      <w:proofErr w:type="gramStart"/>
-      <w:r>
-        <w:t>: ”</w:t>
-      </w:r>
-      <w:proofErr w:type="gramEnd"/>
+        <w:t>“Enter short description: ”</w:t>
+      </w:r>
     </w:p>
     <w:p>
       <w:pPr>
@@ -977,7 +822,6 @@
       <w:r>
         <w:t xml:space="preserve">Set </w:t>
       </w:r>
-      <w:proofErr w:type="spellStart"/>
       <w:r>
         <w:rPr>
           <w:i/>
@@ -986,7 +830,6 @@
         </w:rPr>
         <w:t>new_data</w:t>
       </w:r>
-      <w:proofErr w:type="spellEnd"/>
       <w:r>
         <w:t>[‘players’] to</w:t>
       </w:r>
@@ -996,7 +839,6 @@
       <w:r>
         <w:t xml:space="preserve"> </w:t>
       </w:r>
-      <w:proofErr w:type="spellStart"/>
       <w:r>
         <w:rPr>
           <w:b/>
@@ -1005,7 +847,6 @@
         </w:rPr>
         <w:t>input_range</w:t>
       </w:r>
-      <w:proofErr w:type="spellEnd"/>
       <w:r>
         <w:rPr>
           <w:color w:val="0070C0"/>
@@ -1016,13 +857,8 @@
         <w:t xml:space="preserve">passing in </w:t>
       </w:r>
       <w:r>
-        <w:t>“Enter number of players as a range e.g. 1-4</w:t>
-      </w:r>
-      <w:proofErr w:type="gramStart"/>
-      <w:r>
-        <w:t>: ”</w:t>
-      </w:r>
-      <w:proofErr w:type="gramEnd"/>
+        <w:t>“Enter number of players as a range e.g. 1-4: ”</w:t>
+      </w:r>
     </w:p>
     <w:p>
       <w:pPr>
@@ -1031,7 +867,6 @@
       <w:r>
         <w:t xml:space="preserve">Set </w:t>
       </w:r>
-      <w:proofErr w:type="spellStart"/>
       <w:r>
         <w:rPr>
           <w:i/>
@@ -1040,7 +875,6 @@
         </w:rPr>
         <w:t>new_data</w:t>
       </w:r>
-      <w:proofErr w:type="spellEnd"/>
       <w:r>
         <w:t>[‘playtime] to</w:t>
       </w:r>
@@ -1050,7 +884,6 @@
       <w:r>
         <w:t xml:space="preserve"> </w:t>
       </w:r>
-      <w:proofErr w:type="spellStart"/>
       <w:r>
         <w:rPr>
           <w:b/>
@@ -1059,7 +892,6 @@
         </w:rPr>
         <w:t>input_range</w:t>
       </w:r>
-      <w:proofErr w:type="spellEnd"/>
       <w:r>
         <w:rPr>
           <w:color w:val="0070C0"/>
@@ -1076,13 +908,8 @@
         <w:t xml:space="preserve">in minutes </w:t>
       </w:r>
       <w:r>
-        <w:t>as a range e.g. 15-30</w:t>
-      </w:r>
-      <w:proofErr w:type="gramStart"/>
-      <w:r>
-        <w:t>: ”</w:t>
-      </w:r>
-      <w:proofErr w:type="gramEnd"/>
+        <w:t>as a range e.g. 15-30: ”</w:t>
+      </w:r>
     </w:p>
     <w:p>
       <w:pPr>
@@ -1091,7 +918,6 @@
       <w:r>
         <w:t xml:space="preserve">Set </w:t>
       </w:r>
-      <w:proofErr w:type="spellStart"/>
       <w:r>
         <w:rPr>
           <w:i/>
@@ -1100,20 +926,14 @@
         </w:rPr>
         <w:t>new_data</w:t>
       </w:r>
-      <w:proofErr w:type="spellEnd"/>
       <w:r>
         <w:t>[‘</w:t>
       </w:r>
-      <w:proofErr w:type="spellStart"/>
       <w:r>
         <w:t>min_</w:t>
       </w:r>
       <w:r>
-        <w:t>age</w:t>
-      </w:r>
-      <w:proofErr w:type="spellEnd"/>
-      <w:r>
-        <w:t>’] to</w:t>
+        <w:t>age’] to</w:t>
       </w:r>
       <w:r>
         <w:t xml:space="preserve"> the return of</w:t>
@@ -1121,7 +941,6 @@
       <w:r>
         <w:t xml:space="preserve"> </w:t>
       </w:r>
-      <w:proofErr w:type="spellStart"/>
       <w:r>
         <w:rPr>
           <w:b/>
@@ -1130,7 +949,6 @@
         </w:rPr>
         <w:t>input_int</w:t>
       </w:r>
-      <w:proofErr w:type="spellEnd"/>
       <w:r>
         <w:rPr>
           <w:color w:val="0070C0"/>
@@ -1153,15 +971,7 @@
         <w:t xml:space="preserve">recommended playing </w:t>
       </w:r>
       <w:r>
-        <w:t>age</w:t>
-      </w:r>
-      <w:proofErr w:type="gramStart"/>
-      <w:r>
-        <w:t>: ”</w:t>
-      </w:r>
-      <w:proofErr w:type="gramEnd"/>
-      <w:r>
-        <w:t xml:space="preserve">, </w:t>
+        <w:t xml:space="preserve">age: ”, </w:t>
       </w:r>
       <w:r>
         <w:t xml:space="preserve">and </w:t>
@@ -1177,7 +987,6 @@
       <w:r>
         <w:t xml:space="preserve">Set </w:t>
       </w:r>
-      <w:proofErr w:type="spellStart"/>
       <w:r>
         <w:rPr>
           <w:i/>
@@ -1186,7 +995,6 @@
         </w:rPr>
         <w:t>new_data</w:t>
       </w:r>
-      <w:proofErr w:type="spellEnd"/>
       <w:r>
         <w:t>[‘complexity’] to</w:t>
       </w:r>
@@ -1199,7 +1007,6 @@
       <w:r>
         <w:t xml:space="preserve"> </w:t>
       </w:r>
-      <w:proofErr w:type="spellStart"/>
       <w:r>
         <w:rPr>
           <w:b/>
@@ -1208,7 +1015,6 @@
         </w:rPr>
         <w:t>input_int</w:t>
       </w:r>
-      <w:proofErr w:type="spellEnd"/>
       <w:r>
         <w:rPr>
           <w:color w:val="0070C0"/>
@@ -1219,23 +1025,7 @@
         <w:t xml:space="preserve">passing in </w:t>
       </w:r>
       <w:r>
-        <w:t xml:space="preserve">“Enter </w:t>
-      </w:r>
-      <w:proofErr w:type="gramStart"/>
-      <w:r>
-        <w:t>complexity(</w:t>
-      </w:r>
-      <w:proofErr w:type="gramEnd"/>
-      <w:r>
-        <w:t>1-5)</w:t>
-      </w:r>
-      <w:proofErr w:type="gramStart"/>
-      <w:r>
-        <w:t>: ”</w:t>
-      </w:r>
-      <w:proofErr w:type="gramEnd"/>
-      <w:r>
-        <w:t xml:space="preserve">, 1, </w:t>
+        <w:t xml:space="preserve">“Enter complexity(1-5): ”, 1, </w:t>
       </w:r>
       <w:r>
         <w:t xml:space="preserve">and </w:t>
@@ -1256,7 +1046,6 @@
       <w:r>
         <w:t xml:space="preserve">Append </w:t>
       </w:r>
-      <w:proofErr w:type="spellStart"/>
       <w:r>
         <w:rPr>
           <w:i/>
@@ -1265,7 +1054,6 @@
         </w:rPr>
         <w:t>new_data</w:t>
       </w:r>
-      <w:proofErr w:type="spellEnd"/>
       <w:r>
         <w:rPr>
           <w:color w:val="FF0000"/>
@@ -1292,7 +1080,6 @@
         <w:lastRenderedPageBreak/>
         <w:t xml:space="preserve">Print </w:t>
       </w:r>
-      <w:proofErr w:type="spellStart"/>
       <w:r>
         <w:rPr>
           <w:i/>
@@ -1301,23 +1088,14 @@
         </w:rPr>
         <w:t>new_data</w:t>
       </w:r>
-      <w:proofErr w:type="spellEnd"/>
-      <w:r>
-        <w:t xml:space="preserve">[‘name’] + </w:t>
-      </w:r>
-      <w:proofErr w:type="gramStart"/>
-      <w:r>
-        <w:t xml:space="preserve">“ </w:t>
+      <w:r>
+        <w:t xml:space="preserve">[‘name’] + “ </w:t>
       </w:r>
       <w:r>
         <w:t>a</w:t>
       </w:r>
       <w:r>
-        <w:t>dded</w:t>
-      </w:r>
-      <w:proofErr w:type="gramEnd"/>
-      <w:r>
-        <w:t>”</w:t>
+        <w:t>dded”</w:t>
       </w:r>
     </w:p>
     <w:p>
@@ -1327,7 +1105,6 @@
       <w:r>
         <w:t xml:space="preserve">Call </w:t>
       </w:r>
-      <w:proofErr w:type="spellStart"/>
       <w:r>
         <w:rPr>
           <w:b/>
@@ -1352,7 +1129,6 @@
         </w:rPr>
         <w:t>ata</w:t>
       </w:r>
-      <w:proofErr w:type="spellEnd"/>
       <w:r>
         <w:rPr>
           <w:color w:val="0070C0"/>
@@ -1387,7 +1163,326 @@
       <w:r>
         <w:t xml:space="preserve"> </w:t>
       </w:r>
-      <w:proofErr w:type="spellStart"/>
+      <w:r>
+        <w:rPr>
+          <w:i/>
+          <w:iCs/>
+          <w:color w:val="FF0000"/>
+        </w:rPr>
+        <w:t xml:space="preserve">inp </w:t>
+      </w:r>
+      <w:r>
+        <w:t>is “l”</w:t>
+      </w:r>
+    </w:p>
+    <w:p>
+      <w:r>
+        <w:tab/>
+      </w:r>
+      <w:r>
+        <w:tab/>
+        <w:t xml:space="preserve">If </w:t>
+      </w:r>
+      <w:r>
+        <w:rPr>
+          <w:i/>
+          <w:iCs/>
+          <w:color w:val="FF0000"/>
+        </w:rPr>
+        <w:t>data</w:t>
+      </w:r>
+      <w:r>
+        <w:rPr>
+          <w:color w:val="FF0000"/>
+        </w:rPr>
+        <w:t xml:space="preserve"> </w:t>
+      </w:r>
+      <w:r>
+        <w:t>is empty</w:t>
+      </w:r>
+    </w:p>
+    <w:p>
+      <w:r>
+        <w:tab/>
+      </w:r>
+      <w:r>
+        <w:tab/>
+      </w:r>
+      <w:r>
+        <w:tab/>
+      </w:r>
+      <w:r>
+        <w:t>Print “No boardgames saved”</w:t>
+      </w:r>
+    </w:p>
+    <w:p>
+      <w:r>
+        <w:tab/>
+      </w:r>
+      <w:r>
+        <w:tab/>
+      </w:r>
+      <w:r>
+        <w:tab/>
+      </w:r>
+      <w:r>
+        <w:t xml:space="preserve">Restart </w:t>
+      </w:r>
+      <w:r>
+        <w:t xml:space="preserve">the </w:t>
+      </w:r>
+      <w:r>
+        <w:t>loop</w:t>
+      </w:r>
+    </w:p>
+    <w:p>
+      <w:r>
+        <w:tab/>
+      </w:r>
+      <w:r>
+        <w:tab/>
+        <w:t>Print “List of Boardgames”</w:t>
+      </w:r>
+    </w:p>
+    <w:p>
+      <w:r>
+        <w:tab/>
+      </w:r>
+      <w:r>
+        <w:tab/>
+      </w:r>
+      <w:r>
+        <w:t xml:space="preserve">Loop for the length of </w:t>
+      </w:r>
+      <w:r>
+        <w:rPr>
+          <w:i/>
+          <w:iCs/>
+          <w:color w:val="FF0000"/>
+        </w:rPr>
+        <w:t>data</w:t>
+      </w:r>
+      <w:r>
+        <w:rPr>
+          <w:color w:val="FF0000"/>
+        </w:rPr>
+        <w:t xml:space="preserve"> </w:t>
+      </w:r>
+      <w:r>
+        <w:t xml:space="preserve">saving the enumeration number as </w:t>
+      </w:r>
+      <w:r>
+        <w:rPr>
+          <w:i/>
+          <w:iCs/>
+          <w:color w:val="FF0000"/>
+        </w:rPr>
+        <w:t>i</w:t>
+      </w:r>
+    </w:p>
+    <w:p>
+      <w:r>
+        <w:tab/>
+      </w:r>
+      <w:r>
+        <w:tab/>
+      </w:r>
+      <w:r>
+        <w:tab/>
+      </w:r>
+      <w:r>
+        <w:t xml:space="preserve">Print </w:t>
+      </w:r>
+      <w:r>
+        <w:t xml:space="preserve">“ ” + </w:t>
+      </w:r>
+      <w:r>
+        <w:rPr>
+          <w:i/>
+          <w:iCs/>
+          <w:color w:val="EE0000"/>
+        </w:rPr>
+        <w:t xml:space="preserve">i </w:t>
+      </w:r>
+      <w:r>
+        <w:rPr>
+          <w:color w:val="EE0000"/>
+        </w:rPr>
+        <w:t xml:space="preserve"> </w:t>
+      </w:r>
+      <w:r>
+        <w:t xml:space="preserve">+ 1 + “) ” + </w:t>
+      </w:r>
+      <w:r>
+        <w:rPr>
+          <w:i/>
+          <w:iCs/>
+          <w:color w:val="EE0000"/>
+        </w:rPr>
+        <w:t>data</w:t>
+      </w:r>
+      <w:r>
+        <w:t>[</w:t>
+      </w:r>
+      <w:r>
+        <w:rPr>
+          <w:i/>
+          <w:iCs/>
+          <w:color w:val="EE0000"/>
+        </w:rPr>
+        <w:t>i</w:t>
+      </w:r>
+      <w:r>
+        <w:t xml:space="preserve">][‘name’] + “ (” + </w:t>
+      </w:r>
+      <w:r>
+        <w:rPr>
+          <w:i/>
+          <w:iCs/>
+          <w:color w:val="EE0000"/>
+        </w:rPr>
+        <w:t>data</w:t>
+      </w:r>
+      <w:r>
+        <w:t>[</w:t>
+      </w:r>
+      <w:r>
+        <w:rPr>
+          <w:i/>
+          <w:iCs/>
+          <w:color w:val="EE0000"/>
+        </w:rPr>
+        <w:t>i</w:t>
+      </w:r>
+      <w:r>
+        <w:t>][‘year’] + “)”</w:t>
+      </w:r>
+    </w:p>
+    <w:p>
+      <w:r>
+        <w:tab/>
+      </w:r>
+      <w:r>
+        <w:t>Else i</w:t>
+      </w:r>
+      <w:r>
+        <w:t xml:space="preserve">f </w:t>
+      </w:r>
+      <w:r>
+        <w:t>the first word in</w:t>
+      </w:r>
+      <w:r>
+        <w:t xml:space="preserve"> </w:t>
+      </w:r>
+      <w:r>
+        <w:rPr>
+          <w:i/>
+          <w:iCs/>
+          <w:color w:val="FF0000"/>
+        </w:rPr>
+        <w:t xml:space="preserve">inp </w:t>
+      </w:r>
+      <w:r>
+        <w:t>is “s”</w:t>
+      </w:r>
+    </w:p>
+    <w:p>
+      <w:r>
+        <w:tab/>
+      </w:r>
+      <w:r>
+        <w:tab/>
+      </w:r>
+      <w:r>
+        <w:t xml:space="preserve">If </w:t>
+      </w:r>
+      <w:r>
+        <w:rPr>
+          <w:i/>
+          <w:iCs/>
+          <w:color w:val="FF0000"/>
+        </w:rPr>
+        <w:t>data</w:t>
+      </w:r>
+      <w:r>
+        <w:rPr>
+          <w:color w:val="FF0000"/>
+        </w:rPr>
+        <w:t xml:space="preserve"> </w:t>
+      </w:r>
+      <w:r>
+        <w:t>is empty</w:t>
+      </w:r>
+    </w:p>
+    <w:p>
+      <w:r>
+        <w:tab/>
+      </w:r>
+      <w:r>
+        <w:tab/>
+      </w:r>
+      <w:r>
+        <w:tab/>
+        <w:t>Print “No boardgames saved”</w:t>
+      </w:r>
+    </w:p>
+    <w:p>
+      <w:r>
+        <w:tab/>
+      </w:r>
+      <w:r>
+        <w:tab/>
+      </w:r>
+      <w:r>
+        <w:tab/>
+      </w:r>
+      <w:r>
+        <w:t xml:space="preserve">Restart </w:t>
+      </w:r>
+      <w:r>
+        <w:t xml:space="preserve">the </w:t>
+      </w:r>
+      <w:r>
+        <w:t>loop</w:t>
+      </w:r>
+    </w:p>
+    <w:p>
+      <w:r>
+        <w:tab/>
+      </w:r>
+      <w:r>
+        <w:tab/>
+        <w:t xml:space="preserve">Initialise </w:t>
+      </w:r>
+      <w:r>
+        <w:rPr>
+          <w:i/>
+          <w:iCs/>
+          <w:color w:val="FF0000"/>
+        </w:rPr>
+        <w:t>search_term</w:t>
+      </w:r>
+      <w:r>
+        <w:rPr>
+          <w:color w:val="FF0000"/>
+        </w:rPr>
+        <w:t xml:space="preserve"> </w:t>
+      </w:r>
+      <w:r>
+        <w:t>to be an empty string</w:t>
+      </w:r>
+    </w:p>
+    <w:p>
+      <w:r>
+        <w:tab/>
+      </w:r>
+      <w:r>
+        <w:tab/>
+        <w:t>If</w:t>
+      </w:r>
+      <w:r>
+        <w:t xml:space="preserve"> </w:t>
+      </w:r>
       <w:r>
         <w:rPr>
           <w:i/>
@@ -1396,261 +1491,44 @@
         </w:rPr>
         <w:t>inp</w:t>
       </w:r>
-      <w:proofErr w:type="spellEnd"/>
-      <w:r>
-        <w:rPr>
-          <w:i/>
-          <w:iCs/>
-          <w:color w:val="FF0000"/>
-        </w:rPr>
-        <w:t xml:space="preserve"> </w:t>
-      </w:r>
-      <w:r>
-        <w:t>is “l”</w:t>
-      </w:r>
-    </w:p>
-    <w:p>
-      <w:r>
-        <w:tab/>
-      </w:r>
-      <w:r>
-        <w:tab/>
-        <w:t xml:space="preserve">If </w:t>
-      </w:r>
-      <w:r>
-        <w:rPr>
-          <w:i/>
-          <w:iCs/>
-          <w:color w:val="FF0000"/>
-        </w:rPr>
-        <w:t>data</w:t>
-      </w:r>
-      <w:r>
-        <w:rPr>
-          <w:color w:val="FF0000"/>
-        </w:rPr>
-        <w:t xml:space="preserve"> </w:t>
-      </w:r>
-      <w:r>
-        <w:t>is empty</w:t>
-      </w:r>
-    </w:p>
-    <w:p>
-      <w:r>
-        <w:tab/>
-      </w:r>
-      <w:r>
-        <w:tab/>
-      </w:r>
-      <w:r>
-        <w:tab/>
-      </w:r>
-      <w:r>
-        <w:t>Print “No boardgames saved”</w:t>
-      </w:r>
-    </w:p>
-    <w:p>
-      <w:r>
-        <w:tab/>
-      </w:r>
-      <w:r>
-        <w:tab/>
-      </w:r>
-      <w:r>
-        <w:tab/>
-      </w:r>
-      <w:r>
-        <w:t xml:space="preserve">Restart </w:t>
-      </w:r>
-      <w:r>
-        <w:t xml:space="preserve">the </w:t>
-      </w:r>
-      <w:r>
-        <w:t>loop</w:t>
-      </w:r>
-    </w:p>
-    <w:p>
-      <w:r>
-        <w:tab/>
-      </w:r>
-      <w:r>
-        <w:tab/>
-        <w:t>Print “List of Boardgames”</w:t>
-      </w:r>
-    </w:p>
-    <w:p>
-      <w:r>
-        <w:tab/>
-      </w:r>
-      <w:r>
-        <w:tab/>
-      </w:r>
-      <w:r>
-        <w:t xml:space="preserve">Loop for the length of </w:t>
-      </w:r>
-      <w:r>
-        <w:rPr>
-          <w:i/>
-          <w:iCs/>
-          <w:color w:val="FF0000"/>
-        </w:rPr>
-        <w:t>data</w:t>
-      </w:r>
-      <w:r>
-        <w:rPr>
-          <w:color w:val="FF0000"/>
-        </w:rPr>
-        <w:t xml:space="preserve"> </w:t>
-      </w:r>
-      <w:r>
-        <w:t xml:space="preserve">saving the enumeration number as </w:t>
-      </w:r>
-      <w:proofErr w:type="spellStart"/>
-      <w:r>
-        <w:rPr>
-          <w:i/>
-          <w:iCs/>
-          <w:color w:val="FF0000"/>
-        </w:rPr>
-        <w:t>i</w:t>
-      </w:r>
-      <w:proofErr w:type="spellEnd"/>
-    </w:p>
-    <w:p>
-      <w:r>
-        <w:tab/>
-      </w:r>
-      <w:r>
-        <w:tab/>
-      </w:r>
-      <w:r>
-        <w:tab/>
-      </w:r>
-      <w:r>
-        <w:t xml:space="preserve">Print </w:t>
-      </w:r>
-      <w:proofErr w:type="gramStart"/>
-      <w:r>
-        <w:t>“ ”</w:t>
-      </w:r>
-      <w:proofErr w:type="gramEnd"/>
-      <w:r>
-        <w:t xml:space="preserve"> + </w:t>
-      </w:r>
-      <w:proofErr w:type="spellStart"/>
-      <w:proofErr w:type="gramStart"/>
-      <w:r>
-        <w:rPr>
-          <w:i/>
-          <w:iCs/>
-          <w:color w:val="EE0000"/>
-        </w:rPr>
-        <w:t>i</w:t>
-      </w:r>
-      <w:proofErr w:type="spellEnd"/>
-      <w:r>
-        <w:rPr>
-          <w:i/>
-          <w:iCs/>
-          <w:color w:val="EE0000"/>
-        </w:rPr>
-        <w:t xml:space="preserve"> </w:t>
-      </w:r>
-      <w:r>
-        <w:rPr>
-          <w:color w:val="EE0000"/>
-        </w:rPr>
-        <w:t xml:space="preserve"> </w:t>
-      </w:r>
-      <w:r>
-        <w:t>+</w:t>
-      </w:r>
-      <w:proofErr w:type="gramEnd"/>
-      <w:r>
-        <w:t xml:space="preserve"> 1 + “</w:t>
-      </w:r>
-      <w:proofErr w:type="gramStart"/>
-      <w:r>
-        <w:t>) ”</w:t>
-      </w:r>
-      <w:proofErr w:type="gramEnd"/>
-      <w:r>
-        <w:t xml:space="preserve"> + </w:t>
-      </w:r>
-      <w:r>
-        <w:rPr>
-          <w:i/>
-          <w:iCs/>
-          <w:color w:val="EE0000"/>
-        </w:rPr>
-        <w:t>data</w:t>
-      </w:r>
-      <w:r>
-        <w:t>[</w:t>
-      </w:r>
-      <w:proofErr w:type="spellStart"/>
-      <w:r>
-        <w:rPr>
-          <w:i/>
-          <w:iCs/>
-          <w:color w:val="EE0000"/>
-        </w:rPr>
-        <w:t>i</w:t>
-      </w:r>
-      <w:proofErr w:type="spellEnd"/>
-      <w:r>
-        <w:t xml:space="preserve">][‘name’] + </w:t>
-      </w:r>
-      <w:proofErr w:type="gramStart"/>
-      <w:r>
-        <w:t>“ (</w:t>
-      </w:r>
-      <w:proofErr w:type="gramEnd"/>
-      <w:r>
-        <w:t xml:space="preserve">” + </w:t>
-      </w:r>
-      <w:r>
-        <w:rPr>
-          <w:i/>
-          <w:iCs/>
-          <w:color w:val="EE0000"/>
-        </w:rPr>
-        <w:t>data</w:t>
-      </w:r>
-      <w:r>
-        <w:t>[</w:t>
-      </w:r>
-      <w:proofErr w:type="spellStart"/>
-      <w:r>
-        <w:rPr>
-          <w:i/>
-          <w:iCs/>
-          <w:color w:val="EE0000"/>
-        </w:rPr>
-        <w:t>i</w:t>
-      </w:r>
-      <w:proofErr w:type="spellEnd"/>
-      <w:r>
-        <w:t>][‘year’] + “)”</w:t>
-      </w:r>
-    </w:p>
-    <w:p>
-      <w:r>
-        <w:tab/>
-      </w:r>
-      <w:r>
-        <w:t>Else i</w:t>
-      </w:r>
-      <w:r>
-        <w:t xml:space="preserve">f </w:t>
-      </w:r>
-      <w:r>
-        <w:t>the first word in</w:t>
-      </w:r>
-      <w:r>
-        <w:t xml:space="preserve"> </w:t>
-      </w:r>
-      <w:proofErr w:type="spellStart"/>
+      <w:r>
+        <w:rPr>
+          <w:color w:val="FF0000"/>
+        </w:rPr>
+        <w:t xml:space="preserve"> </w:t>
+      </w:r>
+      <w:r>
+        <w:t>was more than one word:</w:t>
+      </w:r>
+    </w:p>
+    <w:p>
+      <w:r>
+        <w:tab/>
+      </w:r>
+      <w:r>
+        <w:tab/>
+      </w:r>
+      <w:r>
+        <w:tab/>
+        <w:t xml:space="preserve">Set </w:t>
+      </w:r>
+      <w:r>
+        <w:rPr>
+          <w:i/>
+          <w:iCs/>
+          <w:color w:val="FF0000"/>
+        </w:rPr>
+        <w:t>search_term</w:t>
+      </w:r>
+      <w:r>
+        <w:rPr>
+          <w:color w:val="FF0000"/>
+        </w:rPr>
+        <w:t xml:space="preserve"> </w:t>
+      </w:r>
+      <w:r>
+        <w:t xml:space="preserve">to be </w:t>
+      </w:r>
       <w:r>
         <w:rPr>
           <w:i/>
@@ -1659,88 +1537,41 @@
         </w:rPr>
         <w:t>inp</w:t>
       </w:r>
-      <w:proofErr w:type="spellEnd"/>
-      <w:r>
-        <w:rPr>
-          <w:i/>
-          <w:iCs/>
-          <w:color w:val="FF0000"/>
-        </w:rPr>
-        <w:t xml:space="preserve"> </w:t>
-      </w:r>
-      <w:r>
-        <w:t>is “s”</w:t>
-      </w:r>
-    </w:p>
-    <w:p>
-      <w:r>
-        <w:tab/>
-      </w:r>
-      <w:r>
-        <w:tab/>
-      </w:r>
-      <w:r>
-        <w:t xml:space="preserve">If </w:t>
-      </w:r>
-      <w:r>
-        <w:rPr>
-          <w:i/>
-          <w:iCs/>
-          <w:color w:val="FF0000"/>
-        </w:rPr>
-        <w:t>data</w:t>
-      </w:r>
-      <w:r>
-        <w:rPr>
-          <w:color w:val="FF0000"/>
-        </w:rPr>
-        <w:t xml:space="preserve"> </w:t>
-      </w:r>
-      <w:r>
-        <w:t>is empty</w:t>
-      </w:r>
-    </w:p>
-    <w:p>
-      <w:r>
-        <w:tab/>
-      </w:r>
-      <w:r>
-        <w:tab/>
-      </w:r>
-      <w:r>
-        <w:tab/>
-        <w:t>Print “No boardgames saved”</w:t>
-      </w:r>
-    </w:p>
-    <w:p>
-      <w:r>
-        <w:tab/>
-      </w:r>
-      <w:r>
-        <w:tab/>
-      </w:r>
-      <w:r>
-        <w:tab/>
-      </w:r>
-      <w:r>
-        <w:t xml:space="preserve">Restart </w:t>
-      </w:r>
-      <w:r>
-        <w:t xml:space="preserve">the </w:t>
-      </w:r>
-      <w:r>
-        <w:t>loop</w:t>
-      </w:r>
-    </w:p>
-    <w:p>
-      <w:r>
-        <w:tab/>
-      </w:r>
-      <w:r>
-        <w:tab/>
-        <w:t xml:space="preserve">Initialise </w:t>
-      </w:r>
-      <w:proofErr w:type="spellStart"/>
+      <w:r>
+        <w:rPr>
+          <w:color w:val="FF0000"/>
+        </w:rPr>
+        <w:t xml:space="preserve"> </w:t>
+      </w:r>
+      <w:r>
+        <w:t>without the first word</w:t>
+      </w:r>
+    </w:p>
+    <w:p>
+      <w:r>
+        <w:tab/>
+      </w:r>
+      <w:r>
+        <w:tab/>
+        <w:t>Else:</w:t>
+      </w:r>
+    </w:p>
+    <w:p>
+      <w:r>
+        <w:tab/>
+      </w:r>
+      <w:r>
+        <w:tab/>
+      </w:r>
+      <w:r>
+        <w:tab/>
+      </w:r>
+      <w:r>
+        <w:t>Set</w:t>
+      </w:r>
+      <w:r>
+        <w:t xml:space="preserve"> </w:t>
+      </w:r>
       <w:r>
         <w:rPr>
           <w:i/>
@@ -1749,133 +1580,6 @@
         </w:rPr>
         <w:t>search_term</w:t>
       </w:r>
-      <w:proofErr w:type="spellEnd"/>
-      <w:r>
-        <w:rPr>
-          <w:color w:val="FF0000"/>
-        </w:rPr>
-        <w:t xml:space="preserve"> </w:t>
-      </w:r>
-      <w:r>
-        <w:t>to be an empty string</w:t>
-      </w:r>
-    </w:p>
-    <w:p>
-      <w:r>
-        <w:tab/>
-      </w:r>
-      <w:r>
-        <w:tab/>
-        <w:t>If</w:t>
-      </w:r>
-      <w:r>
-        <w:t xml:space="preserve"> </w:t>
-      </w:r>
-      <w:proofErr w:type="spellStart"/>
-      <w:r>
-        <w:rPr>
-          <w:i/>
-          <w:iCs/>
-          <w:color w:val="FF0000"/>
-        </w:rPr>
-        <w:t>inp</w:t>
-      </w:r>
-      <w:proofErr w:type="spellEnd"/>
-      <w:r>
-        <w:rPr>
-          <w:color w:val="FF0000"/>
-        </w:rPr>
-        <w:t xml:space="preserve"> </w:t>
-      </w:r>
-      <w:r>
-        <w:t>was more than one word:</w:t>
-      </w:r>
-    </w:p>
-    <w:p>
-      <w:r>
-        <w:tab/>
-      </w:r>
-      <w:r>
-        <w:tab/>
-      </w:r>
-      <w:r>
-        <w:tab/>
-        <w:t xml:space="preserve">Set </w:t>
-      </w:r>
-      <w:proofErr w:type="spellStart"/>
-      <w:r>
-        <w:rPr>
-          <w:i/>
-          <w:iCs/>
-          <w:color w:val="FF0000"/>
-        </w:rPr>
-        <w:t>search_term</w:t>
-      </w:r>
-      <w:proofErr w:type="spellEnd"/>
-      <w:r>
-        <w:rPr>
-          <w:color w:val="FF0000"/>
-        </w:rPr>
-        <w:t xml:space="preserve"> </w:t>
-      </w:r>
-      <w:r>
-        <w:t xml:space="preserve">to be </w:t>
-      </w:r>
-      <w:proofErr w:type="spellStart"/>
-      <w:r>
-        <w:rPr>
-          <w:i/>
-          <w:iCs/>
-          <w:color w:val="FF0000"/>
-        </w:rPr>
-        <w:t>inp</w:t>
-      </w:r>
-      <w:proofErr w:type="spellEnd"/>
-      <w:r>
-        <w:rPr>
-          <w:color w:val="FF0000"/>
-        </w:rPr>
-        <w:t xml:space="preserve"> </w:t>
-      </w:r>
-      <w:r>
-        <w:t>without the first word</w:t>
-      </w:r>
-    </w:p>
-    <w:p>
-      <w:r>
-        <w:tab/>
-      </w:r>
-      <w:r>
-        <w:tab/>
-        <w:t>Else:</w:t>
-      </w:r>
-    </w:p>
-    <w:p>
-      <w:r>
-        <w:tab/>
-      </w:r>
-      <w:r>
-        <w:tab/>
-      </w:r>
-      <w:r>
-        <w:tab/>
-      </w:r>
-      <w:r>
-        <w:t>Set</w:t>
-      </w:r>
-      <w:r>
-        <w:t xml:space="preserve"> </w:t>
-      </w:r>
-      <w:proofErr w:type="spellStart"/>
-      <w:r>
-        <w:rPr>
-          <w:i/>
-          <w:iCs/>
-          <w:color w:val="FF0000"/>
-        </w:rPr>
-        <w:t>search_term</w:t>
-      </w:r>
-      <w:proofErr w:type="spellEnd"/>
       <w:r>
         <w:rPr>
           <w:color w:val="FF0000"/>
@@ -1891,7 +1595,6 @@
       <w:r>
         <w:t xml:space="preserve"> </w:t>
       </w:r>
-      <w:proofErr w:type="spellStart"/>
       <w:r>
         <w:rPr>
           <w:b/>
@@ -1908,7 +1611,6 @@
         </w:rPr>
         <w:t>something</w:t>
       </w:r>
-      <w:proofErr w:type="spellEnd"/>
       <w:r>
         <w:rPr>
           <w:color w:val="0070C0"/>
@@ -1919,13 +1621,8 @@
         <w:t xml:space="preserve">passing in </w:t>
       </w:r>
       <w:r>
-        <w:t>“Enter a search term</w:t>
-      </w:r>
-      <w:proofErr w:type="gramStart"/>
-      <w:r>
-        <w:t>: ”</w:t>
-      </w:r>
-      <w:proofErr w:type="gramEnd"/>
+        <w:t>“Enter a search term: ”</w:t>
+      </w:r>
     </w:p>
     <w:p>
       <w:r>
@@ -1937,7 +1634,6 @@
       <w:r>
         <w:t xml:space="preserve">Set </w:t>
       </w:r>
-      <w:proofErr w:type="spellStart"/>
       <w:r>
         <w:rPr>
           <w:i/>
@@ -1946,7 +1642,6 @@
         </w:rPr>
         <w:t>search_term</w:t>
       </w:r>
-      <w:proofErr w:type="spellEnd"/>
       <w:r>
         <w:rPr>
           <w:i/>
@@ -1958,7 +1653,6 @@
       <w:r>
         <w:t xml:space="preserve">to </w:t>
       </w:r>
-      <w:proofErr w:type="spellStart"/>
       <w:r>
         <w:rPr>
           <w:i/>
@@ -1967,7 +1661,6 @@
         </w:rPr>
         <w:t>search_term</w:t>
       </w:r>
-      <w:proofErr w:type="spellEnd"/>
       <w:r>
         <w:rPr>
           <w:color w:val="FF0000"/>
@@ -1986,7 +1679,6 @@
         <w:tab/>
         <w:t xml:space="preserve">Initialise </w:t>
       </w:r>
-      <w:proofErr w:type="spellStart"/>
       <w:r>
         <w:rPr>
           <w:i/>
@@ -1995,7 +1687,6 @@
         </w:rPr>
         <w:t>search_results</w:t>
       </w:r>
-      <w:proofErr w:type="spellEnd"/>
       <w:r>
         <w:rPr>
           <w:color w:val="FF0000"/>
@@ -2034,7 +1725,6 @@
       <w:r>
         <w:t xml:space="preserve">saving the enumeration number as </w:t>
       </w:r>
-      <w:proofErr w:type="spellStart"/>
       <w:r>
         <w:rPr>
           <w:i/>
@@ -2043,7 +1733,6 @@
         </w:rPr>
         <w:t>i</w:t>
       </w:r>
-      <w:proofErr w:type="spellEnd"/>
     </w:p>
     <w:p>
       <w:r>
@@ -2067,7 +1756,6 @@
       <w:r>
         <w:t>[</w:t>
       </w:r>
-      <w:proofErr w:type="spellStart"/>
       <w:r>
         <w:rPr>
           <w:i/>
@@ -2076,7 +1764,6 @@
         </w:rPr>
         <w:t>i</w:t>
       </w:r>
-      <w:proofErr w:type="spellEnd"/>
       <w:r>
         <w:t xml:space="preserve">][‘name’] or </w:t>
       </w:r>
@@ -2091,7 +1778,6 @@
       <w:r>
         <w:t>[</w:t>
       </w:r>
-      <w:proofErr w:type="spellStart"/>
       <w:r>
         <w:rPr>
           <w:i/>
@@ -2100,11 +1786,9 @@
         </w:rPr>
         <w:t>i</w:t>
       </w:r>
-      <w:proofErr w:type="spellEnd"/>
       <w:r>
         <w:t xml:space="preserve">][‘desc’] contains </w:t>
       </w:r>
-      <w:proofErr w:type="spellStart"/>
       <w:r>
         <w:rPr>
           <w:i/>
@@ -2113,7 +1797,6 @@
         </w:rPr>
         <w:t>search_term</w:t>
       </w:r>
-      <w:proofErr w:type="spellEnd"/>
     </w:p>
     <w:p>
       <w:r>
@@ -2131,7 +1814,6 @@
       <w:r>
         <w:t xml:space="preserve">Initialise </w:t>
       </w:r>
-      <w:proofErr w:type="spellStart"/>
       <w:r>
         <w:rPr>
           <w:i/>
@@ -2140,7 +1822,6 @@
         </w:rPr>
         <w:t>lst</w:t>
       </w:r>
-      <w:proofErr w:type="spellEnd"/>
       <w:r>
         <w:rPr>
           <w:color w:val="FF0000"/>
@@ -2150,7 +1831,6 @@
       <w:r>
         <w:t xml:space="preserve">to a lost containing </w:t>
       </w:r>
-      <w:proofErr w:type="spellStart"/>
       <w:r>
         <w:rPr>
           <w:i/>
@@ -2159,7 +1839,6 @@
         </w:rPr>
         <w:t>i</w:t>
       </w:r>
-      <w:proofErr w:type="spellEnd"/>
       <w:r>
         <w:rPr>
           <w:color w:val="FF0000"/>
@@ -2180,7 +1859,6 @@
       <w:r>
         <w:t>[</w:t>
       </w:r>
-      <w:proofErr w:type="spellStart"/>
       <w:r>
         <w:rPr>
           <w:i/>
@@ -2189,7 +1867,6 @@
         </w:rPr>
         <w:t>i</w:t>
       </w:r>
-      <w:proofErr w:type="spellEnd"/>
       <w:r>
         <w:t>]</w:t>
       </w:r>
@@ -2201,7 +1878,6 @@
       <w:r>
         <w:t xml:space="preserve">Append </w:t>
       </w:r>
-      <w:proofErr w:type="spellStart"/>
       <w:r>
         <w:rPr>
           <w:i/>
@@ -2210,7 +1886,6 @@
         </w:rPr>
         <w:t>lst</w:t>
       </w:r>
-      <w:proofErr w:type="spellEnd"/>
       <w:r>
         <w:rPr>
           <w:color w:val="FF0000"/>
@@ -2220,7 +1895,6 @@
       <w:r>
         <w:t xml:space="preserve">to the end of </w:t>
       </w:r>
-      <w:proofErr w:type="spellStart"/>
       <w:r>
         <w:rPr>
           <w:i/>
@@ -2229,7 +1903,6 @@
         </w:rPr>
         <w:t>search_results</w:t>
       </w:r>
-      <w:proofErr w:type="spellEnd"/>
     </w:p>
     <w:p>
       <w:r>
@@ -2239,7 +1912,6 @@
         <w:tab/>
         <w:t xml:space="preserve">If </w:t>
       </w:r>
-      <w:proofErr w:type="spellStart"/>
       <w:r>
         <w:rPr>
           <w:i/>
@@ -2280,7 +1952,6 @@
         </w:rPr>
         <w:t>ults</w:t>
       </w:r>
-      <w:proofErr w:type="spellEnd"/>
       <w:r>
         <w:rPr>
           <w:color w:val="FF0000"/>
@@ -2329,13 +2000,8 @@
       </w:r>
       <w:r>
         <w:tab/>
-        <w:t>Print “Search results</w:t>
-      </w:r>
-      <w:proofErr w:type="gramStart"/>
-      <w:r>
-        <w:t>: ”</w:t>
-      </w:r>
-      <w:proofErr w:type="gramEnd"/>
+        <w:t>Print “Search results: ”</w:t>
+      </w:r>
     </w:p>
     <w:p>
       <w:r>
@@ -2347,7 +2013,6 @@
       <w:r>
         <w:t xml:space="preserve">Loop for the length of </w:t>
       </w:r>
-      <w:proofErr w:type="spellStart"/>
       <w:r>
         <w:rPr>
           <w:i/>
@@ -2356,7 +2021,6 @@
         </w:rPr>
         <w:t>search_results</w:t>
       </w:r>
-      <w:proofErr w:type="spellEnd"/>
       <w:r>
         <w:rPr>
           <w:color w:val="FF0000"/>
@@ -2366,7 +2030,6 @@
       <w:r>
         <w:t xml:space="preserve">saving the enumeration number as </w:t>
       </w:r>
-      <w:proofErr w:type="spellStart"/>
       <w:r>
         <w:rPr>
           <w:i/>
@@ -2375,7 +2038,6 @@
         </w:rPr>
         <w:t>i</w:t>
       </w:r>
-      <w:proofErr w:type="spellEnd"/>
     </w:p>
     <w:p>
       <w:r>
@@ -2388,7 +2050,6 @@
         <w:tab/>
         <w:t>Print (</w:t>
       </w:r>
-      <w:proofErr w:type="spellStart"/>
       <w:r>
         <w:rPr>
           <w:i/>
@@ -2397,11 +2058,9 @@
         </w:rPr>
         <w:t>search_results</w:t>
       </w:r>
-      <w:proofErr w:type="spellEnd"/>
       <w:r>
         <w:t>[</w:t>
       </w:r>
-      <w:proofErr w:type="spellStart"/>
       <w:r>
         <w:rPr>
           <w:i/>
@@ -2410,7 +2069,6 @@
         </w:rPr>
         <w:t>i</w:t>
       </w:r>
-      <w:proofErr w:type="spellEnd"/>
       <w:r>
         <w:t xml:space="preserve">][0] </w:t>
       </w:r>
@@ -2421,17 +2079,8 @@
         <w:t xml:space="preserve"> </w:t>
       </w:r>
       <w:r>
-        <w:t>+ “</w:t>
-      </w:r>
-      <w:proofErr w:type="gramStart"/>
-      <w:r>
-        <w:t>) ”</w:t>
-      </w:r>
-      <w:proofErr w:type="gramEnd"/>
-      <w:r>
-        <w:t xml:space="preserve"> + </w:t>
-      </w:r>
-      <w:proofErr w:type="spellStart"/>
+        <w:t xml:space="preserve">+ “) ” + </w:t>
+      </w:r>
       <w:r>
         <w:rPr>
           <w:i/>
@@ -2440,11 +2089,9 @@
         </w:rPr>
         <w:t>search_results</w:t>
       </w:r>
-      <w:proofErr w:type="spellEnd"/>
       <w:r>
         <w:t>[</w:t>
       </w:r>
-      <w:proofErr w:type="spellStart"/>
       <w:r>
         <w:rPr>
           <w:i/>
@@ -2453,27 +2100,9 @@
         </w:rPr>
         <w:t>i</w:t>
       </w:r>
-      <w:proofErr w:type="spellEnd"/>
-      <w:r>
-        <w:t>][</w:t>
-      </w:r>
-      <w:proofErr w:type="gramStart"/>
-      <w:r>
-        <w:t>1][</w:t>
-      </w:r>
-      <w:proofErr w:type="gramEnd"/>
-      <w:r>
-        <w:t xml:space="preserve">‘name’] + </w:t>
-      </w:r>
-      <w:proofErr w:type="gramStart"/>
-      <w:r>
-        <w:t>“ (</w:t>
-      </w:r>
-      <w:proofErr w:type="gramEnd"/>
-      <w:r>
-        <w:t xml:space="preserve">” + </w:t>
-      </w:r>
-      <w:proofErr w:type="spellStart"/>
+      <w:r>
+        <w:t xml:space="preserve">][1][‘name’] + “ (” + </w:t>
+      </w:r>
       <w:r>
         <w:rPr>
           <w:i/>
@@ -2482,11 +2111,9 @@
         </w:rPr>
         <w:t>search_results</w:t>
       </w:r>
-      <w:proofErr w:type="spellEnd"/>
       <w:r>
         <w:t>[</w:t>
       </w:r>
-      <w:proofErr w:type="spellStart"/>
       <w:r>
         <w:rPr>
           <w:i/>
@@ -2495,20 +2122,11 @@
         </w:rPr>
         <w:t>i</w:t>
       </w:r>
-      <w:proofErr w:type="spellEnd"/>
       <w:r>
         <w:t>]</w:t>
       </w:r>
       <w:r>
-        <w:t>[</w:t>
-      </w:r>
-      <w:proofErr w:type="gramStart"/>
-      <w:r>
-        <w:t>1][</w:t>
-      </w:r>
-      <w:proofErr w:type="gramEnd"/>
-      <w:r>
-        <w:t>‘year’] + “)”</w:t>
+        <w:t>[1][‘year’] + “)”</w:t>
       </w:r>
     </w:p>
     <w:p>
@@ -2527,23 +2145,13 @@
       <w:r>
         <w:t xml:space="preserve"> </w:t>
       </w:r>
-      <w:proofErr w:type="spellStart"/>
-      <w:r>
-        <w:rPr>
-          <w:i/>
-          <w:iCs/>
-          <w:color w:val="FF0000"/>
-        </w:rPr>
-        <w:t>inp</w:t>
-      </w:r>
-      <w:proofErr w:type="spellEnd"/>
-      <w:r>
-        <w:rPr>
-          <w:i/>
-          <w:iCs/>
-          <w:color w:val="FF0000"/>
-        </w:rPr>
-        <w:t xml:space="preserve"> </w:t>
+      <w:r>
+        <w:rPr>
+          <w:i/>
+          <w:iCs/>
+          <w:color w:val="FF0000"/>
+        </w:rPr>
+        <w:t xml:space="preserve">inp </w:t>
       </w:r>
       <w:r>
         <w:t>is “</w:t>
@@ -2612,7 +2220,6 @@
       <w:r>
         <w:t xml:space="preserve">to the return of </w:t>
       </w:r>
-      <w:proofErr w:type="spellStart"/>
       <w:r>
         <w:rPr>
           <w:b/>
@@ -2621,7 +2228,6 @@
         </w:rPr>
         <w:t>single_input_parsing</w:t>
       </w:r>
-      <w:proofErr w:type="spellEnd"/>
       <w:r>
         <w:rPr>
           <w:color w:val="0070C0"/>
@@ -2642,7 +2248,6 @@
       <w:r>
         <w:t xml:space="preserve">, </w:t>
       </w:r>
-      <w:proofErr w:type="spellStart"/>
       <w:r>
         <w:rPr>
           <w:i/>
@@ -2651,7 +2256,6 @@
         </w:rPr>
         <w:t>inp</w:t>
       </w:r>
-      <w:proofErr w:type="spellEnd"/>
       <w:r>
         <w:t>, and “</w:t>
       </w:r>
@@ -2661,14 +2265,12 @@
       <w:r>
         <w:t>view</w:t>
       </w:r>
-      <w:proofErr w:type="gramStart"/>
       <w:r>
         <w:t>:</w:t>
       </w:r>
       <w:r>
         <w:t xml:space="preserve"> ”</w:t>
       </w:r>
-      <w:proofErr w:type="gramEnd"/>
     </w:p>
     <w:p>
       <w:r>
@@ -2698,15 +2300,7 @@
         <w:t>num</w:t>
       </w:r>
       <w:r>
-        <w:t xml:space="preserve">][‘name’] + </w:t>
-      </w:r>
-      <w:proofErr w:type="gramStart"/>
-      <w:r>
-        <w:t>“ (</w:t>
-      </w:r>
-      <w:proofErr w:type="gramEnd"/>
-      <w:r>
-        <w:t>” +</w:t>
+        <w:t>][‘name’] + “ (” +</w:t>
       </w:r>
       <w:r>
         <w:t xml:space="preserve"> </w:t>
@@ -2771,19 +2365,39 @@
       </w:r>
       <w:r>
         <w:tab/>
-        <w:t xml:space="preserve">Print </w:t>
-      </w:r>
-      <w:proofErr w:type="gramStart"/>
-      <w:r>
-        <w:t>“</w:t>
-      </w:r>
-      <w:r>
-        <w:t xml:space="preserve"> </w:t>
-      </w:r>
-      <w:r>
-        <w:t>Players: ”</w:t>
-      </w:r>
-      <w:proofErr w:type="gramEnd"/>
+        <w:t>Print “</w:t>
+      </w:r>
+      <w:r>
+        <w:t xml:space="preserve"> </w:t>
+      </w:r>
+      <w:r>
+        <w:t xml:space="preserve">Players: ” + </w:t>
+      </w:r>
+      <w:r>
+        <w:rPr>
+          <w:i/>
+          <w:iCs/>
+          <w:color w:val="FF0000"/>
+        </w:rPr>
+        <w:t>data</w:t>
+      </w:r>
+      <w:r>
+        <w:t>[</w:t>
+      </w:r>
+      <w:r>
+        <w:rPr>
+          <w:i/>
+          <w:iCs/>
+          <w:color w:val="FF0000"/>
+        </w:rPr>
+        <w:t>num</w:t>
+      </w:r>
+      <w:r>
+        <w:t>][‘players’][0] + “</w:t>
+      </w:r>
+      <w:r>
+        <w:t>-”</w:t>
+      </w:r>
       <w:r>
         <w:t xml:space="preserve"> + </w:t>
       </w:r>
@@ -2807,13 +2421,22 @@
         <w:t>num</w:t>
       </w:r>
       <w:r>
-        <w:t>][‘players’][0] + “</w:t>
-      </w:r>
-      <w:r>
-        <w:t>-”</w:t>
-      </w:r>
-      <w:r>
-        <w:t xml:space="preserve"> + </w:t>
+        <w:t>][‘players’][1]</w:t>
+      </w:r>
+    </w:p>
+    <w:p>
+      <w:r>
+        <w:tab/>
+      </w:r>
+      <w:r>
+        <w:tab/>
+        <w:t>Print “</w:t>
+      </w:r>
+      <w:r>
+        <w:t xml:space="preserve"> </w:t>
+      </w:r>
+      <w:r>
+        <w:t xml:space="preserve">Playtime: ” + </w:t>
       </w:r>
       <w:r>
         <w:rPr>
@@ -2835,30 +2458,13 @@
         <w:t>num</w:t>
       </w:r>
       <w:r>
-        <w:t>][‘players’][1]</w:t>
-      </w:r>
-    </w:p>
-    <w:p>
-      <w:r>
-        <w:tab/>
-      </w:r>
-      <w:r>
-        <w:tab/>
-        <w:t xml:space="preserve">Print </w:t>
-      </w:r>
-      <w:proofErr w:type="gramStart"/>
-      <w:r>
-        <w:t>“</w:t>
-      </w:r>
-      <w:r>
-        <w:t xml:space="preserve"> </w:t>
-      </w:r>
-      <w:r>
-        <w:t>Playtime: ”</w:t>
-      </w:r>
-      <w:proofErr w:type="gramEnd"/>
-      <w:r>
-        <w:t xml:space="preserve"> + </w:t>
+        <w:t>][‘playtime</w:t>
+      </w:r>
+      <w:r>
+        <w:t>’</w:t>
+      </w:r>
+      <w:r>
+        <w:t xml:space="preserve">][0] + “-” + </w:t>
       </w:r>
       <w:r>
         <w:rPr>
@@ -2880,13 +2486,22 @@
         <w:t>num</w:t>
       </w:r>
       <w:r>
-        <w:t>][‘playtime</w:t>
-      </w:r>
-      <w:r>
-        <w:t>’</w:t>
-      </w:r>
-      <w:r>
-        <w:t xml:space="preserve">][0] + “-” + </w:t>
+        <w:t>][‘playtime’][1] + “ minutes”</w:t>
+      </w:r>
+    </w:p>
+    <w:p>
+      <w:r>
+        <w:tab/>
+      </w:r>
+      <w:r>
+        <w:tab/>
+        <w:t>Print “</w:t>
+      </w:r>
+      <w:r>
+        <w:t xml:space="preserve"> </w:t>
+      </w:r>
+      <w:r>
+        <w:t xml:space="preserve">Age: ” + </w:t>
       </w:r>
       <w:r>
         <w:rPr>
@@ -2908,38 +2523,29 @@
         <w:t>num</w:t>
       </w:r>
       <w:r>
-        <w:t xml:space="preserve">][‘playtime’][1] + </w:t>
-      </w:r>
-      <w:proofErr w:type="gramStart"/>
-      <w:r>
-        <w:t>“ minutes</w:t>
-      </w:r>
-      <w:proofErr w:type="gramEnd"/>
-      <w:r>
-        <w:t>”</w:t>
-      </w:r>
-    </w:p>
-    <w:p>
-      <w:r>
-        <w:tab/>
-      </w:r>
-      <w:r>
-        <w:tab/>
-        <w:t xml:space="preserve">Print </w:t>
-      </w:r>
-      <w:proofErr w:type="gramStart"/>
-      <w:r>
-        <w:t>“</w:t>
-      </w:r>
-      <w:r>
-        <w:t xml:space="preserve"> </w:t>
-      </w:r>
-      <w:r>
-        <w:t>Age: ”</w:t>
-      </w:r>
-      <w:proofErr w:type="gramEnd"/>
-      <w:r>
-        <w:t xml:space="preserve"> + </w:t>
+        <w:t>][‘min_age’] + “+”</w:t>
+      </w:r>
+    </w:p>
+    <w:p>
+      <w:pPr>
+        <w:rPr>
+          <w:i/>
+          <w:iCs/>
+        </w:rPr>
+      </w:pPr>
+      <w:r>
+        <w:lastRenderedPageBreak/>
+        <w:tab/>
+      </w:r>
+      <w:r>
+        <w:tab/>
+        <w:t>Print “</w:t>
+      </w:r>
+      <w:r>
+        <w:t xml:space="preserve"> </w:t>
+      </w:r>
+      <w:r>
+        <w:t xml:space="preserve">Complexity: ” + </w:t>
       </w:r>
       <w:r>
         <w:rPr>
@@ -2961,66 +2567,6 @@
         <w:t>num</w:t>
       </w:r>
       <w:r>
-        <w:t>][‘</w:t>
-      </w:r>
-      <w:proofErr w:type="spellStart"/>
-      <w:r>
-        <w:t>min_age</w:t>
-      </w:r>
-      <w:proofErr w:type="spellEnd"/>
-      <w:r>
-        <w:t>’] + “+”</w:t>
-      </w:r>
-    </w:p>
-    <w:p>
-      <w:pPr>
-        <w:rPr>
-          <w:i/>
-          <w:iCs/>
-        </w:rPr>
-      </w:pPr>
-      <w:r>
-        <w:lastRenderedPageBreak/>
-        <w:tab/>
-      </w:r>
-      <w:r>
-        <w:tab/>
-        <w:t xml:space="preserve">Print </w:t>
-      </w:r>
-      <w:proofErr w:type="gramStart"/>
-      <w:r>
-        <w:t>“</w:t>
-      </w:r>
-      <w:r>
-        <w:t xml:space="preserve"> </w:t>
-      </w:r>
-      <w:r>
-        <w:t>Complexity: ”</w:t>
-      </w:r>
-      <w:proofErr w:type="gramEnd"/>
-      <w:r>
-        <w:t xml:space="preserve"> + </w:t>
-      </w:r>
-      <w:r>
-        <w:rPr>
-          <w:i/>
-          <w:iCs/>
-          <w:color w:val="FF0000"/>
-        </w:rPr>
-        <w:t>data</w:t>
-      </w:r>
-      <w:r>
-        <w:t>[</w:t>
-      </w:r>
-      <w:r>
-        <w:rPr>
-          <w:i/>
-          <w:iCs/>
-          <w:color w:val="FF0000"/>
-        </w:rPr>
-        <w:t>num</w:t>
-      </w:r>
-      <w:r>
         <w:t>][</w:t>
       </w:r>
       <w:r>
@@ -3046,23 +2592,13 @@
       <w:r>
         <w:t xml:space="preserve"> </w:t>
       </w:r>
-      <w:proofErr w:type="spellStart"/>
-      <w:r>
-        <w:rPr>
-          <w:i/>
-          <w:iCs/>
-          <w:color w:val="FF0000"/>
-        </w:rPr>
-        <w:t>inp</w:t>
-      </w:r>
-      <w:proofErr w:type="spellEnd"/>
-      <w:r>
-        <w:rPr>
-          <w:i/>
-          <w:iCs/>
-          <w:color w:val="FF0000"/>
-        </w:rPr>
-        <w:t xml:space="preserve"> </w:t>
+      <w:r>
+        <w:rPr>
+          <w:i/>
+          <w:iCs/>
+          <w:color w:val="FF0000"/>
+        </w:rPr>
+        <w:t xml:space="preserve">inp </w:t>
       </w:r>
       <w:r>
         <w:t>is “d”</w:t>
@@ -3150,7 +2686,6 @@
       <w:r>
         <w:t xml:space="preserve">to the return of </w:t>
       </w:r>
-      <w:proofErr w:type="spellStart"/>
       <w:r>
         <w:rPr>
           <w:b/>
@@ -3159,7 +2694,6 @@
         </w:rPr>
         <w:t>single_input_parsing</w:t>
       </w:r>
-      <w:proofErr w:type="spellEnd"/>
       <w:r>
         <w:rPr>
           <w:color w:val="0070C0"/>
@@ -3180,7 +2714,6 @@
       <w:r>
         <w:t xml:space="preserve">, </w:t>
       </w:r>
-      <w:proofErr w:type="spellStart"/>
       <w:r>
         <w:rPr>
           <w:i/>
@@ -3189,7 +2722,6 @@
         </w:rPr>
         <w:t>inp</w:t>
       </w:r>
-      <w:proofErr w:type="spellEnd"/>
       <w:r>
         <w:t>, and “</w:t>
       </w:r>
@@ -3199,14 +2731,12 @@
       <w:r>
         <w:t>delete</w:t>
       </w:r>
-      <w:proofErr w:type="gramStart"/>
       <w:r>
         <w:t>:</w:t>
       </w:r>
       <w:r>
         <w:t xml:space="preserve"> ”</w:t>
       </w:r>
-      <w:proofErr w:type="gramEnd"/>
     </w:p>
     <w:p>
       <w:r>
@@ -3261,7 +2791,6 @@
         <w:tab/>
         <w:t xml:space="preserve">Call </w:t>
       </w:r>
-      <w:proofErr w:type="spellStart"/>
       <w:r>
         <w:rPr>
           <w:b/>
@@ -3270,7 +2799,6 @@
         </w:rPr>
         <w:t>save_data</w:t>
       </w:r>
-      <w:proofErr w:type="spellEnd"/>
       <w:r>
         <w:rPr>
           <w:color w:val="0070C0"/>
@@ -3305,23 +2833,13 @@
       <w:r>
         <w:t xml:space="preserve"> </w:t>
       </w:r>
-      <w:proofErr w:type="spellStart"/>
-      <w:r>
-        <w:rPr>
-          <w:i/>
-          <w:iCs/>
-          <w:color w:val="FF0000"/>
-        </w:rPr>
-        <w:t>inp</w:t>
-      </w:r>
-      <w:proofErr w:type="spellEnd"/>
-      <w:r>
-        <w:rPr>
-          <w:i/>
-          <w:iCs/>
-          <w:color w:val="FF0000"/>
-        </w:rPr>
-        <w:t xml:space="preserve"> </w:t>
+      <w:r>
+        <w:rPr>
+          <w:i/>
+          <w:iCs/>
+          <w:color w:val="FF0000"/>
+        </w:rPr>
+        <w:t xml:space="preserve">inp </w:t>
       </w:r>
       <w:r>
         <w:t>is “q”</w:t>
@@ -3420,7 +2938,6 @@
       <w:r>
         <w:t xml:space="preserve">Function </w:t>
       </w:r>
-      <w:proofErr w:type="spellStart"/>
       <w:r>
         <w:rPr>
           <w:b/>
@@ -3429,7 +2946,6 @@
         </w:rPr>
         <w:t>input_something</w:t>
       </w:r>
-      <w:proofErr w:type="spellEnd"/>
       <w:r>
         <w:rPr>
           <w:color w:val="0070C0"/>
@@ -3484,7 +3000,6 @@
       <w:r>
         <w:t xml:space="preserve">Get user input and save is as </w:t>
       </w:r>
-      <w:proofErr w:type="spellStart"/>
       <w:r>
         <w:rPr>
           <w:i/>
@@ -3493,7 +3008,6 @@
         </w:rPr>
         <w:t>inp</w:t>
       </w:r>
-      <w:proofErr w:type="spellEnd"/>
     </w:p>
     <w:p>
       <w:r>
@@ -3505,7 +3019,6 @@
       <w:r>
         <w:t xml:space="preserve">Set </w:t>
       </w:r>
-      <w:proofErr w:type="spellStart"/>
       <w:r>
         <w:rPr>
           <w:i/>
@@ -3514,7 +3027,6 @@
         </w:rPr>
         <w:t>inp</w:t>
       </w:r>
-      <w:proofErr w:type="spellEnd"/>
       <w:r>
         <w:rPr>
           <w:color w:val="FF0000"/>
@@ -3524,7 +3036,6 @@
       <w:r>
         <w:t xml:space="preserve">to </w:t>
       </w:r>
-      <w:proofErr w:type="spellStart"/>
       <w:r>
         <w:rPr>
           <w:i/>
@@ -3533,23 +3044,14 @@
         </w:rPr>
         <w:t>inp</w:t>
       </w:r>
-      <w:proofErr w:type="spellEnd"/>
-      <w:r>
-        <w:rPr>
-          <w:color w:val="FF0000"/>
-        </w:rPr>
-        <w:t xml:space="preserve"> </w:t>
-      </w:r>
-      <w:r>
-        <w:t xml:space="preserve">with all </w:t>
-      </w:r>
-      <w:proofErr w:type="gramStart"/>
-      <w:r>
-        <w:t>whitespace</w:t>
-      </w:r>
-      <w:proofErr w:type="gramEnd"/>
-      <w:r>
-        <w:t xml:space="preserve"> from the end removed</w:t>
+      <w:r>
+        <w:rPr>
+          <w:color w:val="FF0000"/>
+        </w:rPr>
+        <w:t xml:space="preserve"> </w:t>
+      </w:r>
+      <w:r>
+        <w:t>with all whitespace from the end removed</w:t>
       </w:r>
     </w:p>
     <w:p>
@@ -3562,7 +3064,6 @@
       <w:r>
         <w:t xml:space="preserve">If </w:t>
       </w:r>
-      <w:proofErr w:type="spellStart"/>
       <w:r>
         <w:rPr>
           <w:i/>
@@ -3571,7 +3072,6 @@
         </w:rPr>
         <w:t>inp</w:t>
       </w:r>
-      <w:proofErr w:type="spellEnd"/>
       <w:r>
         <w:rPr>
           <w:color w:val="FF0000"/>
@@ -3593,7 +3093,6 @@
         <w:tab/>
         <w:t xml:space="preserve">Return </w:t>
       </w:r>
-      <w:proofErr w:type="spellStart"/>
       <w:r>
         <w:rPr>
           <w:i/>
@@ -3602,7 +3101,6 @@
         </w:rPr>
         <w:t>inp</w:t>
       </w:r>
-      <w:proofErr w:type="spellEnd"/>
     </w:p>
     <w:p>
       <w:r>
@@ -3624,81 +3122,22 @@
       <w:r>
         <w:t xml:space="preserve"> </w:t>
       </w:r>
-      <w:proofErr w:type="spellStart"/>
       <w:r>
         <w:rPr>
           <w:b/>
           <w:bCs/>
           <w:color w:val="0070C0"/>
         </w:rPr>
-        <w:t>input_not_int</w:t>
-      </w:r>
-      <w:proofErr w:type="spellEnd"/>
-      <w:r>
-        <w:rPr>
-          <w:color w:val="0070C0"/>
-        </w:rPr>
-        <w:t xml:space="preserve"> </w:t>
-      </w:r>
-      <w:r>
-        <w:t xml:space="preserve">with parameter </w:t>
-      </w:r>
-      <w:r>
-        <w:rPr>
-          <w:i/>
-          <w:iCs/>
-          <w:color w:val="EE0000"/>
-        </w:rPr>
-        <w:t>prompt</w:t>
-      </w:r>
-    </w:p>
-    <w:p>
-      <w:r>
-        <w:t xml:space="preserve">    </w:t>
-      </w:r>
-      <w:r>
-        <w:t>Loop Endlessly</w:t>
-      </w:r>
-    </w:p>
-    <w:p>
-      <w:r>
-        <w:t xml:space="preserve">        </w:t>
-      </w:r>
-      <w:r>
-        <w:t xml:space="preserve">Set </w:t>
-      </w:r>
-      <w:proofErr w:type="spellStart"/>
-      <w:r>
-        <w:rPr>
-          <w:i/>
-          <w:iCs/>
-          <w:color w:val="EE0000"/>
-        </w:rPr>
-        <w:t>inp</w:t>
-      </w:r>
-      <w:proofErr w:type="spellEnd"/>
-      <w:r>
-        <w:rPr>
-          <w:color w:val="EE0000"/>
-        </w:rPr>
-        <w:t xml:space="preserve"> </w:t>
-      </w:r>
-      <w:r>
-        <w:t>to the return of</w:t>
-      </w:r>
-      <w:r>
-        <w:t xml:space="preserve"> </w:t>
-      </w:r>
-      <w:proofErr w:type="spellStart"/>
+        <w:t>input_</w:t>
+      </w:r>
       <w:r>
         <w:rPr>
           <w:b/>
           <w:bCs/>
           <w:color w:val="0070C0"/>
         </w:rPr>
-        <w:t>input_something</w:t>
-      </w:r>
-      <w:proofErr w:type="spellEnd"/>
+        <w:t>string</w:t>
+      </w:r>
       <w:r>
         <w:rPr>
           <w:color w:val="0070C0"/>
@@ -3706,7 +3145,7 @@
         <w:t xml:space="preserve"> </w:t>
       </w:r>
       <w:r>
-        <w:t xml:space="preserve">passing in </w:t>
+        <w:t xml:space="preserve">with parameter </w:t>
       </w:r>
       <w:r>
         <w:rPr>
@@ -3719,12 +3158,19 @@
     </w:p>
     <w:p>
       <w:r>
+        <w:t xml:space="preserve">    </w:t>
+      </w:r>
+      <w:r>
+        <w:t>Loop Endlessly</w:t>
+      </w:r>
+    </w:p>
+    <w:p>
+      <w:r>
         <w:t xml:space="preserve">        </w:t>
       </w:r>
       <w:r>
-        <w:t xml:space="preserve">If </w:t>
-      </w:r>
-      <w:proofErr w:type="spellStart"/>
+        <w:t xml:space="preserve">Set </w:t>
+      </w:r>
       <w:r>
         <w:rPr>
           <w:i/>
@@ -3733,7 +3179,6 @@
         </w:rPr>
         <w:t>inp</w:t>
       </w:r>
-      <w:proofErr w:type="spellEnd"/>
       <w:r>
         <w:rPr>
           <w:color w:val="EE0000"/>
@@ -3741,64 +3186,113 @@
         <w:t xml:space="preserve"> </w:t>
       </w:r>
       <w:r>
-        <w:t>is a number</w:t>
-      </w:r>
-    </w:p>
-    <w:p>
-      <w:r>
-        <w:t xml:space="preserve">            </w:t>
-      </w:r>
-      <w:r>
-        <w:t>P</w:t>
-      </w:r>
-      <w:r>
-        <w:t>rint</w:t>
-      </w:r>
-      <w:r>
-        <w:t xml:space="preserve"> </w:t>
-      </w:r>
-      <w:r>
-        <w:t>"Please input a string, not a number"</w:t>
-      </w:r>
-    </w:p>
-    <w:p>
-      <w:r>
-        <w:t xml:space="preserve">        </w:t>
-      </w:r>
-      <w:r>
-        <w:t>Else</w:t>
-      </w:r>
-    </w:p>
-    <w:p>
-      <w:r>
-        <w:t xml:space="preserve">            return </w:t>
-      </w:r>
-      <w:proofErr w:type="spellStart"/>
-      <w:r>
-        <w:rPr>
-          <w:i/>
-          <w:iCs/>
-          <w:color w:val="EE0000"/>
-        </w:rPr>
-        <w:t>inp</w:t>
-      </w:r>
-      <w:proofErr w:type="spellEnd"/>
-    </w:p>
-    <w:p/>
-    <w:p>
-      <w:r>
-        <w:t xml:space="preserve">Function </w:t>
-      </w:r>
-      <w:proofErr w:type="spellStart"/>
+        <w:t>to the return of</w:t>
+      </w:r>
+      <w:r>
+        <w:t xml:space="preserve"> </w:t>
+      </w:r>
       <w:r>
         <w:rPr>
           <w:b/>
           <w:bCs/>
           <w:color w:val="0070C0"/>
         </w:rPr>
+        <w:t>input_something</w:t>
+      </w:r>
+      <w:r>
+        <w:rPr>
+          <w:color w:val="0070C0"/>
+        </w:rPr>
+        <w:t xml:space="preserve"> </w:t>
+      </w:r>
+      <w:r>
+        <w:t xml:space="preserve">passing in </w:t>
+      </w:r>
+      <w:r>
+        <w:rPr>
+          <w:i/>
+          <w:iCs/>
+          <w:color w:val="EE0000"/>
+        </w:rPr>
+        <w:t>prompt</w:t>
+      </w:r>
+    </w:p>
+    <w:p>
+      <w:r>
+        <w:t xml:space="preserve">        </w:t>
+      </w:r>
+      <w:r>
+        <w:t xml:space="preserve">If </w:t>
+      </w:r>
+      <w:r>
+        <w:rPr>
+          <w:i/>
+          <w:iCs/>
+          <w:color w:val="EE0000"/>
+        </w:rPr>
+        <w:t>inp</w:t>
+      </w:r>
+      <w:r>
+        <w:rPr>
+          <w:color w:val="EE0000"/>
+        </w:rPr>
+        <w:t xml:space="preserve"> </w:t>
+      </w:r>
+      <w:r>
+        <w:t>is a number</w:t>
+      </w:r>
+    </w:p>
+    <w:p>
+      <w:r>
+        <w:t xml:space="preserve">            </w:t>
+      </w:r>
+      <w:r>
+        <w:t>P</w:t>
+      </w:r>
+      <w:r>
+        <w:t>rint</w:t>
+      </w:r>
+      <w:r>
+        <w:t xml:space="preserve"> </w:t>
+      </w:r>
+      <w:r>
+        <w:t>"Please input a string, not a number"</w:t>
+      </w:r>
+    </w:p>
+    <w:p>
+      <w:r>
+        <w:t xml:space="preserve">        </w:t>
+      </w:r>
+      <w:r>
+        <w:t>Else</w:t>
+      </w:r>
+    </w:p>
+    <w:p>
+      <w:r>
+        <w:t xml:space="preserve">            return </w:t>
+      </w:r>
+      <w:r>
+        <w:rPr>
+          <w:i/>
+          <w:iCs/>
+          <w:color w:val="EE0000"/>
+        </w:rPr>
+        <w:t>inp</w:t>
+      </w:r>
+    </w:p>
+    <w:p/>
+    <w:p>
+      <w:r>
+        <w:t xml:space="preserve">Function </w:t>
+      </w:r>
+      <w:r>
+        <w:rPr>
+          <w:b/>
+          <w:bCs/>
+          <w:color w:val="0070C0"/>
+        </w:rPr>
         <w:t>input_int</w:t>
       </w:r>
-      <w:proofErr w:type="spellEnd"/>
       <w:r>
         <w:rPr>
           <w:color w:val="0070C0"/>
@@ -3819,7 +3313,6 @@
       <w:r>
         <w:t xml:space="preserve">, </w:t>
       </w:r>
-      <w:proofErr w:type="spellStart"/>
       <w:r>
         <w:rPr>
           <w:i/>
@@ -3828,14 +3321,12 @@
         </w:rPr>
         <w:t>min_value</w:t>
       </w:r>
-      <w:proofErr w:type="spellEnd"/>
       <w:r>
         <w:t>¸</w:t>
       </w:r>
       <w:r>
         <w:t xml:space="preserve"> </w:t>
       </w:r>
-      <w:proofErr w:type="spellStart"/>
       <w:r>
         <w:rPr>
           <w:i/>
@@ -3844,7 +3335,6 @@
         </w:rPr>
         <w:t>max_value</w:t>
       </w:r>
-      <w:proofErr w:type="spellEnd"/>
     </w:p>
     <w:p>
       <w:r>
@@ -3862,7 +3352,6 @@
       <w:r>
         <w:t xml:space="preserve">Call </w:t>
       </w:r>
-      <w:proofErr w:type="spellStart"/>
       <w:r>
         <w:rPr>
           <w:b/>
@@ -3887,7 +3376,6 @@
         </w:rPr>
         <w:t>thing</w:t>
       </w:r>
-      <w:proofErr w:type="spellEnd"/>
       <w:r>
         <w:rPr>
           <w:color w:val="0070C0"/>
@@ -3914,7 +3402,6 @@
         <w:tab/>
         <w:t xml:space="preserve">Save the return as </w:t>
       </w:r>
-      <w:proofErr w:type="spellStart"/>
       <w:r>
         <w:rPr>
           <w:i/>
@@ -3923,7 +3410,6 @@
         </w:rPr>
         <w:t>inp</w:t>
       </w:r>
-      <w:proofErr w:type="spellEnd"/>
     </w:p>
     <w:p>
       <w:r>
@@ -3934,7 +3420,6 @@
         <w:tab/>
         <w:t xml:space="preserve">If </w:t>
       </w:r>
-      <w:proofErr w:type="spellStart"/>
       <w:r>
         <w:rPr>
           <w:i/>
@@ -3943,7 +3428,6 @@
         </w:rPr>
         <w:t>inp</w:t>
       </w:r>
-      <w:proofErr w:type="spellEnd"/>
       <w:r>
         <w:rPr>
           <w:color w:val="FF0000"/>
@@ -3989,7 +3473,6 @@
         <w:tab/>
         <w:t xml:space="preserve">Set </w:t>
       </w:r>
-      <w:proofErr w:type="spellStart"/>
       <w:r>
         <w:rPr>
           <w:i/>
@@ -3998,7 +3481,6 @@
         </w:rPr>
         <w:t>inp</w:t>
       </w:r>
-      <w:proofErr w:type="spellEnd"/>
       <w:r>
         <w:rPr>
           <w:color w:val="FF0000"/>
@@ -4017,7 +3499,6 @@
         <w:tab/>
         <w:t xml:space="preserve">If </w:t>
       </w:r>
-      <w:proofErr w:type="spellStart"/>
       <w:r>
         <w:rPr>
           <w:i/>
@@ -4026,7 +3507,6 @@
         </w:rPr>
         <w:t>min_value</w:t>
       </w:r>
-      <w:proofErr w:type="spellEnd"/>
       <w:r>
         <w:rPr>
           <w:color w:val="FF0000"/>
@@ -4048,7 +3528,6 @@
         <w:tab/>
         <w:t xml:space="preserve">If </w:t>
       </w:r>
-      <w:proofErr w:type="spellStart"/>
       <w:r>
         <w:rPr>
           <w:i/>
@@ -4057,7 +3536,6 @@
         </w:rPr>
         <w:t>inp</w:t>
       </w:r>
-      <w:proofErr w:type="spellEnd"/>
       <w:r>
         <w:rPr>
           <w:color w:val="FF0000"/>
@@ -4067,7 +3545,6 @@
       <w:r>
         <w:t xml:space="preserve">is less than </w:t>
       </w:r>
-      <w:proofErr w:type="spellStart"/>
       <w:r>
         <w:rPr>
           <w:i/>
@@ -4076,7 +3553,6 @@
         </w:rPr>
         <w:t>min_value</w:t>
       </w:r>
-      <w:proofErr w:type="spellEnd"/>
     </w:p>
     <w:p>
       <w:pPr>
@@ -4096,17 +3572,8 @@
       </w:r>
       <w:r>
         <w:tab/>
-        <w:t xml:space="preserve">Print “The input cannot be less </w:t>
-      </w:r>
-      <w:proofErr w:type="gramStart"/>
-      <w:r>
-        <w:t>than ”</w:t>
-      </w:r>
-      <w:proofErr w:type="gramEnd"/>
-      <w:r>
-        <w:t xml:space="preserve"> + </w:t>
-      </w:r>
-      <w:proofErr w:type="spellStart"/>
+        <w:t xml:space="preserve">Print “The input cannot be less than ” + </w:t>
+      </w:r>
       <w:r>
         <w:rPr>
           <w:i/>
@@ -4115,7 +3582,6 @@
         </w:rPr>
         <w:t>min_value</w:t>
       </w:r>
-      <w:proofErr w:type="spellEnd"/>
     </w:p>
     <w:p>
       <w:r>
@@ -4158,7 +3624,6 @@
         <w:tab/>
         <w:t xml:space="preserve">If </w:t>
       </w:r>
-      <w:proofErr w:type="spellStart"/>
       <w:r>
         <w:rPr>
           <w:i/>
@@ -4167,7 +3632,6 @@
         </w:rPr>
         <w:t>max_value</w:t>
       </w:r>
-      <w:proofErr w:type="spellEnd"/>
       <w:r>
         <w:rPr>
           <w:color w:val="FF0000"/>
@@ -4189,7 +3653,6 @@
         <w:tab/>
         <w:t xml:space="preserve">If </w:t>
       </w:r>
-      <w:proofErr w:type="spellStart"/>
       <w:r>
         <w:rPr>
           <w:i/>
@@ -4198,7 +3661,6 @@
         </w:rPr>
         <w:t>inp</w:t>
       </w:r>
-      <w:proofErr w:type="spellEnd"/>
       <w:r>
         <w:rPr>
           <w:color w:val="FF0000"/>
@@ -4208,7 +3670,6 @@
       <w:r>
         <w:t xml:space="preserve">is greater than </w:t>
       </w:r>
-      <w:proofErr w:type="spellStart"/>
       <w:r>
         <w:rPr>
           <w:i/>
@@ -4217,31 +3678,21 @@
         </w:rPr>
         <w:t>max_value</w:t>
       </w:r>
-      <w:proofErr w:type="spellEnd"/>
-    </w:p>
-    <w:p>
-      <w:r>
-        <w:tab/>
-      </w:r>
-      <w:r>
-        <w:tab/>
-      </w:r>
-      <w:r>
-        <w:tab/>
-      </w:r>
-      <w:r>
-        <w:tab/>
-        <w:t xml:space="preserve">Print “The input cannot be more </w:t>
-      </w:r>
-      <w:proofErr w:type="gramStart"/>
-      <w:r>
-        <w:t>than ”</w:t>
-      </w:r>
-      <w:proofErr w:type="gramEnd"/>
-      <w:r>
-        <w:t xml:space="preserve"> + </w:t>
-      </w:r>
-      <w:proofErr w:type="spellStart"/>
+    </w:p>
+    <w:p>
+      <w:r>
+        <w:tab/>
+      </w:r>
+      <w:r>
+        <w:tab/>
+      </w:r>
+      <w:r>
+        <w:tab/>
+      </w:r>
+      <w:r>
+        <w:tab/>
+        <w:t xml:space="preserve">Print “The input cannot be more than ” + </w:t>
+      </w:r>
       <w:r>
         <w:rPr>
           <w:i/>
@@ -4250,7 +3701,6 @@
         </w:rPr>
         <w:t>max_value</w:t>
       </w:r>
-      <w:proofErr w:type="spellEnd"/>
     </w:p>
     <w:p>
       <w:r>
@@ -4284,7 +3734,6 @@
       <w:r>
         <w:t xml:space="preserve">Return </w:t>
       </w:r>
-      <w:proofErr w:type="spellStart"/>
       <w:r>
         <w:rPr>
           <w:i/>
@@ -4293,14 +3742,12 @@
         </w:rPr>
         <w:t>inp</w:t>
       </w:r>
-      <w:proofErr w:type="spellEnd"/>
     </w:p>
     <w:p/>
     <w:p>
       <w:r>
         <w:t xml:space="preserve">Function </w:t>
       </w:r>
-      <w:proofErr w:type="spellStart"/>
       <w:r>
         <w:rPr>
           <w:b/>
@@ -4309,7 +3756,6 @@
         </w:rPr>
         <w:t>input_range</w:t>
       </w:r>
-      <w:proofErr w:type="spellEnd"/>
       <w:r>
         <w:rPr>
           <w:color w:val="0070C0"/>
@@ -4367,7 +3813,6 @@
         <w:tab/>
         <w:t xml:space="preserve">Get user input and save as </w:t>
       </w:r>
-      <w:proofErr w:type="spellStart"/>
       <w:r>
         <w:rPr>
           <w:i/>
@@ -4376,7 +3821,6 @@
         </w:rPr>
         <w:t>inp</w:t>
       </w:r>
-      <w:proofErr w:type="spellEnd"/>
     </w:p>
     <w:p>
       <w:r>
@@ -4396,7 +3840,6 @@
       <w:r>
         <w:t xml:space="preserve">Set </w:t>
       </w:r>
-      <w:proofErr w:type="spellStart"/>
       <w:r>
         <w:rPr>
           <w:i/>
@@ -4405,7 +3848,6 @@
         </w:rPr>
         <w:t>inp</w:t>
       </w:r>
-      <w:proofErr w:type="spellEnd"/>
       <w:r>
         <w:rPr>
           <w:color w:val="FF0000"/>
@@ -4415,7 +3857,6 @@
       <w:r>
         <w:t xml:space="preserve">to be </w:t>
       </w:r>
-      <w:proofErr w:type="spellStart"/>
       <w:r>
         <w:rPr>
           <w:i/>
@@ -4424,25 +3865,16 @@
         </w:rPr>
         <w:t>inp</w:t>
       </w:r>
-      <w:proofErr w:type="spellEnd"/>
-      <w:r>
-        <w:rPr>
-          <w:i/>
-          <w:iCs/>
-          <w:color w:val="FF0000"/>
-        </w:rPr>
-        <w:t xml:space="preserve"> </w:t>
-      </w:r>
-      <w:r>
-        <w:t xml:space="preserve">with all </w:t>
-      </w:r>
-      <w:proofErr w:type="gramStart"/>
-      <w:r>
-        <w:t>whitespace</w:t>
-      </w:r>
-      <w:proofErr w:type="gramEnd"/>
-      <w:r>
-        <w:t xml:space="preserve"> removed</w:t>
+      <w:r>
+        <w:rPr>
+          <w:i/>
+          <w:iCs/>
+          <w:color w:val="FF0000"/>
+        </w:rPr>
+        <w:t xml:space="preserve"> </w:t>
+      </w:r>
+      <w:r>
+        <w:t>with all whitespace removed</w:t>
       </w:r>
     </w:p>
     <w:p>
@@ -4455,7 +3887,6 @@
       <w:r>
         <w:t xml:space="preserve">If </w:t>
       </w:r>
-      <w:proofErr w:type="spellStart"/>
       <w:r>
         <w:rPr>
           <w:i/>
@@ -4464,7 +3895,6 @@
         </w:rPr>
         <w:t>inp</w:t>
       </w:r>
-      <w:proofErr w:type="spellEnd"/>
       <w:r>
         <w:rPr>
           <w:color w:val="FF0000"/>
@@ -4520,7 +3950,6 @@
         <w:tab/>
         <w:t xml:space="preserve">If </w:t>
       </w:r>
-      <w:proofErr w:type="spellStart"/>
       <w:r>
         <w:rPr>
           <w:i/>
@@ -4529,7 +3958,6 @@
         </w:rPr>
         <w:t>inp</w:t>
       </w:r>
-      <w:proofErr w:type="spellEnd"/>
       <w:r>
         <w:rPr>
           <w:color w:val="FF0000"/>
@@ -4574,7 +4002,6 @@
         <w:tab/>
         <w:t xml:space="preserve">Split </w:t>
       </w:r>
-      <w:proofErr w:type="spellStart"/>
       <w:r>
         <w:rPr>
           <w:i/>
@@ -4583,7 +4010,6 @@
         </w:rPr>
         <w:t>inp</w:t>
       </w:r>
-      <w:proofErr w:type="spellEnd"/>
       <w:r>
         <w:rPr>
           <w:color w:val="FF0000"/>
@@ -4871,7 +4297,6 @@
       <w:r>
         <w:t xml:space="preserve">Function </w:t>
       </w:r>
-      <w:proofErr w:type="spellStart"/>
       <w:r>
         <w:rPr>
           <w:b/>
@@ -4880,7 +4305,6 @@
         </w:rPr>
         <w:t>save_data</w:t>
       </w:r>
-      <w:proofErr w:type="spellEnd"/>
       <w:r>
         <w:rPr>
           <w:color w:val="0070C0"/>
@@ -5006,7 +4430,6 @@
       <w:r>
         <w:t xml:space="preserve">Function </w:t>
       </w:r>
-      <w:proofErr w:type="spellStart"/>
       <w:r>
         <w:rPr>
           <w:b/>
@@ -5015,7 +4438,6 @@
         </w:rPr>
         <w:t>single_input_parsing</w:t>
       </w:r>
-      <w:proofErr w:type="spellEnd"/>
       <w:r>
         <w:rPr>
           <w:color w:val="0070C0"/>
@@ -5036,7 +4458,6 @@
       <w:r>
         <w:t xml:space="preserve">, </w:t>
       </w:r>
-      <w:proofErr w:type="spellStart"/>
       <w:r>
         <w:rPr>
           <w:i/>
@@ -5045,11 +4466,9 @@
         </w:rPr>
         <w:t>inp</w:t>
       </w:r>
-      <w:proofErr w:type="spellEnd"/>
       <w:r>
         <w:t xml:space="preserve">, and </w:t>
       </w:r>
-      <w:proofErr w:type="spellStart"/>
       <w:r>
         <w:rPr>
           <w:i/>
@@ -5058,7 +4477,6 @@
         </w:rPr>
         <w:t>incorrect_prompt</w:t>
       </w:r>
-      <w:proofErr w:type="spellEnd"/>
     </w:p>
     <w:p>
       <w:pPr>
@@ -5095,7 +4513,6 @@
       <w:r>
         <w:t xml:space="preserve">If </w:t>
       </w:r>
-      <w:proofErr w:type="spellStart"/>
       <w:r>
         <w:rPr>
           <w:i/>
@@ -5103,7 +4520,6 @@
         </w:rPr>
         <w:t>inp</w:t>
       </w:r>
-      <w:proofErr w:type="spellEnd"/>
       <w:r>
         <w:t xml:space="preserve"> is more than one word:</w:t>
       </w:r>
@@ -5120,7 +4536,6 @@
         <w:tab/>
         <w:t xml:space="preserve">Initialise </w:t>
       </w:r>
-      <w:proofErr w:type="spellStart"/>
       <w:r>
         <w:rPr>
           <w:i/>
@@ -5129,7 +4544,6 @@
         </w:rPr>
         <w:t>str_num</w:t>
       </w:r>
-      <w:proofErr w:type="spellEnd"/>
       <w:r>
         <w:rPr>
           <w:color w:val="FF0000"/>
@@ -5139,7 +4553,6 @@
       <w:r>
         <w:t xml:space="preserve">to </w:t>
       </w:r>
-      <w:proofErr w:type="spellStart"/>
       <w:r>
         <w:rPr>
           <w:i/>
@@ -5148,7 +4561,6 @@
         </w:rPr>
         <w:t>inp</w:t>
       </w:r>
-      <w:proofErr w:type="spellEnd"/>
       <w:r>
         <w:rPr>
           <w:color w:val="FF0000"/>
@@ -5166,7 +4578,6 @@
       <w:r>
         <w:t xml:space="preserve">if </w:t>
       </w:r>
-      <w:proofErr w:type="spellStart"/>
       <w:r>
         <w:rPr>
           <w:i/>
@@ -5175,7 +4586,6 @@
         </w:rPr>
         <w:t>str_num</w:t>
       </w:r>
-      <w:proofErr w:type="spellEnd"/>
       <w:r>
         <w:rPr>
           <w:color w:val="FF0000"/>
@@ -5188,7 +4598,6 @@
       <w:r>
         <w:t xml:space="preserve"> and </w:t>
       </w:r>
-      <w:proofErr w:type="spellStart"/>
       <w:r>
         <w:rPr>
           <w:i/>
@@ -5197,7 +4606,6 @@
         </w:rPr>
         <w:t>str_num</w:t>
       </w:r>
-      <w:proofErr w:type="spellEnd"/>
       <w:r>
         <w:rPr>
           <w:color w:val="FF0000"/>
@@ -5237,7 +4645,6 @@
       <w:r>
         <w:t xml:space="preserve">= </w:t>
       </w:r>
-      <w:proofErr w:type="spellStart"/>
       <w:r>
         <w:rPr>
           <w:i/>
@@ -5246,7 +4653,6 @@
         </w:rPr>
         <w:t>str_num</w:t>
       </w:r>
-      <w:proofErr w:type="spellEnd"/>
       <w:r>
         <w:t xml:space="preserve"> </w:t>
       </w:r>
@@ -5278,7 +4684,6 @@
       <w:r>
         <w:t xml:space="preserve"> </w:t>
       </w:r>
-      <w:proofErr w:type="spellStart"/>
       <w:r>
         <w:rPr>
           <w:i/>
@@ -5287,14 +4692,12 @@
         </w:rPr>
         <w:t>str_num</w:t>
       </w:r>
-      <w:proofErr w:type="spellEnd"/>
-      <w:r>
-        <w:rPr>
-          <w:color w:val="FF0000"/>
-        </w:rPr>
-        <w:t xml:space="preserve"> </w:t>
-      </w:r>
-      <w:proofErr w:type="gramStart"/>
+      <w:r>
+        <w:rPr>
+          <w:color w:val="FF0000"/>
+        </w:rPr>
+        <w:t xml:space="preserve"> </w:t>
+      </w:r>
       <w:r>
         <w:t xml:space="preserve">+ </w:t>
       </w:r>
@@ -5302,11 +4705,7 @@
         <w:t xml:space="preserve"> </w:t>
       </w:r>
       <w:r>
-        <w:t>“</w:t>
-      </w:r>
-      <w:proofErr w:type="gramEnd"/>
-      <w:r>
-        <w:t xml:space="preserve"> </w:t>
+        <w:t xml:space="preserve">“ </w:t>
       </w:r>
       <w:r>
         <w:t>is not a valid input. Please try again"</w:t>
@@ -5369,7 +4768,6 @@
       <w:r>
         <w:t xml:space="preserve">to the return of </w:t>
       </w:r>
-      <w:proofErr w:type="spellStart"/>
       <w:r>
         <w:rPr>
           <w:b/>
@@ -5378,11 +4776,9 @@
         </w:rPr>
         <w:t>input_int</w:t>
       </w:r>
-      <w:proofErr w:type="spellEnd"/>
       <w:r>
         <w:t xml:space="preserve"> passing in </w:t>
       </w:r>
-      <w:proofErr w:type="spellStart"/>
       <w:r>
         <w:rPr>
           <w:i/>
@@ -5391,7 +4787,6 @@
         </w:rPr>
         <w:t>incorrect_prompt</w:t>
       </w:r>
-      <w:proofErr w:type="spellEnd"/>
       <w:r>
         <w:t xml:space="preserve">, 1, </w:t>
       </w:r>
@@ -6108,6 +5503,7 @@
   <w:style w:type="character" w:default="1" w:styleId="DefaultParagraphFont">
     <w:name w:val="Default Paragraph Font"/>
     <w:uiPriority w:val="1"/>
+    <w:semiHidden/>
     <w:unhideWhenUsed/>
   </w:style>
   <w:style w:type="table" w:default="1" w:styleId="TableNormal">

</xml_diff>